<commit_message>
status of error NOT_SCHEDULED_OPERATIONS is changed from quality of code to error
</commit_message>
<xml_diff>
--- a/Docs/log_errors.docx
+++ b/Docs/log_errors.docx
@@ -2158,24 +2158,9 @@
               <w:rPr>
                 <w:rFonts w:ascii="Courier New CYR" w:hAnsi="Courier New CYR" w:cs="Courier New CYR"/>
                 <w:color w:val="000000" w:themeColor="text1"/>
-              </w:rPr>
-              <w:t>&lt;/</w:t>
-            </w:r>
-            <w:proofErr w:type="spellStart"/>
-            <w:r>
-              <w:rPr>
-                <w:rFonts w:ascii="Courier New CYR" w:hAnsi="Courier New CYR" w:cs="Courier New CYR"/>
-                <w:color w:val="000000" w:themeColor="text1"/>
-              </w:rPr>
-              <w:t>Operation</w:t>
-            </w:r>
-            <w:proofErr w:type="spellEnd"/>
-            <w:r>
-              <w:rPr>
-                <w:rFonts w:ascii="Courier New CYR" w:hAnsi="Courier New CYR" w:cs="Courier New CYR"/>
-                <w:color w:val="000000" w:themeColor="text1"/>
-              </w:rPr>
-              <w:t>&gt;</w:t>
+                <w:lang w:val="en-US"/>
+              </w:rPr>
+              <w:t>&lt;/Operation&gt;</w:t>
             </w:r>
           </w:p>
           <w:p>
@@ -2251,23 +2236,7 @@
                 <w:b/>
                 <w:lang w:val="en-US"/>
               </w:rPr>
-              <w:t xml:space="preserve"> id="</w:t>
-            </w:r>
-            <w:r>
-              <w:rPr>
-                <w:rFonts w:ascii="Courier New CYR" w:hAnsi="Courier New CYR" w:cs="Courier New CYR"/>
-                <w:b/>
-                <w:lang w:val="en-US"/>
-              </w:rPr>
-              <w:t>1</w:t>
-            </w:r>
-            <w:r>
-              <w:rPr>
-                <w:rFonts w:ascii="Courier New CYR" w:hAnsi="Courier New CYR" w:cs="Courier New CYR"/>
-                <w:b/>
-                <w:lang w:val="en-US"/>
-              </w:rPr>
-              <w:t>"</w:t>
+              <w:t xml:space="preserve"> id="1"</w:t>
             </w:r>
             <w:r>
               <w:rPr>
@@ -2356,15 +2325,7 @@
                 <w:b/>
                 <w:lang w:val="en-US"/>
               </w:rPr>
-              <w:t>&lt;Equipment id="2</w:t>
-            </w:r>
-            <w:r>
-              <w:rPr>
-                <w:rFonts w:ascii="Courier New CYR" w:hAnsi="Courier New CYR" w:cs="Courier New CYR"/>
-                <w:b/>
-                <w:lang w:val="en-US"/>
-              </w:rPr>
-              <w:t>"</w:t>
+              <w:t>&lt;Equipment id="2"</w:t>
             </w:r>
             <w:r>
               <w:rPr>
@@ -2485,7 +2446,6 @@
                 <w:lang w:val="en-US"/>
               </w:rPr>
             </w:pPr>
-            <w:bookmarkStart w:id="0" w:name="_GoBack"/>
             <w:r>
               <w:rPr>
                 <w:rFonts w:ascii="Courier New" w:hAnsi="Courier New" w:cs="Courier New"/>
@@ -2587,7 +2547,6 @@
               <w:t>="13:00:00-14:00:00" /&gt;</w:t>
             </w:r>
           </w:p>
-          <w:bookmarkEnd w:id="0"/>
           <w:p>
             <w:pPr>
               <w:autoSpaceDE w:val="0"/>
@@ -5781,7 +5740,39 @@
             </w:pPr>
             <w:r>
               <w:lastRenderedPageBreak/>
-              <w:t>Нарушение директивных сроков</w:t>
+              <w:t>Наличие отметки</w:t>
+            </w:r>
+            <w:r>
+              <w:rPr>
+                <w:rFonts w:cs="Courier New CYR"/>
+              </w:rPr>
+              <w:t>"</w:t>
+            </w:r>
+            <w:r>
+              <w:rPr>
+                <w:rFonts w:cs="Courier New CYR"/>
+                <w:lang w:val="en-US"/>
+              </w:rPr>
+              <w:t>NOT</w:t>
+            </w:r>
+            <w:r>
+              <w:rPr>
+                <w:rFonts w:cs="Courier New CYR"/>
+              </w:rPr>
+              <w:t xml:space="preserve">SCHEDULED" </w:t>
+            </w:r>
+            <w:r>
+              <w:rPr>
+                <w:rFonts w:cs="Courier New CYR"/>
+              </w:rPr>
+              <w:t xml:space="preserve">у некоторых </w:t>
+            </w:r>
+            <w:r>
+              <w:rPr>
+                <w:rFonts w:cs="Courier New CYR"/>
+              </w:rPr>
+              <w:lastRenderedPageBreak/>
+              <w:t>операций</w:t>
             </w:r>
           </w:p>
         </w:tc>
@@ -5791,11 +5782,34 @@
           </w:tcPr>
           <w:p>
             <w:r>
-              <w:t xml:space="preserve">В построенном расписании имеется нарушение директивного срока для какой-либо </w:t>
-            </w:r>
-            <w:r>
               <w:lastRenderedPageBreak/>
-              <w:t>операции</w:t>
+              <w:t xml:space="preserve">Отметка </w:t>
+            </w:r>
+            <w:r>
+              <w:rPr>
+                <w:rFonts w:cs="Courier New CYR"/>
+              </w:rPr>
+              <w:t xml:space="preserve">"SCHEDULED" означает, что операция была назначена на </w:t>
+            </w:r>
+            <w:r>
+              <w:rPr>
+                <w:rFonts w:cs="Courier New CYR"/>
+              </w:rPr>
+              <w:lastRenderedPageBreak/>
+              <w:t>некоторое оборудование, отметка «</w:t>
+            </w:r>
+            <w:r>
+              <w:rPr>
+                <w:rFonts w:cs="Courier New CYR"/>
+                <w:lang w:val="en-US"/>
+              </w:rPr>
+              <w:t>NOTSCHEDULED</w:t>
+            </w:r>
+            <w:r>
+              <w:rPr>
+                <w:rFonts w:cs="Courier New CYR"/>
+              </w:rPr>
+              <w:t>»  - операция не назначена</w:t>
             </w:r>
           </w:p>
         </w:tc>
@@ -5804,316 +5818,52 @@
             <w:tcW w:w="2846" w:type="dxa"/>
           </w:tcPr>
           <w:p>
-            <w:pPr>
-              <w:rPr>
-                <w:rFonts w:cs="Courier New"/>
-              </w:rPr>
-            </w:pPr>
             <w:r>
               <w:lastRenderedPageBreak/>
-              <w:t xml:space="preserve">Смотрим в исходном файле дату окончания планирования </w:t>
-            </w:r>
-            <w:r>
-              <w:rPr>
-                <w:i/>
-                <w:lang w:val="en-US"/>
-              </w:rPr>
-              <w:t>planned</w:t>
-            </w:r>
-            <w:r>
-              <w:rPr>
-                <w:i/>
-              </w:rPr>
-              <w:t>_</w:t>
-            </w:r>
-            <w:r>
-              <w:rPr>
-                <w:rFonts w:cs="Courier New"/>
-                <w:i/>
-                <w:lang w:val="en-US"/>
-              </w:rPr>
-              <w:t>date</w:t>
-            </w:r>
-            <w:r>
-              <w:rPr>
-                <w:rFonts w:cs="Courier New"/>
-                <w:i/>
-              </w:rPr>
-              <w:t>_</w:t>
-            </w:r>
-            <w:r>
-              <w:rPr>
-                <w:rFonts w:cs="Courier New"/>
-                <w:i/>
-                <w:lang w:val="en-US"/>
-              </w:rPr>
-              <w:t>end</w:t>
-            </w:r>
-            <w:r>
-              <w:rPr>
-                <w:rFonts w:cs="Courier New"/>
-              </w:rPr>
-              <w:t>.</w:t>
-            </w:r>
-          </w:p>
-          <w:p>
-            <w:pPr>
-              <w:rPr>
-                <w:rFonts w:cs="Courier New"/>
-              </w:rPr>
-            </w:pPr>
-            <w:r>
-              <w:t xml:space="preserve">В построенном расписании </w:t>
-            </w:r>
-            <w:r>
-              <w:lastRenderedPageBreak/>
-              <w:t>смотрим дату завершения всех работ</w:t>
-            </w:r>
-            <w:r>
-              <w:t xml:space="preserve"> </w:t>
-            </w:r>
-            <w:r>
-              <w:rPr>
-                <w:rFonts w:cs="Courier New"/>
-                <w:i/>
-                <w:lang w:val="en-US"/>
-              </w:rPr>
-              <w:t>actual</w:t>
-            </w:r>
-            <w:r>
-              <w:rPr>
-                <w:rFonts w:cs="Courier New"/>
-                <w:i/>
-              </w:rPr>
-              <w:t>_</w:t>
-            </w:r>
-            <w:r>
-              <w:rPr>
-                <w:rFonts w:cs="Courier New"/>
-                <w:i/>
-                <w:lang w:val="en-US"/>
-              </w:rPr>
-              <w:t>date</w:t>
-            </w:r>
-            <w:r>
-              <w:rPr>
-                <w:rFonts w:cs="Courier New"/>
-                <w:i/>
-              </w:rPr>
-              <w:t>_</w:t>
-            </w:r>
-            <w:r>
-              <w:rPr>
-                <w:rFonts w:cs="Courier New"/>
-                <w:i/>
-                <w:lang w:val="en-US"/>
-              </w:rPr>
-              <w:t>end</w:t>
-            </w:r>
-            <w:r>
-              <w:rPr>
-                <w:rFonts w:cs="Courier New"/>
-              </w:rPr>
-              <w:t>.</w:t>
-            </w:r>
-          </w:p>
-          <w:p>
-            <w:pPr>
-              <w:rPr>
-                <w:rFonts w:cs="Courier New"/>
-                <w:lang w:val="en-US"/>
-              </w:rPr>
-            </w:pPr>
-            <w:r>
-              <w:rPr>
-                <w:rFonts w:cs="Courier New"/>
-              </w:rPr>
-              <w:t>Сравниваем</w:t>
-            </w:r>
-            <w:r>
-              <w:rPr>
-                <w:rFonts w:cs="Courier New"/>
-                <w:lang w:val="en-US"/>
-              </w:rPr>
-              <w:t xml:space="preserve"> </w:t>
-            </w:r>
-            <w:proofErr w:type="spellStart"/>
-            <w:r>
-              <w:rPr>
-                <w:i/>
-                <w:lang w:val="en-US"/>
-              </w:rPr>
-              <w:t>planned_</w:t>
-            </w:r>
-            <w:r>
-              <w:rPr>
-                <w:rFonts w:cs="Courier New"/>
-                <w:i/>
-                <w:lang w:val="en-US"/>
-              </w:rPr>
-              <w:t>date_end</w:t>
-            </w:r>
-            <w:proofErr w:type="spellEnd"/>
-            <w:r>
-              <w:rPr>
-                <w:rFonts w:cs="Courier New"/>
-                <w:i/>
-                <w:lang w:val="en-US"/>
-              </w:rPr>
-              <w:t xml:space="preserve"> </w:t>
-            </w:r>
-            <w:r>
-              <w:rPr>
-                <w:rFonts w:cs="Courier New"/>
-              </w:rPr>
-              <w:t>и</w:t>
-            </w:r>
-            <w:r>
-              <w:rPr>
-                <w:rFonts w:cs="Courier New"/>
-                <w:lang w:val="en-US"/>
-              </w:rPr>
-              <w:t xml:space="preserve"> </w:t>
-            </w:r>
-            <w:proofErr w:type="spellStart"/>
-            <w:r>
-              <w:rPr>
-                <w:rFonts w:cs="Courier New"/>
-                <w:i/>
-                <w:lang w:val="en-US"/>
-              </w:rPr>
-              <w:t>actual</w:t>
-            </w:r>
-            <w:r>
-              <w:rPr>
-                <w:rFonts w:cs="Courier New"/>
-                <w:i/>
-                <w:lang w:val="en-US"/>
-              </w:rPr>
-              <w:t>_date_end</w:t>
-            </w:r>
-            <w:proofErr w:type="spellEnd"/>
-            <w:r>
-              <w:rPr>
-                <w:rFonts w:cs="Courier New"/>
-                <w:lang w:val="en-US"/>
-              </w:rPr>
-              <w:t>.</w:t>
-            </w:r>
-          </w:p>
-          <w:p>
-            <w:r>
-              <w:rPr>
-                <w:rFonts w:cs="Courier New"/>
-              </w:rPr>
-              <w:t>Если</w:t>
-            </w:r>
-            <w:r>
-              <w:rPr>
-                <w:rFonts w:cs="Courier New"/>
-              </w:rPr>
-              <w:t xml:space="preserve"> </w:t>
-            </w:r>
-            <w:r>
-              <w:rPr>
-                <w:rFonts w:cs="Courier New"/>
-                <w:i/>
-                <w:lang w:val="en-US"/>
-              </w:rPr>
-              <w:t>actual</w:t>
-            </w:r>
-            <w:r>
-              <w:rPr>
-                <w:rFonts w:cs="Courier New"/>
-                <w:i/>
-              </w:rPr>
-              <w:t>_</w:t>
-            </w:r>
-            <w:r>
-              <w:rPr>
-                <w:rFonts w:cs="Courier New"/>
-                <w:i/>
-                <w:lang w:val="en-US"/>
-              </w:rPr>
-              <w:t>date</w:t>
-            </w:r>
-            <w:r>
-              <w:rPr>
-                <w:rFonts w:cs="Courier New"/>
-                <w:i/>
-              </w:rPr>
-              <w:t>_</w:t>
-            </w:r>
-            <w:r>
-              <w:rPr>
-                <w:rFonts w:cs="Courier New"/>
-                <w:i/>
-                <w:lang w:val="en-US"/>
-              </w:rPr>
-              <w:t>end</w:t>
-            </w:r>
-            <w:r>
-              <w:rPr>
-                <w:rFonts w:cs="Courier New"/>
-                <w:i/>
-                <w:lang w:val="en-US"/>
-              </w:rPr>
-              <w:t xml:space="preserve"> </w:t>
-            </w:r>
-            <w:r>
-              <w:rPr>
-                <w:rFonts w:cs="Courier New"/>
-              </w:rPr>
-              <w:t xml:space="preserve">позднее </w:t>
-            </w:r>
-            <w:r>
-              <w:rPr>
-                <w:i/>
-                <w:lang w:val="en-US"/>
-              </w:rPr>
-              <w:t>planned</w:t>
-            </w:r>
-            <w:r>
-              <w:rPr>
-                <w:i/>
-              </w:rPr>
-              <w:t>_</w:t>
-            </w:r>
-            <w:r>
-              <w:rPr>
-                <w:rFonts w:cs="Courier New"/>
-                <w:i/>
-                <w:lang w:val="en-US"/>
-              </w:rPr>
-              <w:t>date</w:t>
-            </w:r>
-            <w:r>
-              <w:rPr>
-                <w:rFonts w:cs="Courier New"/>
-                <w:i/>
-              </w:rPr>
-              <w:t>_</w:t>
-            </w:r>
-            <w:r>
-              <w:rPr>
-                <w:rFonts w:cs="Courier New"/>
-                <w:i/>
-                <w:lang w:val="en-US"/>
-              </w:rPr>
-              <w:t>end</w:t>
-            </w:r>
-            <w:r>
-              <w:rPr>
-                <w:rFonts w:cs="Courier New"/>
-                <w:i/>
-              </w:rPr>
-              <w:t xml:space="preserve">, </w:t>
-            </w:r>
-            <w:r>
-              <w:rPr>
-                <w:rFonts w:cs="Courier New"/>
-              </w:rPr>
-              <w:t>то генерируем предупреждение.</w:t>
+              <w:t xml:space="preserve">В построенном расписании проверяем у каждой операции свойство </w:t>
+            </w:r>
+            <w:r>
+              <w:rPr>
+                <w:i/>
+                <w:lang w:val="en-US"/>
+              </w:rPr>
+              <w:t>state</w:t>
+            </w:r>
+            <w:r>
+              <w:rPr>
+                <w:i/>
+              </w:rPr>
+              <w:t xml:space="preserve">. </w:t>
+            </w:r>
+            <w:r>
+              <w:t>Если оно «</w:t>
+            </w:r>
+            <w:r>
+              <w:rPr>
+                <w:i/>
+              </w:rPr>
+              <w:t>=</w:t>
+            </w:r>
+            <w:r>
+              <w:rPr>
+                <w:rFonts w:cs="Courier New CYR"/>
+                <w:i/>
+                <w:lang w:val="en-US"/>
+              </w:rPr>
+              <w:t>NOTSCHEDLED</w:t>
+            </w:r>
+            <w:r>
+              <w:rPr>
+                <w:rFonts w:cs="Courier New CYR"/>
+                <w:i/>
+              </w:rPr>
+              <w:t>»</w:t>
+            </w:r>
+            <w:r>
+              <w:rPr>
+                <w:rFonts w:cs="Courier New CYR"/>
+              </w:rPr>
+              <w:t>, выдаем ошибку</w:t>
             </w:r>
           </w:p>
         </w:tc>
@@ -6126,9 +5876,10 @@
               <w:jc w:val="center"/>
             </w:pPr>
             <w:r>
-              <w:lastRenderedPageBreak/>
-              <w:t>Предупреждение</w:t>
-            </w:r>
+              <w:t>Ошибка</w:t>
+            </w:r>
+            <w:bookmarkStart w:id="0" w:name="_GoBack"/>
+            <w:bookmarkEnd w:id="0"/>
           </w:p>
         </w:tc>
         <w:tc>
@@ -6138,15 +5889,24 @@
           <w:p>
             <w:pPr>
               <w:jc w:val="center"/>
-            </w:pPr>
-            <w:r>
-              <w:rPr>
-                <w:lang w:val="en-US"/>
-              </w:rPr>
-              <w:t>D</w:t>
-            </w:r>
-            <w:r>
-              <w:t>00</w:t>
+              <w:rPr>
+                <w:lang w:val="en-US"/>
+              </w:rPr>
+            </w:pPr>
+            <w:r>
+              <w:rPr>
+                <w:lang w:val="en-US"/>
+              </w:rPr>
+              <w:t>R</w:t>
+            </w:r>
+            <w:r>
+              <w:t>0</w:t>
+            </w:r>
+            <w:r>
+              <w:rPr>
+                <w:lang w:val="en-US"/>
+              </w:rPr>
+              <w:t>4</w:t>
             </w:r>
           </w:p>
         </w:tc>
@@ -6156,7 +5916,7 @@
           </w:tcPr>
           <w:p>
             <w:r>
-              <w:t>«Произошло нарушение директивного срока»</w:t>
+              <w:t>«Не все операции были назначены»</w:t>
             </w:r>
           </w:p>
         </w:tc>
@@ -6164,23 +5924,153 @@
           <w:tcPr>
             <w:tcW w:w="5356" w:type="dxa"/>
           </w:tcPr>
+          <w:p>
+            <w:pPr>
+              <w:rPr>
+                <w:lang w:val="en-US"/>
+              </w:rPr>
+            </w:pPr>
+            <w:r>
+              <w:t>Расписание</w:t>
+            </w:r>
+            <w:r>
+              <w:rPr>
+                <w:lang w:val="en-US"/>
+              </w:rPr>
+              <w:t>:</w:t>
+            </w:r>
+          </w:p>
           <w:p>
             <w:pPr>
               <w:autoSpaceDE w:val="0"/>
               <w:autoSpaceDN w:val="0"/>
               <w:adjustRightInd w:val="0"/>
               <w:rPr>
-                <w:lang w:val="en-US"/>
-              </w:rPr>
-            </w:pPr>
-            <w:r>
-              <w:t>Исходныйфайл</w:t>
-            </w:r>
-            <w:r>
-              <w:rPr>
-                <w:lang w:val="en-US"/>
-              </w:rPr>
-              <w:t>:</w:t>
+                <w:rFonts w:ascii="Courier New CYR" w:hAnsi="Courier New CYR" w:cs="Courier New CYR"/>
+                <w:lang w:val="en-US"/>
+              </w:rPr>
+            </w:pPr>
+            <w:r>
+              <w:rPr>
+                <w:rFonts w:ascii="Courier New CYR" w:hAnsi="Courier New CYR" w:cs="Courier New CYR"/>
+                <w:lang w:val="en-US"/>
+              </w:rPr>
+              <w:t>&lt;</w:t>
+            </w:r>
+            <w:proofErr w:type="spellStart"/>
+            <w:r>
+              <w:rPr>
+                <w:rFonts w:ascii="Courier New CYR" w:hAnsi="Courier New CYR" w:cs="Courier New CYR"/>
+                <w:lang w:val="en-US"/>
+              </w:rPr>
+              <w:t>Operationid</w:t>
+            </w:r>
+            <w:proofErr w:type="spellEnd"/>
+            <w:r>
+              <w:rPr>
+                <w:rFonts w:ascii="Courier New CYR" w:hAnsi="Courier New CYR" w:cs="Courier New CYR"/>
+                <w:lang w:val="en-US"/>
+              </w:rPr>
+              <w:t xml:space="preserve">="12" </w:t>
+            </w:r>
+            <w:r>
+              <w:rPr>
+                <w:rFonts w:ascii="Courier New CYR" w:hAnsi="Courier New CYR" w:cs="Courier New CYR"/>
+                <w:lang w:val="en-US"/>
+              </w:rPr>
+              <w:t>name</w:t>
+            </w:r>
+            <w:r>
+              <w:rPr>
+                <w:rFonts w:ascii="Courier New CYR" w:hAnsi="Courier New CYR" w:cs="Courier New CYR"/>
+                <w:lang w:val="en-US"/>
+              </w:rPr>
+              <w:t>="</w:t>
+            </w:r>
+            <w:r>
+              <w:rPr>
+                <w:rFonts w:ascii="Courier New CYR" w:hAnsi="Courier New CYR" w:cs="Courier New CYR"/>
+              </w:rPr>
+              <w:t>Операция</w:t>
+            </w:r>
+            <w:r>
+              <w:rPr>
+                <w:rFonts w:ascii="Courier New CYR" w:hAnsi="Courier New CYR" w:cs="Courier New CYR"/>
+                <w:lang w:val="en-US"/>
+              </w:rPr>
+              <w:t xml:space="preserve"> 2" </w:t>
+            </w:r>
+            <w:r>
+              <w:rPr>
+                <w:rFonts w:ascii="Courier New CYR" w:hAnsi="Courier New CYR" w:cs="Courier New CYR"/>
+                <w:b/>
+                <w:lang w:val="en-US"/>
+              </w:rPr>
+              <w:t>state</w:t>
+            </w:r>
+            <w:r>
+              <w:rPr>
+                <w:rFonts w:ascii="Courier New CYR" w:hAnsi="Courier New CYR" w:cs="Courier New CYR"/>
+                <w:b/>
+                <w:lang w:val="en-US"/>
+              </w:rPr>
+              <w:t>="</w:t>
+            </w:r>
+            <w:proofErr w:type="spellStart"/>
+            <w:r>
+              <w:rPr>
+                <w:rFonts w:ascii="Courier New CYR" w:hAnsi="Courier New CYR" w:cs="Courier New CYR"/>
+                <w:b/>
+                <w:lang w:val="en-US"/>
+              </w:rPr>
+              <w:t>NOTSCHED</w:t>
+            </w:r>
+            <w:r>
+              <w:rPr>
+                <w:rFonts w:ascii="Courier New CYR" w:hAnsi="Courier New CYR" w:cs="Courier New CYR"/>
+                <w:b/>
+                <w:lang w:val="en-US"/>
+              </w:rPr>
+              <w:t>LED</w:t>
+            </w:r>
+            <w:r>
+              <w:rPr>
+                <w:rFonts w:ascii="Courier New CYR" w:hAnsi="Courier New CYR" w:cs="Courier New CYR"/>
+                <w:b/>
+                <w:lang w:val="en-US"/>
+              </w:rPr>
+              <w:t>"</w:t>
+            </w:r>
+            <w:r>
+              <w:rPr>
+                <w:rFonts w:ascii="Courier New CYR" w:hAnsi="Courier New CYR" w:cs="Courier New CYR"/>
+                <w:lang w:val="en-US"/>
+              </w:rPr>
+              <w:t>duration</w:t>
+            </w:r>
+            <w:proofErr w:type="spellEnd"/>
+            <w:r>
+              <w:rPr>
+                <w:rFonts w:ascii="Courier New CYR" w:hAnsi="Courier New CYR" w:cs="Courier New CYR"/>
+                <w:lang w:val="en-US"/>
+              </w:rPr>
+              <w:t xml:space="preserve">="20" </w:t>
+            </w:r>
+            <w:proofErr w:type="spellStart"/>
+            <w:r>
+              <w:rPr>
+                <w:rFonts w:ascii="Courier New CYR" w:hAnsi="Courier New CYR" w:cs="Courier New CYR"/>
+                <w:lang w:val="en-US"/>
+              </w:rPr>
+              <w:t>equipmentgroup</w:t>
+            </w:r>
+            <w:proofErr w:type="spellEnd"/>
+            <w:r>
+              <w:rPr>
+                <w:rFonts w:ascii="Courier New CYR" w:hAnsi="Courier New CYR" w:cs="Courier New CYR"/>
+                <w:lang w:val="en-US"/>
+              </w:rPr>
+              <w:t>="2"&gt;</w:t>
             </w:r>
           </w:p>
           <w:p>
@@ -6189,238 +6079,32 @@
               <w:autoSpaceDN w:val="0"/>
               <w:adjustRightInd w:val="0"/>
               <w:rPr>
-                <w:rFonts w:ascii="Courier New" w:hAnsi="Courier New" w:cs="Courier New"/>
-                <w:lang w:val="en-US"/>
-              </w:rPr>
-            </w:pPr>
-            <w:r>
-              <w:rPr>
-                <w:rFonts w:ascii="Courier New" w:hAnsi="Courier New" w:cs="Courier New"/>
-                <w:lang w:val="en-US"/>
-              </w:rPr>
-              <w:t>&lt;</w:t>
-            </w:r>
-            <w:proofErr w:type="spellStart"/>
-            <w:r>
-              <w:rPr>
-                <w:rFonts w:ascii="Courier New" w:hAnsi="Courier New" w:cs="Courier New"/>
-                <w:lang w:val="en-US"/>
-              </w:rPr>
-              <w:t>InformationModeldate</w:t>
-            </w:r>
-            <w:r>
-              <w:rPr>
-                <w:rFonts w:ascii="Courier New" w:hAnsi="Courier New" w:cs="Courier New"/>
-                <w:lang w:val="en-US"/>
-              </w:rPr>
-              <w:t>_</w:t>
-            </w:r>
-            <w:r>
-              <w:rPr>
-                <w:rFonts w:ascii="Courier New" w:hAnsi="Courier New" w:cs="Courier New"/>
-                <w:lang w:val="en-US"/>
-              </w:rPr>
-              <w:t>begin</w:t>
-            </w:r>
-            <w:proofErr w:type="spellEnd"/>
-            <w:r>
-              <w:rPr>
-                <w:rFonts w:ascii="Courier New" w:hAnsi="Courier New" w:cs="Courier New"/>
-                <w:lang w:val="en-US"/>
-              </w:rPr>
-              <w:t xml:space="preserve">="01.04.2016 8:00:00" </w:t>
-            </w:r>
-            <w:proofErr w:type="spellStart"/>
-            <w:r>
-              <w:rPr>
-                <w:rFonts w:ascii="Courier New" w:hAnsi="Courier New" w:cs="Courier New"/>
-                <w:b/>
-                <w:lang w:val="en-US"/>
-              </w:rPr>
-              <w:t>date_end</w:t>
-            </w:r>
-            <w:proofErr w:type="spellEnd"/>
-            <w:r>
-              <w:rPr>
-                <w:rFonts w:ascii="Courier New" w:hAnsi="Courier New" w:cs="Courier New"/>
-                <w:b/>
-                <w:lang w:val="en-US"/>
-              </w:rPr>
-              <w:t>="25.12.2016 17:00:00"</w:t>
-            </w:r>
-          </w:p>
-          <w:p>
-            <w:pPr>
-              <w:autoSpaceDE w:val="0"/>
-              <w:autoSpaceDN w:val="0"/>
-              <w:adjustRightInd w:val="0"/>
-              <w:rPr>
-                <w:rFonts w:ascii="Courier New" w:hAnsi="Courier New" w:cs="Courier New"/>
-                <w:lang w:val="en-US"/>
-              </w:rPr>
-            </w:pPr>
-            <w:r>
-              <w:rPr>
-                <w:rFonts w:ascii="Courier New" w:hAnsi="Courier New" w:cs="Courier New"/>
-                <w:lang w:val="en-US"/>
+                <w:rFonts w:ascii="Courier New CYR" w:hAnsi="Courier New CYR" w:cs="Courier New CYR"/>
+                <w:lang w:val="en-US"/>
+              </w:rPr>
+            </w:pPr>
+            <w:r>
+              <w:rPr>
+                <w:rFonts w:ascii="Courier New CYR" w:hAnsi="Courier New CYR" w:cs="Courier New CYR"/>
               </w:rPr>
               <w:t>&lt;/</w:t>
             </w:r>
             <w:proofErr w:type="spellStart"/>
             <w:r>
               <w:rPr>
-                <w:rFonts w:ascii="Courier New" w:hAnsi="Courier New" w:cs="Courier New"/>
-                <w:lang w:val="en-US"/>
-              </w:rPr>
-              <w:t>InformationModel</w:t>
-            </w:r>
-            <w:proofErr w:type="spellEnd"/>
-            <w:r>
-              <w:rPr>
-                <w:rFonts w:ascii="Courier New" w:hAnsi="Courier New" w:cs="Courier New"/>
-                <w:lang w:val="en-US"/>
+                <w:rFonts w:ascii="Courier New CYR" w:hAnsi="Courier New CYR" w:cs="Courier New CYR"/>
+              </w:rPr>
+              <w:t>Operation</w:t>
+            </w:r>
+            <w:proofErr w:type="spellEnd"/>
+            <w:r>
+              <w:rPr>
+                <w:rFonts w:ascii="Courier New CYR" w:hAnsi="Courier New CYR" w:cs="Courier New CYR"/>
               </w:rPr>
               <w:t>&gt;</w:t>
             </w:r>
           </w:p>
-          <w:p>
-            <w:pPr>
-              <w:autoSpaceDE w:val="0"/>
-              <w:autoSpaceDN w:val="0"/>
-              <w:adjustRightInd w:val="0"/>
-              <w:rPr>
-                <w:rFonts w:ascii="Courier New" w:hAnsi="Courier New" w:cs="Courier New"/>
-                <w:lang w:val="en-US"/>
-              </w:rPr>
-            </w:pPr>
-          </w:p>
-          <w:p>
-            <w:pPr>
-              <w:autoSpaceDE w:val="0"/>
-              <w:autoSpaceDN w:val="0"/>
-              <w:adjustRightInd w:val="0"/>
-              <w:rPr>
-                <w:rFonts w:ascii="Courier New CYR" w:hAnsi="Courier New CYR" w:cs="Courier New CYR"/>
-                <w:lang w:val="en-US"/>
-              </w:rPr>
-            </w:pPr>
-          </w:p>
-          <w:p>
-            <w:pPr>
-              <w:rPr>
-                <w:lang w:val="en-US"/>
-              </w:rPr>
-            </w:pPr>
-            <w:r>
-              <w:t>Расписание</w:t>
-            </w:r>
-            <w:r>
-              <w:rPr>
-                <w:lang w:val="en-US"/>
-              </w:rPr>
-              <w:t>:</w:t>
-            </w:r>
-          </w:p>
-          <w:p>
-            <w:pPr>
-              <w:autoSpaceDE w:val="0"/>
-              <w:autoSpaceDN w:val="0"/>
-              <w:adjustRightInd w:val="0"/>
-              <w:rPr>
-                <w:rFonts w:ascii="Courier New" w:hAnsi="Courier New" w:cs="Courier New"/>
-                <w:lang w:val="en-US"/>
-              </w:rPr>
-            </w:pPr>
-            <w:r>
-              <w:rPr>
-                <w:rFonts w:ascii="Courier New" w:hAnsi="Courier New" w:cs="Courier New"/>
-                <w:lang w:val="en-US"/>
-              </w:rPr>
-              <w:t>&lt;</w:t>
-            </w:r>
-            <w:proofErr w:type="spellStart"/>
-            <w:r>
-              <w:rPr>
-                <w:rFonts w:ascii="Courier New" w:hAnsi="Courier New" w:cs="Courier New"/>
-                <w:lang w:val="en-US"/>
-              </w:rPr>
-              <w:t>InformationModeldate_begin</w:t>
-            </w:r>
-            <w:proofErr w:type="spellEnd"/>
-            <w:r>
-              <w:rPr>
-                <w:rFonts w:ascii="Courier New" w:hAnsi="Courier New" w:cs="Courier New"/>
-                <w:lang w:val="en-US"/>
-              </w:rPr>
-              <w:t xml:space="preserve">="01.04.2016 8:00:00" </w:t>
-            </w:r>
-            <w:proofErr w:type="spellStart"/>
-            <w:r>
-              <w:rPr>
-                <w:rFonts w:ascii="Courier New" w:hAnsi="Courier New" w:cs="Courier New"/>
-                <w:b/>
-                <w:lang w:val="en-US"/>
-              </w:rPr>
-              <w:t>date_end</w:t>
-            </w:r>
-            <w:proofErr w:type="spellEnd"/>
-            <w:r>
-              <w:rPr>
-                <w:rFonts w:ascii="Courier New" w:hAnsi="Courier New" w:cs="Courier New"/>
-                <w:b/>
-                <w:lang w:val="en-US"/>
-              </w:rPr>
-              <w:t>="26.12.2016 17:00:00"</w:t>
-            </w:r>
-          </w:p>
-          <w:p>
-            <w:pPr>
-              <w:autoSpaceDE w:val="0"/>
-              <w:autoSpaceDN w:val="0"/>
-              <w:adjustRightInd w:val="0"/>
-              <w:rPr>
-                <w:rFonts w:ascii="Courier New" w:hAnsi="Courier New" w:cs="Courier New"/>
-                <w:lang w:val="en-US"/>
-              </w:rPr>
-            </w:pPr>
-            <w:r>
-              <w:rPr>
-                <w:rFonts w:ascii="Courier New" w:hAnsi="Courier New" w:cs="Courier New"/>
-                <w:lang w:val="en-US"/>
-              </w:rPr>
-              <w:t>&lt;/</w:t>
-            </w:r>
-            <w:proofErr w:type="spellStart"/>
-            <w:r>
-              <w:rPr>
-                <w:rFonts w:ascii="Courier New" w:hAnsi="Courier New" w:cs="Courier New"/>
-                <w:lang w:val="en-US"/>
-              </w:rPr>
-              <w:t>InformationModel</w:t>
-            </w:r>
-            <w:proofErr w:type="spellEnd"/>
-            <w:r>
-              <w:rPr>
-                <w:rFonts w:ascii="Courier New" w:hAnsi="Courier New" w:cs="Courier New"/>
-                <w:lang w:val="en-US"/>
-              </w:rPr>
-              <w:t>&gt;</w:t>
-            </w:r>
-          </w:p>
-          <w:p>
-            <w:pPr>
-              <w:rPr>
-                <w:lang w:val="en-US"/>
-              </w:rPr>
-            </w:pPr>
-          </w:p>
-          <w:p>
-            <w:pPr>
-              <w:rPr>
-                <w:lang w:val="en-US"/>
-              </w:rPr>
-            </w:pPr>
-          </w:p>
+          <w:p/>
         </w:tc>
       </w:tr>
       <w:tr>
@@ -6434,16 +6118,10 @@
           <w:p>
             <w:pPr>
               <w:jc w:val="center"/>
-              <w:rPr>
-                <w:color w:val="000000" w:themeColor="text1"/>
-              </w:rPr>
-            </w:pPr>
-            <w:r>
-              <w:rPr>
-                <w:color w:val="000000" w:themeColor="text1"/>
-              </w:rPr>
+            </w:pPr>
+            <w:r>
               <w:lastRenderedPageBreak/>
-              <w:t>Пустые места в расписании</w:t>
+              <w:t>Нарушение директивных сроков</w:t>
             </w:r>
           </w:p>
         </w:tc>
@@ -6453,16 +6131,7 @@
           </w:tcPr>
           <w:p>
             <w:r>
-              <w:t xml:space="preserve">В построенном расписании имеются простои оборудования, тогда как </w:t>
-            </w:r>
-            <w:r>
-              <w:t>существует вероятность</w:t>
-            </w:r>
-            <w:r>
-              <w:t xml:space="preserve"> возможности выполнения операции</w:t>
-            </w:r>
-            <w:r>
-              <w:t xml:space="preserve"> на нем</w:t>
+              <w:t>В построенном расписании имеется нарушение директивного срока для какой-либо операции</w:t>
             </w:r>
           </w:p>
         </w:tc>
@@ -6471,43 +6140,263 @@
             <w:tcW w:w="2846" w:type="dxa"/>
           </w:tcPr>
           <w:p>
-            <w:r>
-              <w:t xml:space="preserve">Для выявления ошибки используем следующее представление отрезка </w:t>
-            </w:r>
-            <w:proofErr w:type="spellStart"/>
-            <w:r>
-              <w:rPr>
-                <w:i/>
-                <w:lang w:val="en-US"/>
-              </w:rPr>
-              <w:t>timesegment</w:t>
-            </w:r>
-            <w:proofErr w:type="spellEnd"/>
+            <w:pPr>
+              <w:rPr>
+                <w:rFonts w:cs="Courier New"/>
+              </w:rPr>
+            </w:pPr>
+            <w:r>
+              <w:t xml:space="preserve">Смотрим в исходном файле дату окончания планирования </w:t>
+            </w:r>
+            <w:r>
+              <w:rPr>
+                <w:i/>
+                <w:lang w:val="en-US"/>
+              </w:rPr>
+              <w:t>planned</w:t>
+            </w:r>
+            <w:r>
+              <w:rPr>
+                <w:i/>
+              </w:rPr>
+              <w:t>_</w:t>
+            </w:r>
+            <w:r>
+              <w:rPr>
+                <w:rFonts w:cs="Courier New"/>
+                <w:i/>
+                <w:lang w:val="en-US"/>
+              </w:rPr>
+              <w:t>date</w:t>
+            </w:r>
+            <w:r>
+              <w:rPr>
+                <w:rFonts w:cs="Courier New"/>
+                <w:i/>
+              </w:rPr>
+              <w:t>_</w:t>
+            </w:r>
+            <w:r>
+              <w:rPr>
+                <w:rFonts w:cs="Courier New"/>
+                <w:i/>
+                <w:lang w:val="en-US"/>
+              </w:rPr>
+              <w:t>end</w:t>
+            </w:r>
+            <w:r>
+              <w:rPr>
+                <w:rFonts w:cs="Courier New"/>
+              </w:rPr>
+              <w:t>.</w:t>
+            </w:r>
+          </w:p>
+          <w:p>
+            <w:pPr>
+              <w:rPr>
+                <w:rFonts w:cs="Courier New"/>
+              </w:rPr>
+            </w:pPr>
+            <w:r>
+              <w:t>В построенном расписании смотрим дату завершения всех работ</w:t>
+            </w:r>
             <w:r>
               <w:t xml:space="preserve"> </w:t>
             </w:r>
             <w:r>
-              <w:t xml:space="preserve">времени: началом является дата начала планирования </w:t>
-            </w:r>
-            <w:proofErr w:type="spellStart"/>
-            <w:r>
-              <w:rPr>
-                <w:i/>
-                <w:lang w:val="en-US"/>
-              </w:rPr>
-              <w:t>plannedbegindate</w:t>
-            </w:r>
-            <w:proofErr w:type="spellEnd"/>
-            <w:r>
+              <w:rPr>
+                <w:rFonts w:cs="Courier New"/>
+                <w:i/>
+                <w:lang w:val="en-US"/>
+              </w:rPr>
+              <w:t>actual</w:t>
+            </w:r>
+            <w:r>
+              <w:rPr>
+                <w:rFonts w:cs="Courier New"/>
+                <w:i/>
+              </w:rPr>
+              <w:t>_</w:t>
+            </w:r>
+            <w:r>
+              <w:rPr>
+                <w:rFonts w:cs="Courier New"/>
+                <w:i/>
+                <w:lang w:val="en-US"/>
+              </w:rPr>
+              <w:t>date</w:t>
+            </w:r>
+            <w:r>
+              <w:rPr>
+                <w:rFonts w:cs="Courier New"/>
+                <w:i/>
+              </w:rPr>
+              <w:t>_</w:t>
+            </w:r>
+            <w:r>
+              <w:rPr>
+                <w:rFonts w:cs="Courier New"/>
+                <w:i/>
+                <w:lang w:val="en-US"/>
+              </w:rPr>
+              <w:t>end</w:t>
+            </w:r>
+            <w:r>
+              <w:rPr>
+                <w:rFonts w:cs="Courier New"/>
+              </w:rPr>
+              <w:t>.</w:t>
+            </w:r>
+          </w:p>
+          <w:p>
+            <w:pPr>
+              <w:rPr>
+                <w:rFonts w:cs="Courier New"/>
+                <w:lang w:val="en-US"/>
+              </w:rPr>
+            </w:pPr>
+            <w:r>
+              <w:rPr>
+                <w:rFonts w:cs="Courier New"/>
+              </w:rPr>
+              <w:t>Сравниваем</w:t>
+            </w:r>
+            <w:r>
+              <w:rPr>
+                <w:rFonts w:cs="Courier New"/>
+                <w:lang w:val="en-US"/>
+              </w:rPr>
               <w:t xml:space="preserve"> </w:t>
             </w:r>
-            <w:r>
-              <w:t>(см. исходные данные), концом – дата окончания планирования</w:t>
-            </w:r>
-            <w:r>
+            <w:proofErr w:type="spellStart"/>
+            <w:r>
+              <w:rPr>
+                <w:i/>
+                <w:lang w:val="en-US"/>
+              </w:rPr>
+              <w:t>planned_</w:t>
+            </w:r>
+            <w:r>
+              <w:rPr>
+                <w:rFonts w:cs="Courier New"/>
+                <w:i/>
+                <w:lang w:val="en-US"/>
+              </w:rPr>
+              <w:t>date_end</w:t>
+            </w:r>
+            <w:proofErr w:type="spellEnd"/>
+            <w:r>
+              <w:rPr>
+                <w:rFonts w:cs="Courier New"/>
+                <w:i/>
+                <w:lang w:val="en-US"/>
+              </w:rPr>
               <w:t xml:space="preserve"> </w:t>
             </w:r>
-            <w:proofErr w:type="spellStart"/>
+            <w:r>
+              <w:rPr>
+                <w:rFonts w:cs="Courier New"/>
+              </w:rPr>
+              <w:t>и</w:t>
+            </w:r>
+            <w:r>
+              <w:rPr>
+                <w:rFonts w:cs="Courier New"/>
+                <w:lang w:val="en-US"/>
+              </w:rPr>
+              <w:t xml:space="preserve"> </w:t>
+            </w:r>
+            <w:proofErr w:type="spellStart"/>
+            <w:r>
+              <w:rPr>
+                <w:rFonts w:cs="Courier New"/>
+                <w:i/>
+                <w:lang w:val="en-US"/>
+              </w:rPr>
+              <w:t>actual</w:t>
+            </w:r>
+            <w:r>
+              <w:rPr>
+                <w:rFonts w:cs="Courier New"/>
+                <w:i/>
+                <w:lang w:val="en-US"/>
+              </w:rPr>
+              <w:t>_date_end</w:t>
+            </w:r>
+            <w:proofErr w:type="spellEnd"/>
+            <w:r>
+              <w:rPr>
+                <w:rFonts w:cs="Courier New"/>
+                <w:lang w:val="en-US"/>
+              </w:rPr>
+              <w:t>.</w:t>
+            </w:r>
+          </w:p>
+          <w:p>
+            <w:r>
+              <w:rPr>
+                <w:rFonts w:cs="Courier New"/>
+              </w:rPr>
+              <w:t>Если</w:t>
+            </w:r>
+            <w:r>
+              <w:rPr>
+                <w:rFonts w:cs="Courier New"/>
+              </w:rPr>
+              <w:t xml:space="preserve"> </w:t>
+            </w:r>
+            <w:r>
+              <w:rPr>
+                <w:rFonts w:cs="Courier New"/>
+                <w:i/>
+                <w:lang w:val="en-US"/>
+              </w:rPr>
+              <w:t>actual</w:t>
+            </w:r>
+            <w:r>
+              <w:rPr>
+                <w:rFonts w:cs="Courier New"/>
+                <w:i/>
+              </w:rPr>
+              <w:t>_</w:t>
+            </w:r>
+            <w:r>
+              <w:rPr>
+                <w:rFonts w:cs="Courier New"/>
+                <w:i/>
+                <w:lang w:val="en-US"/>
+              </w:rPr>
+              <w:t>date</w:t>
+            </w:r>
+            <w:r>
+              <w:rPr>
+                <w:rFonts w:cs="Courier New"/>
+                <w:i/>
+              </w:rPr>
+              <w:t>_</w:t>
+            </w:r>
+            <w:r>
+              <w:rPr>
+                <w:rFonts w:cs="Courier New"/>
+                <w:i/>
+                <w:lang w:val="en-US"/>
+              </w:rPr>
+              <w:t>end</w:t>
+            </w:r>
+            <w:r>
+              <w:rPr>
+                <w:rFonts w:cs="Courier New"/>
+                <w:i/>
+                <w:lang w:val="en-US"/>
+              </w:rPr>
+              <w:t xml:space="preserve"> </w:t>
+            </w:r>
+            <w:r>
+              <w:rPr>
+                <w:rFonts w:cs="Courier New"/>
+              </w:rPr>
+              <w:t xml:space="preserve">позднее </w:t>
+            </w:r>
             <w:r>
               <w:rPr>
                 <w:i/>
@@ -6518,349 +6407,44 @@
             <w:r>
               <w:rPr>
                 <w:i/>
+              </w:rPr>
+              <w:t>_</w:t>
+            </w:r>
+            <w:r>
+              <w:rPr>
+                <w:rFonts w:cs="Courier New"/>
+                <w:i/>
+                <w:lang w:val="en-US"/>
+              </w:rPr>
+              <w:t>date</w:t>
+            </w:r>
+            <w:r>
+              <w:rPr>
+                <w:rFonts w:cs="Courier New"/>
+                <w:i/>
+              </w:rPr>
+              <w:t>_</w:t>
+            </w:r>
+            <w:r>
+              <w:rPr>
+                <w:rFonts w:cs="Courier New"/>
+                <w:i/>
                 <w:lang w:val="en-US"/>
               </w:rPr>
               <w:t>end</w:t>
             </w:r>
             <w:r>
               <w:rPr>
-                <w:i/>
-                <w:lang w:val="en-US"/>
-              </w:rPr>
-              <w:t>date</w:t>
-            </w:r>
-            <w:proofErr w:type="spellEnd"/>
-            <w:r>
-              <w:t xml:space="preserve">. </w:t>
-            </w:r>
-            <w:proofErr w:type="gramStart"/>
-            <w:r>
-              <w:t>На таком отрезке отмечаем «занятые» участки (отрезки)</w:t>
-            </w:r>
-            <w:r>
-              <w:t xml:space="preserve"> </w:t>
-            </w:r>
-            <w:proofErr w:type="spellStart"/>
-            <w:r>
-              <w:rPr>
-                <w:i/>
-                <w:lang w:val="en-US"/>
-              </w:rPr>
-              <w:t>occupiedsegment</w:t>
-            </w:r>
-            <w:proofErr w:type="spellEnd"/>
-            <w:r>
-              <w:t xml:space="preserve"> </w:t>
-            </w:r>
-            <w:r>
-              <w:t>и «свободные» участки (отрезки)</w:t>
-            </w:r>
-            <w:r>
-              <w:t xml:space="preserve"> времени</w:t>
-            </w:r>
-            <w:r>
-              <w:t xml:space="preserve"> </w:t>
-            </w:r>
-            <w:proofErr w:type="spellStart"/>
-            <w:r>
-              <w:rPr>
-                <w:i/>
-                <w:lang w:val="en-US"/>
-              </w:rPr>
-              <w:t>vacants</w:t>
-            </w:r>
-            <w:r>
-              <w:rPr>
-                <w:i/>
-                <w:lang w:val="en-US"/>
-              </w:rPr>
-              <w:t>egment</w:t>
-            </w:r>
-            <w:proofErr w:type="spellEnd"/>
-            <w:r>
-              <w:t>.</w:t>
-            </w:r>
-            <w:r>
-              <w:t xml:space="preserve"> </w:t>
-            </w:r>
-            <w:proofErr w:type="gramEnd"/>
-          </w:p>
-          <w:p/>
-          <w:p>
-            <w:r>
-              <w:t>«Занимаем» какой-либо отрезок времени</w:t>
-            </w:r>
-            <w:r>
-              <w:t xml:space="preserve"> </w:t>
-            </w:r>
-            <w:proofErr w:type="spellStart"/>
-            <w:r>
-              <w:rPr>
-                <w:i/>
-                <w:lang w:val="en-US"/>
-              </w:rPr>
-              <w:t>occupiedsegment</w:t>
-            </w:r>
-            <w:proofErr w:type="spellEnd"/>
-            <w:r>
-              <w:t xml:space="preserve"> </w:t>
-            </w:r>
-            <w:r>
-              <w:t xml:space="preserve">следующим образом: </w:t>
-            </w:r>
-          </w:p>
-          <w:p>
-            <w:r>
-              <w:t xml:space="preserve">1) для каждой операции </w:t>
-            </w:r>
-            <w:r>
-              <w:t xml:space="preserve">в </w:t>
-            </w:r>
-            <w:r>
-              <w:t xml:space="preserve">построенном расписании отмечаем на временном </w:t>
-            </w:r>
-            <w:r>
-              <w:lastRenderedPageBreak/>
-              <w:t xml:space="preserve">отрезке </w:t>
-            </w:r>
-            <w:proofErr w:type="spellStart"/>
-            <w:r>
-              <w:rPr>
-                <w:i/>
-                <w:lang w:val="en-US"/>
-              </w:rPr>
-              <w:t>timesegment</w:t>
-            </w:r>
-            <w:proofErr w:type="spellEnd"/>
-            <w:r>
-              <w:t xml:space="preserve"> </w:t>
-            </w:r>
-            <w:r>
-              <w:t xml:space="preserve">свой отрезок  - </w:t>
-            </w:r>
-            <w:r>
-              <w:t xml:space="preserve">время начала операции </w:t>
-            </w:r>
-            <w:proofErr w:type="spellStart"/>
-            <w:r>
-              <w:rPr>
-                <w:i/>
-                <w:lang w:val="en-US"/>
-              </w:rPr>
-              <w:t>begindate</w:t>
-            </w:r>
-            <w:proofErr w:type="spellEnd"/>
-            <w:r>
-              <w:t xml:space="preserve"> будет левой границей отрезка на глобальной оси (отрезке) времени, время окончания </w:t>
-            </w:r>
-            <w:proofErr w:type="spellStart"/>
-            <w:r>
-              <w:rPr>
-                <w:i/>
-                <w:lang w:val="en-US"/>
-              </w:rPr>
-              <w:t>end</w:t>
-            </w:r>
-            <w:r>
-              <w:rPr>
-                <w:i/>
-                <w:lang w:val="en-US"/>
-              </w:rPr>
-              <w:t>date</w:t>
-            </w:r>
-            <w:proofErr w:type="spellEnd"/>
-            <w:r>
-              <w:t xml:space="preserve"> </w:t>
-            </w:r>
-            <w:r>
-              <w:t xml:space="preserve"> </w:t>
-            </w:r>
-            <w:r>
-              <w:t>- правая граница.</w:t>
-            </w:r>
-          </w:p>
-          <w:p>
-            <w:r>
-              <w:t>(допускается пересечение или объединение отрезков);</w:t>
-            </w:r>
-          </w:p>
-          <w:p>
-            <w:pPr>
-              <w:rPr>
-                <w:i/>
-              </w:rPr>
-            </w:pPr>
-            <w:r>
-              <w:t xml:space="preserve">2) </w:t>
-            </w:r>
-            <w:r>
-              <w:t>для каждого используемого оборудования</w:t>
-            </w:r>
-            <w:r>
-              <w:t xml:space="preserve"> в файле с исходными данными смотрим «выходные» дни и отмечаем их на временном отрезке</w:t>
-            </w:r>
-            <w:r>
-              <w:t xml:space="preserve"> </w:t>
-            </w:r>
-            <w:proofErr w:type="spellStart"/>
-            <w:r>
-              <w:rPr>
-                <w:i/>
-                <w:lang w:val="en-US"/>
-              </w:rPr>
-              <w:t>timesegment</w:t>
-            </w:r>
-            <w:proofErr w:type="spellEnd"/>
-          </w:p>
-          <w:p>
-            <w:pPr>
-              <w:rPr>
-                <w:i/>
-              </w:rPr>
-            </w:pPr>
-          </w:p>
-          <w:p>
-            <w:r>
-              <w:t>Все остальное будет «свободными» отрезками времени.</w:t>
-            </w:r>
-          </w:p>
-          <w:p/>
-          <w:p>
-            <w:r>
-              <w:t xml:space="preserve">Далее измеряем продолжительность </w:t>
-            </w:r>
-            <w:r>
-              <w:rPr>
-                <w:i/>
-                <w:lang w:val="en-US"/>
-              </w:rPr>
-              <w:t>lasting</w:t>
-            </w:r>
-            <w:r>
-              <w:t xml:space="preserve"> каждого свободного отрезка времени </w:t>
-            </w:r>
-            <w:proofErr w:type="spellStart"/>
-            <w:r>
-              <w:rPr>
-                <w:i/>
-                <w:lang w:val="en-US"/>
-              </w:rPr>
-              <w:t>vacants</w:t>
-            </w:r>
-            <w:r>
-              <w:rPr>
-                <w:i/>
-                <w:lang w:val="en-US"/>
-              </w:rPr>
-              <w:t>egment</w:t>
-            </w:r>
-            <w:proofErr w:type="spellEnd"/>
-            <w:r>
-              <w:rPr>
-                <w:i/>
-              </w:rPr>
-              <w:t xml:space="preserve">. </w:t>
-            </w:r>
-          </w:p>
-          <w:p/>
-          <w:p>
-            <w:r>
-              <w:t xml:space="preserve">Находим длительность </w:t>
-            </w:r>
-            <w:r>
-              <w:rPr>
-                <w:i/>
-                <w:lang w:val="en-US"/>
-              </w:rPr>
-              <w:t>duration</w:t>
-            </w:r>
-            <w:r>
-              <w:t xml:space="preserve"> самой длительной операции (из исходного файла)</w:t>
-            </w:r>
-            <w:r>
-              <w:t>.</w:t>
-            </w:r>
-          </w:p>
-          <w:p/>
-          <w:p>
-            <w:r>
-              <w:lastRenderedPageBreak/>
-              <w:t xml:space="preserve">Если </w:t>
-            </w:r>
-            <w:r>
-              <w:rPr>
-                <w:i/>
-                <w:lang w:val="en-US"/>
-              </w:rPr>
-              <w:t>duration</w:t>
-            </w:r>
-            <w:r>
-              <w:rPr>
-                <w:i/>
-              </w:rPr>
-              <w:t xml:space="preserve"> </w:t>
-            </w:r>
-            <w:r>
-              <w:rPr>
-                <w:i/>
-              </w:rPr>
-              <w:t xml:space="preserve">&lt; </w:t>
-            </w:r>
-            <w:r>
-              <w:rPr>
-                <w:i/>
-                <w:lang w:val="en-US"/>
-              </w:rPr>
-              <w:t>lasting</w:t>
-            </w:r>
-            <w:r>
-              <w:rPr>
-                <w:i/>
-              </w:rPr>
-              <w:t xml:space="preserve"> </w:t>
-            </w:r>
-            <w:r>
-              <w:t>для любого из отрезка</w:t>
-            </w:r>
-            <w:r>
-              <w:rPr>
-                <w:i/>
-              </w:rPr>
-              <w:t xml:space="preserve"> </w:t>
-            </w:r>
-            <w:proofErr w:type="spellStart"/>
-            <w:r>
-              <w:rPr>
-                <w:i/>
-                <w:lang w:val="en-US"/>
-              </w:rPr>
-              <w:t>vacants</w:t>
-            </w:r>
-            <w:r>
-              <w:rPr>
-                <w:i/>
-                <w:lang w:val="en-US"/>
-              </w:rPr>
-              <w:t>egment</w:t>
-            </w:r>
-            <w:proofErr w:type="spellEnd"/>
-            <w:r>
-              <w:t xml:space="preserve"> </w:t>
-            </w:r>
-            <w:r>
-              <w:rPr>
+                <w:rFonts w:cs="Courier New"/>
                 <w:i/>
               </w:rPr>
               <w:t xml:space="preserve">, </w:t>
             </w:r>
             <w:r>
-              <w:t xml:space="preserve">то </w:t>
-            </w:r>
-            <w:r>
-              <w:t xml:space="preserve">генерируем </w:t>
-            </w:r>
-            <w:r>
-              <w:t>предупреждение</w:t>
+              <w:rPr>
+                <w:rFonts w:cs="Courier New"/>
+              </w:rPr>
+              <w:t>то генерируем предупреждение.</w:t>
             </w:r>
           </w:p>
         </w:tc>
@@ -6873,7 +6457,6 @@
               <w:jc w:val="center"/>
             </w:pPr>
             <w:r>
-              <w:lastRenderedPageBreak/>
               <w:t>Предупреждение</w:t>
             </w:r>
           </w:p>
@@ -6890,13 +6473,10 @@
               <w:rPr>
                 <w:lang w:val="en-US"/>
               </w:rPr>
-              <w:t>Q</w:t>
-            </w:r>
-            <w:r>
-              <w:t>0</w:t>
-            </w:r>
-            <w:r>
-              <w:t>0</w:t>
+              <w:t>D</w:t>
+            </w:r>
+            <w:r>
+              <w:t>00</w:t>
             </w:r>
           </w:p>
         </w:tc>
@@ -6906,13 +6486,7 @@
           </w:tcPr>
           <w:p>
             <w:r>
-              <w:t>«Возможны простои оборудовани</w:t>
-            </w:r>
-            <w:r>
-              <w:t>я</w:t>
-            </w:r>
-            <w:r>
-              <w:t>»</w:t>
+              <w:t>«Произошло нарушение директивного срока»</w:t>
             </w:r>
           </w:p>
         </w:tc>
@@ -6920,175 +6494,23 @@
           <w:tcPr>
             <w:tcW w:w="5356" w:type="dxa"/>
           </w:tcPr>
-          <w:p>
-            <w:pPr>
-              <w:rPr>
-                <w:rFonts w:ascii="Courier New CYR" w:hAnsi="Courier New CYR" w:cs="Courier New CYR"/>
-              </w:rPr>
-            </w:pPr>
-            <w:r>
-              <w:t>Расписание</w:t>
-            </w:r>
-            <w:r>
-              <w:t>:</w:t>
-            </w:r>
-          </w:p>
           <w:p>
             <w:pPr>
               <w:autoSpaceDE w:val="0"/>
               <w:autoSpaceDN w:val="0"/>
               <w:adjustRightInd w:val="0"/>
               <w:rPr>
-                <w:rFonts w:ascii="Courier New CYR" w:hAnsi="Courier New CYR" w:cs="Courier New CYR"/>
-                <w:lang w:val="en-US"/>
-              </w:rPr>
-            </w:pPr>
-            <w:r>
-              <w:rPr>
-                <w:rFonts w:ascii="Courier New CYR" w:hAnsi="Courier New CYR" w:cs="Courier New CYR"/>
-                <w:lang w:val="en-US"/>
-              </w:rPr>
-              <w:t>&lt;</w:t>
-            </w:r>
-            <w:r>
-              <w:rPr>
-                <w:rFonts w:ascii="Courier New CYR" w:hAnsi="Courier New CYR" w:cs="Courier New CYR"/>
-                <w:lang w:val="en-US"/>
-              </w:rPr>
-              <w:t>Operation</w:t>
-            </w:r>
-            <w:r>
-              <w:rPr>
-                <w:rFonts w:ascii="Courier New CYR" w:hAnsi="Courier New CYR" w:cs="Courier New CYR"/>
-                <w:lang w:val="en-US"/>
-              </w:rPr>
-              <w:t xml:space="preserve"> </w:t>
-            </w:r>
-            <w:r>
-              <w:rPr>
-                <w:rFonts w:ascii="Courier New CYR" w:hAnsi="Courier New CYR" w:cs="Courier New CYR"/>
-                <w:lang w:val="en-US"/>
-              </w:rPr>
-              <w:t>id</w:t>
-            </w:r>
-            <w:r>
-              <w:rPr>
-                <w:rFonts w:ascii="Courier New CYR" w:hAnsi="Courier New CYR" w:cs="Courier New CYR"/>
-                <w:lang w:val="en-US"/>
-              </w:rPr>
-              <w:t xml:space="preserve">="11" </w:t>
-            </w:r>
-            <w:r>
-              <w:rPr>
-                <w:rFonts w:ascii="Courier New CYR" w:hAnsi="Courier New CYR" w:cs="Courier New CYR"/>
-                <w:lang w:val="en-US"/>
-              </w:rPr>
-              <w:t>name</w:t>
-            </w:r>
-            <w:r>
-              <w:rPr>
-                <w:rFonts w:ascii="Courier New CYR" w:hAnsi="Courier New CYR" w:cs="Courier New CYR"/>
-                <w:lang w:val="en-US"/>
-              </w:rPr>
-              <w:t>="</w:t>
-            </w:r>
-            <w:r>
-              <w:rPr>
-                <w:rFonts w:ascii="Courier New CYR" w:hAnsi="Courier New CYR" w:cs="Courier New CYR"/>
-              </w:rPr>
-              <w:t>Операция</w:t>
-            </w:r>
-            <w:r>
-              <w:rPr>
-                <w:rFonts w:ascii="Courier New CYR" w:hAnsi="Courier New CYR" w:cs="Courier New CYR"/>
-                <w:lang w:val="en-US"/>
-              </w:rPr>
-              <w:t xml:space="preserve"> 1" </w:t>
-            </w:r>
-            <w:r>
-              <w:rPr>
-                <w:rFonts w:ascii="Courier New CYR" w:hAnsi="Courier New CYR" w:cs="Courier New CYR"/>
-                <w:lang w:val="en-US"/>
-              </w:rPr>
-              <w:t>state</w:t>
-            </w:r>
-            <w:r>
-              <w:rPr>
-                <w:rFonts w:ascii="Courier New CYR" w:hAnsi="Courier New CYR" w:cs="Courier New CYR"/>
-                <w:lang w:val="en-US"/>
-              </w:rPr>
-              <w:t>="</w:t>
-            </w:r>
-            <w:r>
-              <w:rPr>
-                <w:rFonts w:ascii="Courier New CYR" w:hAnsi="Courier New CYR" w:cs="Courier New CYR"/>
-                <w:lang w:val="en-US"/>
-              </w:rPr>
-              <w:t>SCHEDULED</w:t>
-            </w:r>
-            <w:r>
-              <w:rPr>
-                <w:rFonts w:ascii="Courier New CYR" w:hAnsi="Courier New CYR" w:cs="Courier New CYR"/>
-                <w:lang w:val="en-US"/>
-              </w:rPr>
-              <w:t xml:space="preserve">" </w:t>
-            </w:r>
-            <w:proofErr w:type="spellStart"/>
-            <w:r>
-              <w:rPr>
-                <w:rFonts w:ascii="Courier New CYR" w:hAnsi="Courier New CYR" w:cs="Courier New CYR"/>
-                <w:b/>
-                <w:lang w:val="en-US"/>
-              </w:rPr>
-              <w:t>date_begin</w:t>
-            </w:r>
-            <w:proofErr w:type="spellEnd"/>
-            <w:r>
-              <w:rPr>
-                <w:rFonts w:ascii="Courier New CYR" w:hAnsi="Courier New CYR" w:cs="Courier New CYR"/>
-                <w:b/>
-                <w:lang w:val="en-US"/>
-              </w:rPr>
-              <w:t>="11.04.2016 08:00:00"</w:t>
-            </w:r>
-            <w:r>
-              <w:rPr>
-                <w:rFonts w:ascii="Courier New CYR" w:hAnsi="Courier New CYR" w:cs="Courier New CYR"/>
-                <w:lang w:val="en-US"/>
-              </w:rPr>
-              <w:t xml:space="preserve"> </w:t>
-            </w:r>
-            <w:proofErr w:type="spellStart"/>
-            <w:r>
-              <w:rPr>
-                <w:rFonts w:ascii="Courier New CYR" w:hAnsi="Courier New CYR" w:cs="Courier New CYR"/>
-                <w:b/>
-                <w:lang w:val="en-US"/>
-              </w:rPr>
-              <w:t>date_end</w:t>
-            </w:r>
-            <w:proofErr w:type="spellEnd"/>
-            <w:r>
-              <w:rPr>
-                <w:rFonts w:ascii="Courier New CYR" w:hAnsi="Courier New CYR" w:cs="Courier New CYR"/>
-                <w:b/>
-                <w:lang w:val="en-US"/>
-              </w:rPr>
-              <w:t>="19.04.2016 10:00:00</w:t>
-            </w:r>
-            <w:r>
-              <w:rPr>
-                <w:rFonts w:ascii="Courier New CYR" w:hAnsi="Courier New CYR" w:cs="Courier New CYR"/>
-                <w:lang w:val="en-US"/>
-              </w:rPr>
-              <w:t>"equipment="7"</w:t>
-            </w:r>
-            <w:r>
-              <w:rPr>
-                <w:rFonts w:ascii="Courier New CYR" w:hAnsi="Courier New CYR" w:cs="Courier New CYR"/>
-                <w:lang w:val="en-US"/>
-              </w:rPr>
-              <w:t xml:space="preserve"> duration="50"&gt;</w:t>
+                <w:lang w:val="en-US"/>
+              </w:rPr>
+            </w:pPr>
+            <w:r>
+              <w:t>Исходныйфайл</w:t>
+            </w:r>
+            <w:r>
+              <w:rPr>
+                <w:lang w:val="en-US"/>
+              </w:rPr>
+              <w:t>:</w:t>
             </w:r>
           </w:p>
           <w:p>
@@ -7097,16 +6519,64 @@
               <w:autoSpaceDN w:val="0"/>
               <w:adjustRightInd w:val="0"/>
               <w:rPr>
-                <w:rFonts w:ascii="Courier New CYR" w:hAnsi="Courier New CYR" w:cs="Courier New CYR"/>
-                <w:lang w:val="en-US"/>
-              </w:rPr>
-            </w:pPr>
-            <w:r>
-              <w:rPr>
-                <w:rFonts w:ascii="Courier New CYR" w:hAnsi="Courier New CYR" w:cs="Courier New CYR"/>
-                <w:lang w:val="en-US"/>
-              </w:rPr>
-              <w:t>&lt;/Operation&gt;</w:t>
+                <w:rFonts w:ascii="Courier New" w:hAnsi="Courier New" w:cs="Courier New"/>
+                <w:lang w:val="en-US"/>
+              </w:rPr>
+            </w:pPr>
+            <w:r>
+              <w:rPr>
+                <w:rFonts w:ascii="Courier New" w:hAnsi="Courier New" w:cs="Courier New"/>
+                <w:lang w:val="en-US"/>
+              </w:rPr>
+              <w:t>&lt;</w:t>
+            </w:r>
+            <w:proofErr w:type="spellStart"/>
+            <w:r>
+              <w:rPr>
+                <w:rFonts w:ascii="Courier New" w:hAnsi="Courier New" w:cs="Courier New"/>
+                <w:lang w:val="en-US"/>
+              </w:rPr>
+              <w:t>InformationModeldate</w:t>
+            </w:r>
+            <w:r>
+              <w:rPr>
+                <w:rFonts w:ascii="Courier New" w:hAnsi="Courier New" w:cs="Courier New"/>
+                <w:lang w:val="en-US"/>
+              </w:rPr>
+              <w:t>_</w:t>
+            </w:r>
+            <w:r>
+              <w:rPr>
+                <w:rFonts w:ascii="Courier New" w:hAnsi="Courier New" w:cs="Courier New"/>
+                <w:lang w:val="en-US"/>
+              </w:rPr>
+              <w:t>begin</w:t>
+            </w:r>
+            <w:proofErr w:type="spellEnd"/>
+            <w:r>
+              <w:rPr>
+                <w:rFonts w:ascii="Courier New" w:hAnsi="Courier New" w:cs="Courier New"/>
+                <w:lang w:val="en-US"/>
+              </w:rPr>
+              <w:t xml:space="preserve">="01.04.2016 8:00:00" </w:t>
+            </w:r>
+            <w:proofErr w:type="spellStart"/>
+            <w:r>
+              <w:rPr>
+                <w:rFonts w:ascii="Courier New" w:hAnsi="Courier New" w:cs="Courier New"/>
+                <w:b/>
+                <w:lang w:val="en-US"/>
+              </w:rPr>
+              <w:t>date_end</w:t>
+            </w:r>
+            <w:proofErr w:type="spellEnd"/>
+            <w:r>
+              <w:rPr>
+                <w:rFonts w:ascii="Courier New" w:hAnsi="Courier New" w:cs="Courier New"/>
+                <w:b/>
+                <w:lang w:val="en-US"/>
+              </w:rPr>
+              <w:t>="25.12.2016 17:00:00"</w:t>
             </w:r>
           </w:p>
           <w:p>
@@ -7115,10 +6585,33 @@
               <w:autoSpaceDN w:val="0"/>
               <w:adjustRightInd w:val="0"/>
               <w:rPr>
-                <w:rFonts w:ascii="Courier New CYR" w:hAnsi="Courier New CYR" w:cs="Courier New CYR"/>
-                <w:lang w:val="en-US"/>
-              </w:rPr>
-            </w:pPr>
+                <w:rFonts w:ascii="Courier New" w:hAnsi="Courier New" w:cs="Courier New"/>
+                <w:lang w:val="en-US"/>
+              </w:rPr>
+            </w:pPr>
+            <w:r>
+              <w:rPr>
+                <w:rFonts w:ascii="Courier New" w:hAnsi="Courier New" w:cs="Courier New"/>
+                <w:lang w:val="en-US"/>
+              </w:rPr>
+              <w:t>&lt;/</w:t>
+            </w:r>
+            <w:proofErr w:type="spellStart"/>
+            <w:r>
+              <w:rPr>
+                <w:rFonts w:ascii="Courier New" w:hAnsi="Courier New" w:cs="Courier New"/>
+                <w:lang w:val="en-US"/>
+              </w:rPr>
+              <w:t>InformationModel</w:t>
+            </w:r>
+            <w:proofErr w:type="spellEnd"/>
+            <w:r>
+              <w:rPr>
+                <w:rFonts w:ascii="Courier New" w:hAnsi="Courier New" w:cs="Courier New"/>
+                <w:lang w:val="en-US"/>
+              </w:rPr>
+              <w:t>&gt;</w:t>
+            </w:r>
           </w:p>
           <w:p>
             <w:pPr>
@@ -7130,24 +6623,6 @@
                 <w:lang w:val="en-US"/>
               </w:rPr>
             </w:pPr>
-            <w:r>
-              <w:t>Исходный</w:t>
-            </w:r>
-            <w:r>
-              <w:rPr>
-                <w:lang w:val="en-US"/>
-              </w:rPr>
-              <w:t xml:space="preserve"> </w:t>
-            </w:r>
-            <w:r>
-              <w:t>файл</w:t>
-            </w:r>
-            <w:r>
-              <w:rPr>
-                <w:lang w:val="en-US"/>
-              </w:rPr>
-              <w:t>:</w:t>
-            </w:r>
           </w:p>
           <w:p>
             <w:pPr>
@@ -7155,75 +6630,25 @@
               <w:autoSpaceDN w:val="0"/>
               <w:adjustRightInd w:val="0"/>
               <w:rPr>
-                <w:rFonts w:ascii="Courier New" w:hAnsi="Courier New" w:cs="Courier New"/>
-                <w:lang w:val="en-US"/>
-              </w:rPr>
-            </w:pPr>
-            <w:r>
-              <w:rPr>
-                <w:rFonts w:ascii="Courier New" w:hAnsi="Courier New" w:cs="Courier New"/>
-                <w:lang w:val="en-US"/>
-              </w:rPr>
-              <w:t xml:space="preserve"> </w:t>
-            </w:r>
-            <w:r>
-              <w:rPr>
-                <w:rFonts w:ascii="Courier New" w:hAnsi="Courier New" w:cs="Courier New"/>
-                <w:lang w:val="en-US"/>
-              </w:rPr>
-              <w:t>&lt;</w:t>
-            </w:r>
-            <w:proofErr w:type="spellStart"/>
-            <w:r>
-              <w:rPr>
-                <w:rFonts w:ascii="Courier New" w:hAnsi="Courier New" w:cs="Courier New"/>
-                <w:lang w:val="en-US"/>
-              </w:rPr>
-              <w:t>CalendarInformation</w:t>
-            </w:r>
-            <w:proofErr w:type="spellEnd"/>
-            <w:r>
-              <w:rPr>
-                <w:rFonts w:ascii="Courier New" w:hAnsi="Courier New" w:cs="Courier New"/>
-                <w:lang w:val="en-US"/>
-              </w:rPr>
-              <w:t xml:space="preserve"> </w:t>
-            </w:r>
-            <w:proofErr w:type="spellStart"/>
-            <w:r>
-              <w:rPr>
-                <w:rFonts w:ascii="Courier New" w:hAnsi="Courier New" w:cs="Courier New"/>
-                <w:b/>
-                <w:lang w:val="en-US"/>
-              </w:rPr>
-              <w:t>date_begin</w:t>
-            </w:r>
-            <w:proofErr w:type="spellEnd"/>
-            <w:r>
-              <w:rPr>
-                <w:rFonts w:ascii="Courier New" w:hAnsi="Courier New" w:cs="Courier New"/>
-                <w:b/>
-                <w:lang w:val="en-US"/>
-              </w:rPr>
-              <w:t xml:space="preserve">="01.04.2016" </w:t>
-            </w:r>
-            <w:proofErr w:type="spellStart"/>
-            <w:r>
-              <w:rPr>
-                <w:rFonts w:ascii="Courier New" w:hAnsi="Courier New" w:cs="Courier New"/>
-                <w:b/>
-                <w:lang w:val="en-US"/>
-              </w:rPr>
-              <w:t>date_end</w:t>
-            </w:r>
-            <w:proofErr w:type="spellEnd"/>
-            <w:r>
-              <w:rPr>
-                <w:rFonts w:ascii="Courier New" w:hAnsi="Courier New" w:cs="Courier New"/>
-                <w:b/>
-                <w:lang w:val="en-US"/>
-              </w:rPr>
-              <w:t>="25.12.2016"&gt;</w:t>
+                <w:rFonts w:ascii="Courier New CYR" w:hAnsi="Courier New CYR" w:cs="Courier New CYR"/>
+                <w:lang w:val="en-US"/>
+              </w:rPr>
+            </w:pPr>
+          </w:p>
+          <w:p>
+            <w:pPr>
+              <w:rPr>
+                <w:lang w:val="en-US"/>
+              </w:rPr>
+            </w:pPr>
+            <w:r>
+              <w:t>Расписание</w:t>
+            </w:r>
+            <w:r>
+              <w:rPr>
+                <w:lang w:val="en-US"/>
+              </w:rPr>
+              <w:t>:</w:t>
             </w:r>
           </w:p>
           <w:p>
@@ -7241,13 +6666,6 @@
                 <w:rFonts w:ascii="Courier New" w:hAnsi="Courier New" w:cs="Courier New"/>
                 <w:lang w:val="en-US"/>
               </w:rPr>
-              <w:t xml:space="preserve">  </w:t>
-            </w:r>
-            <w:r>
-              <w:rPr>
-                <w:rFonts w:ascii="Courier New" w:hAnsi="Courier New" w:cs="Courier New"/>
-                <w:lang w:val="en-US"/>
-              </w:rPr>
               <w:t>&lt;</w:t>
             </w:r>
             <w:proofErr w:type="spellStart"/>
@@ -7256,15 +6674,33 @@
                 <w:rFonts w:ascii="Courier New" w:hAnsi="Courier New" w:cs="Courier New"/>
                 <w:lang w:val="en-US"/>
               </w:rPr>
-              <w:t>EquipmentGroup</w:t>
-            </w:r>
-            <w:proofErr w:type="spellEnd"/>
-            <w:r>
-              <w:rPr>
-                <w:rFonts w:ascii="Courier New" w:hAnsi="Courier New" w:cs="Courier New"/>
-                <w:lang w:val="en-US"/>
-              </w:rPr>
-              <w:t xml:space="preserve"> type="01"&gt;      </w:t>
+              <w:t>InformationModeldate_begin</w:t>
+            </w:r>
+            <w:proofErr w:type="spellEnd"/>
+            <w:r>
+              <w:rPr>
+                <w:rFonts w:ascii="Courier New" w:hAnsi="Courier New" w:cs="Courier New"/>
+                <w:lang w:val="en-US"/>
+              </w:rPr>
+              <w:t xml:space="preserve">="01.04.2016 8:00:00" </w:t>
+            </w:r>
+            <w:proofErr w:type="spellStart"/>
+            <w:r>
+              <w:rPr>
+                <w:rFonts w:ascii="Courier New" w:hAnsi="Courier New" w:cs="Courier New"/>
+                <w:b/>
+                <w:lang w:val="en-US"/>
+              </w:rPr>
+              <w:t>date_end</w:t>
+            </w:r>
+            <w:proofErr w:type="spellEnd"/>
+            <w:r>
+              <w:rPr>
+                <w:rFonts w:ascii="Courier New" w:hAnsi="Courier New" w:cs="Courier New"/>
+                <w:b/>
+                <w:lang w:val="en-US"/>
+              </w:rPr>
+              <w:t>="26.12.2016 17:00:00"</w:t>
             </w:r>
           </w:p>
           <w:p>
@@ -7282,90 +6718,6 @@
                 <w:rFonts w:ascii="Courier New" w:hAnsi="Courier New" w:cs="Courier New"/>
                 <w:lang w:val="en-US"/>
               </w:rPr>
-              <w:t xml:space="preserve">   </w:t>
-            </w:r>
-            <w:r>
-              <w:rPr>
-                <w:rFonts w:ascii="Courier New" w:hAnsi="Courier New" w:cs="Courier New"/>
-                <w:lang w:val="en-US"/>
-              </w:rPr>
-              <w:t>&lt;</w:t>
-            </w:r>
-            <w:r>
-              <w:rPr>
-                <w:rFonts w:ascii="Courier New" w:hAnsi="Courier New" w:cs="Courier New"/>
-                <w:b/>
-                <w:lang w:val="en-US"/>
-              </w:rPr>
-              <w:t xml:space="preserve">Exclude </w:t>
-            </w:r>
-            <w:proofErr w:type="spellStart"/>
-            <w:r>
-              <w:rPr>
-                <w:rFonts w:ascii="Courier New" w:hAnsi="Courier New" w:cs="Courier New"/>
-                <w:b/>
-                <w:lang w:val="en-US"/>
-              </w:rPr>
-              <w:t>day_of_week</w:t>
-            </w:r>
-            <w:proofErr w:type="spellEnd"/>
-            <w:r>
-              <w:rPr>
-                <w:rFonts w:ascii="Courier New" w:hAnsi="Courier New" w:cs="Courier New"/>
-                <w:b/>
-                <w:lang w:val="en-US"/>
-              </w:rPr>
-              <w:t xml:space="preserve">="1"  </w:t>
-            </w:r>
-            <w:proofErr w:type="spellStart"/>
-            <w:r>
-              <w:rPr>
-                <w:rFonts w:ascii="Courier New" w:hAnsi="Courier New" w:cs="Courier New"/>
-                <w:b/>
-                <w:lang w:val="en-US"/>
-              </w:rPr>
-              <w:t>time_period</w:t>
-            </w:r>
-            <w:proofErr w:type="spellEnd"/>
-            <w:r>
-              <w:rPr>
-                <w:rFonts w:ascii="Courier New" w:hAnsi="Courier New" w:cs="Courier New"/>
-                <w:b/>
-                <w:lang w:val="en-US"/>
-              </w:rPr>
-              <w:t>="13:00:00-14:00:00"</w:t>
-            </w:r>
-            <w:r>
-              <w:rPr>
-                <w:rFonts w:ascii="Courier New" w:hAnsi="Courier New" w:cs="Courier New"/>
-                <w:b/>
-                <w:lang w:val="en-US"/>
-              </w:rPr>
-              <w:t>/&gt;</w:t>
-            </w:r>
-          </w:p>
-          <w:p>
-            <w:pPr>
-              <w:autoSpaceDE w:val="0"/>
-              <w:autoSpaceDN w:val="0"/>
-              <w:adjustRightInd w:val="0"/>
-              <w:rPr>
-                <w:rFonts w:ascii="Courier New" w:hAnsi="Courier New" w:cs="Courier New"/>
-                <w:lang w:val="en-US"/>
-              </w:rPr>
-            </w:pPr>
-            <w:r>
-              <w:rPr>
-                <w:rFonts w:ascii="Courier New" w:hAnsi="Courier New" w:cs="Courier New"/>
-                <w:lang w:val="en-US"/>
-              </w:rPr>
-              <w:t xml:space="preserve">  </w:t>
-            </w:r>
-            <w:r>
-              <w:rPr>
-                <w:rFonts w:ascii="Courier New" w:hAnsi="Courier New" w:cs="Courier New"/>
-                <w:lang w:val="en-US"/>
-              </w:rPr>
               <w:t>&lt;/</w:t>
             </w:r>
             <w:proofErr w:type="spellStart"/>
@@ -7374,7 +6726,7 @@
                 <w:rFonts w:ascii="Courier New" w:hAnsi="Courier New" w:cs="Courier New"/>
                 <w:lang w:val="en-US"/>
               </w:rPr>
-              <w:t>EquipmentGroup</w:t>
+              <w:t>InformationModel</w:t>
             </w:r>
             <w:proofErr w:type="spellEnd"/>
             <w:r>
@@ -7387,33 +6739,17 @@
           </w:p>
           <w:p>
             <w:pPr>
-              <w:autoSpaceDE w:val="0"/>
-              <w:autoSpaceDN w:val="0"/>
-              <w:adjustRightInd w:val="0"/>
-            </w:pPr>
-            <w:r>
-              <w:rPr>
-                <w:rFonts w:ascii="Courier New" w:hAnsi="Courier New" w:cs="Courier New"/>
-                <w:lang w:val="en-US"/>
-              </w:rPr>
-              <w:t>&lt;/</w:t>
-            </w:r>
-            <w:proofErr w:type="spellStart"/>
-            <w:r>
-              <w:rPr>
-                <w:rFonts w:ascii="Courier New" w:hAnsi="Courier New" w:cs="Courier New"/>
-                <w:lang w:val="en-US"/>
-              </w:rPr>
-              <w:t>CalendarInformation</w:t>
-            </w:r>
-            <w:proofErr w:type="spellEnd"/>
-            <w:r>
-              <w:rPr>
-                <w:rFonts w:ascii="Courier New" w:hAnsi="Courier New" w:cs="Courier New"/>
-                <w:lang w:val="en-US"/>
-              </w:rPr>
-              <w:t>&gt;</w:t>
-            </w:r>
+              <w:rPr>
+                <w:lang w:val="en-US"/>
+              </w:rPr>
+            </w:pPr>
+          </w:p>
+          <w:p>
+            <w:pPr>
+              <w:rPr>
+                <w:lang w:val="en-US"/>
+              </w:rPr>
+            </w:pPr>
           </w:p>
         </w:tc>
       </w:tr>
@@ -7428,184 +6764,482 @@
           <w:p>
             <w:pPr>
               <w:jc w:val="center"/>
-            </w:pPr>
+              <w:rPr>
+                <w:color w:val="000000" w:themeColor="text1"/>
+              </w:rPr>
+            </w:pPr>
+            <w:r>
+              <w:rPr>
+                <w:color w:val="000000" w:themeColor="text1"/>
+              </w:rPr>
+              <w:t>Пустые места в расписании</w:t>
+            </w:r>
+          </w:p>
+        </w:tc>
+        <w:tc>
+          <w:tcPr>
+            <w:tcW w:w="2200" w:type="dxa"/>
+          </w:tcPr>
+          <w:p>
+            <w:r>
+              <w:t xml:space="preserve">В построенном расписании имеются простои оборудования, тогда как </w:t>
+            </w:r>
+            <w:r>
+              <w:t>существует вероятность</w:t>
+            </w:r>
+            <w:r>
+              <w:t xml:space="preserve"> возможности выполнения операции</w:t>
+            </w:r>
+            <w:r>
+              <w:t xml:space="preserve"> на нем</w:t>
+            </w:r>
+          </w:p>
+        </w:tc>
+        <w:tc>
+          <w:tcPr>
+            <w:tcW w:w="2846" w:type="dxa"/>
+          </w:tcPr>
+          <w:p>
+            <w:r>
+              <w:t xml:space="preserve">Для выявления ошибки используем следующее представление отрезка </w:t>
+            </w:r>
+            <w:proofErr w:type="spellStart"/>
+            <w:r>
+              <w:rPr>
+                <w:i/>
+                <w:lang w:val="en-US"/>
+              </w:rPr>
+              <w:t>timesegment</w:t>
+            </w:r>
+            <w:proofErr w:type="spellEnd"/>
+            <w:r>
+              <w:t xml:space="preserve"> </w:t>
+            </w:r>
+            <w:r>
+              <w:t xml:space="preserve">времени: началом является дата начала планирования </w:t>
+            </w:r>
+            <w:proofErr w:type="spellStart"/>
+            <w:r>
+              <w:rPr>
+                <w:i/>
+                <w:lang w:val="en-US"/>
+              </w:rPr>
+              <w:t>plannedbegindate</w:t>
+            </w:r>
+            <w:proofErr w:type="spellEnd"/>
+            <w:r>
+              <w:t xml:space="preserve"> </w:t>
+            </w:r>
+            <w:r>
+              <w:t>(см. исходные данные), концом – дата окончания планирования</w:t>
+            </w:r>
+            <w:r>
+              <w:t xml:space="preserve"> </w:t>
+            </w:r>
+            <w:proofErr w:type="spellStart"/>
+            <w:r>
+              <w:rPr>
+                <w:i/>
+                <w:lang w:val="en-US"/>
+              </w:rPr>
+              <w:t>planned</w:t>
+            </w:r>
+            <w:r>
+              <w:rPr>
+                <w:i/>
+                <w:lang w:val="en-US"/>
+              </w:rPr>
+              <w:t>end</w:t>
+            </w:r>
+            <w:r>
+              <w:rPr>
+                <w:i/>
+                <w:lang w:val="en-US"/>
+              </w:rPr>
+              <w:t>date</w:t>
+            </w:r>
+            <w:proofErr w:type="spellEnd"/>
+            <w:r>
+              <w:t xml:space="preserve">. </w:t>
+            </w:r>
+            <w:proofErr w:type="gramStart"/>
+            <w:r>
+              <w:t>На таком отрезке отмечаем «занятые» участки (отрезки)</w:t>
+            </w:r>
+            <w:r>
+              <w:t xml:space="preserve"> </w:t>
+            </w:r>
+            <w:proofErr w:type="spellStart"/>
+            <w:r>
+              <w:rPr>
+                <w:i/>
+                <w:lang w:val="en-US"/>
+              </w:rPr>
+              <w:t>occupiedsegment</w:t>
+            </w:r>
+            <w:proofErr w:type="spellEnd"/>
+            <w:r>
+              <w:t xml:space="preserve"> </w:t>
+            </w:r>
             <w:r>
               <w:lastRenderedPageBreak/>
-              <w:t>Наличие</w:t>
-            </w:r>
-            <w:r>
-              <w:t xml:space="preserve"> отметки</w:t>
-            </w:r>
-            <w:r>
-              <w:rPr>
-                <w:rFonts w:cs="Courier New CYR"/>
-              </w:rPr>
-              <w:t>"</w:t>
-            </w:r>
-            <w:r>
-              <w:rPr>
-                <w:rFonts w:cs="Courier New CYR"/>
-                <w:lang w:val="en-US"/>
-              </w:rPr>
-              <w:t>NOT</w:t>
-            </w:r>
-            <w:r>
-              <w:rPr>
-                <w:rFonts w:cs="Courier New CYR"/>
-              </w:rPr>
-              <w:t xml:space="preserve">SCHEDULED" </w:t>
-            </w:r>
-            <w:r>
-              <w:rPr>
-                <w:rFonts w:cs="Courier New CYR"/>
-              </w:rPr>
-              <w:t xml:space="preserve">у </w:t>
-            </w:r>
-            <w:r>
-              <w:rPr>
-                <w:rFonts w:cs="Courier New CYR"/>
-              </w:rPr>
-              <w:t>некоторых</w:t>
-            </w:r>
-            <w:r>
-              <w:rPr>
-                <w:rFonts w:cs="Courier New CYR"/>
-              </w:rPr>
-              <w:t xml:space="preserve"> операций</w:t>
-            </w:r>
-          </w:p>
-        </w:tc>
-        <w:tc>
-          <w:tcPr>
-            <w:tcW w:w="2200" w:type="dxa"/>
-          </w:tcPr>
-          <w:p>
-            <w:r>
-              <w:t xml:space="preserve">Отметка </w:t>
-            </w:r>
-            <w:r>
-              <w:rPr>
-                <w:rFonts w:cs="Courier New CYR"/>
-              </w:rPr>
-              <w:t>"SCHEDULED" означает, что операция была назначена на некоторое оборудование, отметка «</w:t>
-            </w:r>
-            <w:r>
-              <w:rPr>
-                <w:rFonts w:cs="Courier New CYR"/>
-                <w:lang w:val="en-US"/>
-              </w:rPr>
-              <w:t>NOTSCHEDULED</w:t>
-            </w:r>
-            <w:r>
-              <w:rPr>
-                <w:rFonts w:cs="Courier New CYR"/>
-              </w:rPr>
-              <w:t>»  - операция не назначена</w:t>
-            </w:r>
-          </w:p>
-        </w:tc>
-        <w:tc>
-          <w:tcPr>
-            <w:tcW w:w="2846" w:type="dxa"/>
-          </w:tcPr>
-          <w:p>
-            <w:r>
-              <w:t xml:space="preserve">В построенном расписании проверяем у каждой операции свойство </w:t>
-            </w:r>
-            <w:r>
-              <w:rPr>
-                <w:i/>
-                <w:lang w:val="en-US"/>
-              </w:rPr>
-              <w:t>state</w:t>
-            </w:r>
+              <w:t>и «свободные» участки (отрезки)</w:t>
+            </w:r>
+            <w:r>
+              <w:t xml:space="preserve"> времени</w:t>
+            </w:r>
+            <w:r>
+              <w:t xml:space="preserve"> </w:t>
+            </w:r>
+            <w:proofErr w:type="spellStart"/>
+            <w:r>
+              <w:rPr>
+                <w:i/>
+                <w:lang w:val="en-US"/>
+              </w:rPr>
+              <w:t>vacants</w:t>
+            </w:r>
+            <w:r>
+              <w:rPr>
+                <w:i/>
+                <w:lang w:val="en-US"/>
+              </w:rPr>
+              <w:t>egment</w:t>
+            </w:r>
+            <w:proofErr w:type="spellEnd"/>
+            <w:r>
+              <w:t>.</w:t>
+            </w:r>
+            <w:r>
+              <w:t xml:space="preserve"> </w:t>
+            </w:r>
+            <w:proofErr w:type="gramEnd"/>
+          </w:p>
+          <w:p/>
+          <w:p>
+            <w:r>
+              <w:t>«Занимаем» какой-либо отрезок времени</w:t>
+            </w:r>
+            <w:r>
+              <w:t xml:space="preserve"> </w:t>
+            </w:r>
+            <w:proofErr w:type="spellStart"/>
+            <w:r>
+              <w:rPr>
+                <w:i/>
+                <w:lang w:val="en-US"/>
+              </w:rPr>
+              <w:t>occupiedsegment</w:t>
+            </w:r>
+            <w:proofErr w:type="spellEnd"/>
+            <w:r>
+              <w:t xml:space="preserve"> </w:t>
+            </w:r>
+            <w:r>
+              <w:t xml:space="preserve">следующим образом: </w:t>
+            </w:r>
+          </w:p>
+          <w:p>
+            <w:r>
+              <w:t xml:space="preserve">1) для каждой операции </w:t>
+            </w:r>
+            <w:r>
+              <w:t xml:space="preserve">в </w:t>
+            </w:r>
+            <w:r>
+              <w:t xml:space="preserve">построенном расписании отмечаем на временном отрезке </w:t>
+            </w:r>
+            <w:proofErr w:type="spellStart"/>
+            <w:r>
+              <w:rPr>
+                <w:i/>
+                <w:lang w:val="en-US"/>
+              </w:rPr>
+              <w:t>timesegment</w:t>
+            </w:r>
+            <w:proofErr w:type="spellEnd"/>
+            <w:r>
+              <w:t xml:space="preserve"> </w:t>
+            </w:r>
+            <w:r>
+              <w:t xml:space="preserve">свой отрезок  - </w:t>
+            </w:r>
+            <w:r>
+              <w:t xml:space="preserve">время начала операции </w:t>
+            </w:r>
+            <w:proofErr w:type="spellStart"/>
+            <w:r>
+              <w:rPr>
+                <w:i/>
+                <w:lang w:val="en-US"/>
+              </w:rPr>
+              <w:t>begindate</w:t>
+            </w:r>
+            <w:proofErr w:type="spellEnd"/>
+            <w:r>
+              <w:t xml:space="preserve"> будет левой границей отрезка на глобальной оси (отрезке) времени, время окончания </w:t>
+            </w:r>
+            <w:proofErr w:type="spellStart"/>
+            <w:r>
+              <w:rPr>
+                <w:i/>
+                <w:lang w:val="en-US"/>
+              </w:rPr>
+              <w:t>end</w:t>
+            </w:r>
+            <w:r>
+              <w:rPr>
+                <w:i/>
+                <w:lang w:val="en-US"/>
+              </w:rPr>
+              <w:t>date</w:t>
+            </w:r>
+            <w:proofErr w:type="spellEnd"/>
+            <w:r>
+              <w:t xml:space="preserve"> </w:t>
+            </w:r>
+            <w:r>
+              <w:t xml:space="preserve"> </w:t>
+            </w:r>
+            <w:r>
+              <w:t>- правая граница.</w:t>
+            </w:r>
+          </w:p>
+          <w:p>
+            <w:r>
+              <w:t>(допускается пересечение или объединение отрезков);</w:t>
+            </w:r>
+          </w:p>
+          <w:p>
+            <w:pPr>
+              <w:rPr>
+                <w:i/>
+              </w:rPr>
+            </w:pPr>
+            <w:r>
+              <w:t xml:space="preserve">2) </w:t>
+            </w:r>
+            <w:r>
+              <w:t>для каждого используемого оборудования</w:t>
+            </w:r>
+            <w:r>
+              <w:t xml:space="preserve"> в файле с исходными данными смотрим «выходные» дни и отмечаем их на временном отрезке</w:t>
+            </w:r>
+            <w:r>
+              <w:t xml:space="preserve"> </w:t>
+            </w:r>
+            <w:proofErr w:type="spellStart"/>
+            <w:r>
+              <w:rPr>
+                <w:i/>
+                <w:lang w:val="en-US"/>
+              </w:rPr>
+              <w:t>timesegment</w:t>
+            </w:r>
+            <w:proofErr w:type="spellEnd"/>
+          </w:p>
+          <w:p>
+            <w:pPr>
+              <w:rPr>
+                <w:i/>
+              </w:rPr>
+            </w:pPr>
+          </w:p>
+          <w:p>
+            <w:r>
+              <w:t>Все остальное будет «свободными» отрезками времени.</w:t>
+            </w:r>
+          </w:p>
+          <w:p/>
+          <w:p>
+            <w:r>
+              <w:lastRenderedPageBreak/>
+              <w:t xml:space="preserve">Далее измеряем продолжительность </w:t>
+            </w:r>
+            <w:r>
+              <w:rPr>
+                <w:i/>
+                <w:lang w:val="en-US"/>
+              </w:rPr>
+              <w:t>lasting</w:t>
+            </w:r>
+            <w:r>
+              <w:t xml:space="preserve"> каждого свободного отрезка времени </w:t>
+            </w:r>
+            <w:proofErr w:type="spellStart"/>
+            <w:r>
+              <w:rPr>
+                <w:i/>
+                <w:lang w:val="en-US"/>
+              </w:rPr>
+              <w:t>vacants</w:t>
+            </w:r>
+            <w:r>
+              <w:rPr>
+                <w:i/>
+                <w:lang w:val="en-US"/>
+              </w:rPr>
+              <w:t>egment</w:t>
+            </w:r>
+            <w:proofErr w:type="spellEnd"/>
             <w:r>
               <w:rPr>
                 <w:i/>
               </w:rPr>
               <w:t xml:space="preserve">. </w:t>
             </w:r>
-            <w:r>
-              <w:t>Если оно «</w:t>
-            </w:r>
-            <w:r>
-              <w:rPr>
-                <w:i/>
-              </w:rPr>
-              <w:t>=</w:t>
-            </w:r>
-            <w:r>
-              <w:rPr>
-                <w:rFonts w:cs="Courier New CYR"/>
-                <w:i/>
-                <w:lang w:val="en-US"/>
-              </w:rPr>
-              <w:t>NOTSCHEDLED</w:t>
-            </w:r>
-            <w:r>
-              <w:rPr>
-                <w:rFonts w:cs="Courier New CYR"/>
-                <w:i/>
-              </w:rPr>
+          </w:p>
+          <w:p/>
+          <w:p>
+            <w:r>
+              <w:t xml:space="preserve">Находим длительность </w:t>
+            </w:r>
+            <w:r>
+              <w:rPr>
+                <w:i/>
+                <w:lang w:val="en-US"/>
+              </w:rPr>
+              <w:t>duration</w:t>
+            </w:r>
+            <w:r>
+              <w:t xml:space="preserve"> самой длительной операции (из исходного файла)</w:t>
+            </w:r>
+            <w:r>
+              <w:t>.</w:t>
+            </w:r>
+          </w:p>
+          <w:p/>
+          <w:p>
+            <w:r>
+              <w:t xml:space="preserve">Если </w:t>
+            </w:r>
+            <w:r>
+              <w:rPr>
+                <w:i/>
+                <w:lang w:val="en-US"/>
+              </w:rPr>
+              <w:t>duration</w:t>
+            </w:r>
+            <w:r>
+              <w:rPr>
+                <w:i/>
+              </w:rPr>
+              <w:t xml:space="preserve"> </w:t>
+            </w:r>
+            <w:r>
+              <w:rPr>
+                <w:i/>
+              </w:rPr>
+              <w:t xml:space="preserve">&lt; </w:t>
+            </w:r>
+            <w:r>
+              <w:rPr>
+                <w:i/>
+                <w:lang w:val="en-US"/>
+              </w:rPr>
+              <w:t>lasting</w:t>
+            </w:r>
+            <w:r>
+              <w:rPr>
+                <w:i/>
+              </w:rPr>
+              <w:t xml:space="preserve"> </w:t>
+            </w:r>
+            <w:r>
+              <w:t>для любого из отрезка</w:t>
+            </w:r>
+            <w:r>
+              <w:rPr>
+                <w:i/>
+              </w:rPr>
+              <w:t xml:space="preserve"> </w:t>
+            </w:r>
+            <w:proofErr w:type="spellStart"/>
+            <w:r>
+              <w:rPr>
+                <w:i/>
+                <w:lang w:val="en-US"/>
+              </w:rPr>
+              <w:t>vacants</w:t>
+            </w:r>
+            <w:r>
+              <w:rPr>
+                <w:i/>
+                <w:lang w:val="en-US"/>
+              </w:rPr>
+              <w:t>egment</w:t>
+            </w:r>
+            <w:proofErr w:type="spellEnd"/>
+            <w:r>
+              <w:t xml:space="preserve"> </w:t>
+            </w:r>
+            <w:r>
+              <w:rPr>
+                <w:i/>
+              </w:rPr>
+              <w:t xml:space="preserve">, </w:t>
+            </w:r>
+            <w:r>
+              <w:t xml:space="preserve">то </w:t>
+            </w:r>
+            <w:r>
+              <w:t xml:space="preserve">генерируем </w:t>
+            </w:r>
+            <w:r>
+              <w:t>предупреждение</w:t>
+            </w:r>
+          </w:p>
+        </w:tc>
+        <w:tc>
+          <w:tcPr>
+            <w:tcW w:w="1035" w:type="dxa"/>
+          </w:tcPr>
+          <w:p>
+            <w:pPr>
+              <w:jc w:val="center"/>
+            </w:pPr>
+            <w:r>
+              <w:lastRenderedPageBreak/>
+              <w:t>Предупреждение</w:t>
+            </w:r>
+          </w:p>
+        </w:tc>
+        <w:tc>
+          <w:tcPr>
+            <w:tcW w:w="905" w:type="dxa"/>
+          </w:tcPr>
+          <w:p>
+            <w:pPr>
+              <w:jc w:val="center"/>
+            </w:pPr>
+            <w:r>
+              <w:rPr>
+                <w:lang w:val="en-US"/>
+              </w:rPr>
+              <w:t>Q</w:t>
+            </w:r>
+            <w:r>
+              <w:t>0</w:t>
+            </w:r>
+            <w:r>
+              <w:t>0</w:t>
+            </w:r>
+          </w:p>
+        </w:tc>
+        <w:tc>
+          <w:tcPr>
+            <w:tcW w:w="1682" w:type="dxa"/>
+          </w:tcPr>
+          <w:p>
+            <w:r>
+              <w:t>«Возможны простои оборудовани</w:t>
+            </w:r>
+            <w:r>
+              <w:t>я</w:t>
+            </w:r>
+            <w:r>
               <w:t>»</w:t>
             </w:r>
-            <w:r>
-              <w:rPr>
-                <w:rFonts w:cs="Courier New CYR"/>
-              </w:rPr>
-              <w:t>, выдаем ошибку</w:t>
-            </w:r>
-          </w:p>
-        </w:tc>
-        <w:tc>
-          <w:tcPr>
-            <w:tcW w:w="1035" w:type="dxa"/>
-          </w:tcPr>
-          <w:p>
-            <w:pPr>
-              <w:jc w:val="center"/>
-            </w:pPr>
-            <w:r>
-              <w:t>Качество кода</w:t>
-            </w:r>
-          </w:p>
-        </w:tc>
-        <w:tc>
-          <w:tcPr>
-            <w:tcW w:w="905" w:type="dxa"/>
-          </w:tcPr>
-          <w:p>
-            <w:pPr>
-              <w:jc w:val="center"/>
-              <w:rPr>
-                <w:lang w:val="en-US"/>
-              </w:rPr>
-            </w:pPr>
-            <w:r>
-              <w:rPr>
-                <w:lang w:val="en-US"/>
-              </w:rPr>
-              <w:t>Q</w:t>
-            </w:r>
-            <w:r>
-              <w:t>0</w:t>
-            </w:r>
-            <w:r>
-              <w:rPr>
-                <w:lang w:val="en-US"/>
-              </w:rPr>
-              <w:t>1</w:t>
-            </w:r>
-          </w:p>
-        </w:tc>
-        <w:tc>
-          <w:tcPr>
-            <w:tcW w:w="1682" w:type="dxa"/>
-          </w:tcPr>
-          <w:p>
-            <w:r>
-              <w:t>«Не все операции были назначены»</w:t>
-            </w:r>
           </w:p>
         </w:tc>
         <w:tc>
@@ -7615,6 +7249,7 @@
           <w:p>
             <w:pPr>
               <w:rPr>
+                <w:rFonts w:ascii="Courier New CYR" w:hAnsi="Courier New CYR" w:cs="Courier New CYR"/>
                 <w:lang w:val="en-US"/>
               </w:rPr>
             </w:pPr>
@@ -7650,14 +7285,28 @@
                 <w:rFonts w:ascii="Courier New CYR" w:hAnsi="Courier New CYR" w:cs="Courier New CYR"/>
                 <w:lang w:val="en-US"/>
               </w:rPr>
-              <w:t>Operationid</w:t>
-            </w:r>
-            <w:r>
-              <w:rPr>
-                <w:rFonts w:ascii="Courier New CYR" w:hAnsi="Courier New CYR" w:cs="Courier New CYR"/>
-                <w:lang w:val="en-US"/>
-              </w:rPr>
-              <w:t xml:space="preserve">="12" </w:t>
+              <w:t>Operation</w:t>
+            </w:r>
+            <w:r>
+              <w:rPr>
+                <w:rFonts w:ascii="Courier New CYR" w:hAnsi="Courier New CYR" w:cs="Courier New CYR"/>
+                <w:lang w:val="en-US"/>
+              </w:rPr>
+              <w:t xml:space="preserve"> </w:t>
+            </w:r>
+            <w:r>
+              <w:rPr>
+                <w:rFonts w:ascii="Courier New CYR" w:hAnsi="Courier New CYR" w:cs="Courier New CYR"/>
+                <w:lang w:val="en-US"/>
+              </w:rPr>
+              <w:t>id</w:t>
+            </w:r>
+            <w:r>
+              <w:rPr>
+                <w:rFonts w:ascii="Courier New CYR" w:hAnsi="Courier New CYR" w:cs="Courier New CYR"/>
+                <w:lang w:val="en-US"/>
+              </w:rPr>
+              <w:t xml:space="preserve">="11" </w:t>
             </w:r>
             <w:r>
               <w:rPr>
@@ -7684,12 +7333,11 @@
                 <w:rFonts w:ascii="Courier New CYR" w:hAnsi="Courier New CYR" w:cs="Courier New CYR"/>
                 <w:lang w:val="en-US"/>
               </w:rPr>
-              <w:t xml:space="preserve"> 2" </w:t>
-            </w:r>
-            <w:r>
-              <w:rPr>
-                <w:rFonts w:ascii="Courier New CYR" w:hAnsi="Courier New CYR" w:cs="Courier New CYR"/>
-                <w:b/>
+              <w:t xml:space="preserve"> 1" </w:t>
+            </w:r>
+            <w:r>
+              <w:rPr>
+                <w:rFonts w:ascii="Courier New CYR" w:hAnsi="Courier New CYR" w:cs="Courier New CYR"/>
                 <w:lang w:val="en-US"/>
               </w:rPr>
               <w:t>state</w:t>
@@ -7697,66 +7345,80 @@
             <w:r>
               <w:rPr>
                 <w:rFonts w:ascii="Courier New CYR" w:hAnsi="Courier New CYR" w:cs="Courier New CYR"/>
-                <w:b/>
                 <w:lang w:val="en-US"/>
               </w:rPr>
               <w:t>="</w:t>
             </w:r>
-            <w:proofErr w:type="spellStart"/>
-            <w:r>
-              <w:rPr>
-                <w:rFonts w:ascii="Courier New CYR" w:hAnsi="Courier New CYR" w:cs="Courier New CYR"/>
-                <w:b/>
-                <w:lang w:val="en-US"/>
-              </w:rPr>
-              <w:t>NOTSCHED</w:t>
-            </w:r>
-            <w:r>
-              <w:rPr>
-                <w:rFonts w:ascii="Courier New CYR" w:hAnsi="Courier New CYR" w:cs="Courier New CYR"/>
-                <w:b/>
-                <w:lang w:val="en-US"/>
-              </w:rPr>
-              <w:t>LED</w:t>
-            </w:r>
-            <w:r>
-              <w:rPr>
-                <w:rFonts w:ascii="Courier New CYR" w:hAnsi="Courier New CYR" w:cs="Courier New CYR"/>
-                <w:b/>
-                <w:lang w:val="en-US"/>
-              </w:rPr>
-              <w:t>"</w:t>
-            </w:r>
-            <w:r>
-              <w:rPr>
-                <w:rFonts w:ascii="Courier New CYR" w:hAnsi="Courier New CYR" w:cs="Courier New CYR"/>
-                <w:lang w:val="en-US"/>
-              </w:rPr>
-              <w:t>duration</w:t>
-            </w:r>
-            <w:proofErr w:type="spellEnd"/>
-            <w:r>
-              <w:rPr>
-                <w:rFonts w:ascii="Courier New CYR" w:hAnsi="Courier New CYR" w:cs="Courier New CYR"/>
-                <w:lang w:val="en-US"/>
-              </w:rPr>
-              <w:t xml:space="preserve">="20" </w:t>
-            </w:r>
-            <w:proofErr w:type="spellStart"/>
-            <w:r>
-              <w:rPr>
-                <w:rFonts w:ascii="Courier New CYR" w:hAnsi="Courier New CYR" w:cs="Courier New CYR"/>
-                <w:lang w:val="en-US"/>
-              </w:rPr>
-              <w:t>equipmentgroup</w:t>
-            </w:r>
-            <w:proofErr w:type="spellEnd"/>
-            <w:r>
-              <w:rPr>
-                <w:rFonts w:ascii="Courier New CYR" w:hAnsi="Courier New CYR" w:cs="Courier New CYR"/>
-                <w:lang w:val="en-US"/>
-              </w:rPr>
-              <w:t>="2"&gt;</w:t>
+            <w:r>
+              <w:rPr>
+                <w:rFonts w:ascii="Courier New CYR" w:hAnsi="Courier New CYR" w:cs="Courier New CYR"/>
+                <w:lang w:val="en-US"/>
+              </w:rPr>
+              <w:t>SCHEDULED</w:t>
+            </w:r>
+            <w:r>
+              <w:rPr>
+                <w:rFonts w:ascii="Courier New CYR" w:hAnsi="Courier New CYR" w:cs="Courier New CYR"/>
+                <w:lang w:val="en-US"/>
+              </w:rPr>
+              <w:t xml:space="preserve">" </w:t>
+            </w:r>
+            <w:proofErr w:type="spellStart"/>
+            <w:r>
+              <w:rPr>
+                <w:rFonts w:ascii="Courier New CYR" w:hAnsi="Courier New CYR" w:cs="Courier New CYR"/>
+                <w:b/>
+                <w:lang w:val="en-US"/>
+              </w:rPr>
+              <w:t>date_begin</w:t>
+            </w:r>
+            <w:proofErr w:type="spellEnd"/>
+            <w:r>
+              <w:rPr>
+                <w:rFonts w:ascii="Courier New CYR" w:hAnsi="Courier New CYR" w:cs="Courier New CYR"/>
+                <w:b/>
+                <w:lang w:val="en-US"/>
+              </w:rPr>
+              <w:t>="11.04.2016 08:00:00"</w:t>
+            </w:r>
+            <w:r>
+              <w:rPr>
+                <w:rFonts w:ascii="Courier New CYR" w:hAnsi="Courier New CYR" w:cs="Courier New CYR"/>
+                <w:lang w:val="en-US"/>
+              </w:rPr>
+              <w:t xml:space="preserve"> </w:t>
+            </w:r>
+            <w:proofErr w:type="spellStart"/>
+            <w:r>
+              <w:rPr>
+                <w:rFonts w:ascii="Courier New CYR" w:hAnsi="Courier New CYR" w:cs="Courier New CYR"/>
+                <w:b/>
+                <w:lang w:val="en-US"/>
+              </w:rPr>
+              <w:t>date_end</w:t>
+            </w:r>
+            <w:proofErr w:type="spellEnd"/>
+            <w:r>
+              <w:rPr>
+                <w:rFonts w:ascii="Courier New CYR" w:hAnsi="Courier New CYR" w:cs="Courier New CYR"/>
+                <w:b/>
+                <w:lang w:val="en-US"/>
+              </w:rPr>
+              <w:t>="19.04.2016 10:00:00</w:t>
+            </w:r>
+            <w:r>
+              <w:rPr>
+                <w:rFonts w:ascii="Courier New CYR" w:hAnsi="Courier New CYR" w:cs="Courier New CYR"/>
+                <w:lang w:val="en-US"/>
+              </w:rPr>
+              <w:t>"equipment="7"</w:t>
+            </w:r>
+            <w:r>
+              <w:rPr>
+                <w:rFonts w:ascii="Courier New CYR" w:hAnsi="Courier New CYR" w:cs="Courier New CYR"/>
+                <w:lang w:val="en-US"/>
+              </w:rPr>
+              <w:t xml:space="preserve"> duration="50"&gt;</w:t>
             </w:r>
           </w:p>
           <w:p>
@@ -7772,25 +7434,282 @@
             <w:r>
               <w:rPr>
                 <w:rFonts w:ascii="Courier New CYR" w:hAnsi="Courier New CYR" w:cs="Courier New CYR"/>
+                <w:lang w:val="en-US"/>
+              </w:rPr>
+              <w:t>&lt;/Operation&gt;</w:t>
+            </w:r>
+          </w:p>
+          <w:p>
+            <w:pPr>
+              <w:autoSpaceDE w:val="0"/>
+              <w:autoSpaceDN w:val="0"/>
+              <w:adjustRightInd w:val="0"/>
+              <w:rPr>
+                <w:rFonts w:ascii="Courier New CYR" w:hAnsi="Courier New CYR" w:cs="Courier New CYR"/>
+                <w:lang w:val="en-US"/>
+              </w:rPr>
+            </w:pPr>
+          </w:p>
+          <w:p>
+            <w:pPr>
+              <w:autoSpaceDE w:val="0"/>
+              <w:autoSpaceDN w:val="0"/>
+              <w:adjustRightInd w:val="0"/>
+              <w:rPr>
+                <w:rFonts w:ascii="Courier New" w:hAnsi="Courier New" w:cs="Courier New"/>
+                <w:lang w:val="en-US"/>
+              </w:rPr>
+            </w:pPr>
+            <w:r>
+              <w:t>Исходный</w:t>
+            </w:r>
+            <w:r>
+              <w:rPr>
+                <w:lang w:val="en-US"/>
+              </w:rPr>
+              <w:t xml:space="preserve"> </w:t>
+            </w:r>
+            <w:r>
+              <w:t>файл</w:t>
+            </w:r>
+            <w:r>
+              <w:rPr>
+                <w:lang w:val="en-US"/>
+              </w:rPr>
+              <w:t>:</w:t>
+            </w:r>
+          </w:p>
+          <w:p>
+            <w:pPr>
+              <w:autoSpaceDE w:val="0"/>
+              <w:autoSpaceDN w:val="0"/>
+              <w:adjustRightInd w:val="0"/>
+              <w:rPr>
+                <w:rFonts w:ascii="Courier New" w:hAnsi="Courier New" w:cs="Courier New"/>
+                <w:lang w:val="en-US"/>
+              </w:rPr>
+            </w:pPr>
+            <w:r>
+              <w:rPr>
+                <w:rFonts w:ascii="Courier New" w:hAnsi="Courier New" w:cs="Courier New"/>
+                <w:lang w:val="en-US"/>
+              </w:rPr>
+              <w:t xml:space="preserve"> &lt;</w:t>
+            </w:r>
+            <w:proofErr w:type="spellStart"/>
+            <w:r>
+              <w:rPr>
+                <w:rFonts w:ascii="Courier New" w:hAnsi="Courier New" w:cs="Courier New"/>
+                <w:lang w:val="en-US"/>
+              </w:rPr>
+              <w:t>CalendarInformation</w:t>
+            </w:r>
+            <w:proofErr w:type="spellEnd"/>
+            <w:r>
+              <w:rPr>
+                <w:rFonts w:ascii="Courier New" w:hAnsi="Courier New" w:cs="Courier New"/>
+                <w:lang w:val="en-US"/>
+              </w:rPr>
+              <w:t xml:space="preserve"> </w:t>
+            </w:r>
+            <w:proofErr w:type="spellStart"/>
+            <w:r>
+              <w:rPr>
+                <w:rFonts w:ascii="Courier New" w:hAnsi="Courier New" w:cs="Courier New"/>
+                <w:b/>
+                <w:lang w:val="en-US"/>
+              </w:rPr>
+              <w:t>date_begin</w:t>
+            </w:r>
+            <w:proofErr w:type="spellEnd"/>
+            <w:r>
+              <w:rPr>
+                <w:rFonts w:ascii="Courier New" w:hAnsi="Courier New" w:cs="Courier New"/>
+                <w:b/>
+                <w:lang w:val="en-US"/>
+              </w:rPr>
+              <w:t xml:space="preserve">="01.04.2016" </w:t>
+            </w:r>
+            <w:proofErr w:type="spellStart"/>
+            <w:r>
+              <w:rPr>
+                <w:rFonts w:ascii="Courier New" w:hAnsi="Courier New" w:cs="Courier New"/>
+                <w:b/>
+                <w:lang w:val="en-US"/>
+              </w:rPr>
+              <w:t>date_end</w:t>
+            </w:r>
+            <w:proofErr w:type="spellEnd"/>
+            <w:r>
+              <w:rPr>
+                <w:rFonts w:ascii="Courier New" w:hAnsi="Courier New" w:cs="Courier New"/>
+                <w:b/>
+                <w:lang w:val="en-US"/>
+              </w:rPr>
+              <w:t>="25.12.2016"&gt;</w:t>
+            </w:r>
+          </w:p>
+          <w:p>
+            <w:pPr>
+              <w:autoSpaceDE w:val="0"/>
+              <w:autoSpaceDN w:val="0"/>
+              <w:adjustRightInd w:val="0"/>
+              <w:rPr>
+                <w:rFonts w:ascii="Courier New" w:hAnsi="Courier New" w:cs="Courier New"/>
+                <w:lang w:val="en-US"/>
+              </w:rPr>
+            </w:pPr>
+            <w:r>
+              <w:rPr>
+                <w:rFonts w:ascii="Courier New" w:hAnsi="Courier New" w:cs="Courier New"/>
+                <w:lang w:val="en-US"/>
+              </w:rPr>
+              <w:t xml:space="preserve">  &lt;</w:t>
+            </w:r>
+            <w:proofErr w:type="spellStart"/>
+            <w:r>
+              <w:rPr>
+                <w:rFonts w:ascii="Courier New" w:hAnsi="Courier New" w:cs="Courier New"/>
+                <w:lang w:val="en-US"/>
+              </w:rPr>
+              <w:t>EquipmentGroup</w:t>
+            </w:r>
+            <w:proofErr w:type="spellEnd"/>
+            <w:r>
+              <w:rPr>
+                <w:rFonts w:ascii="Courier New" w:hAnsi="Courier New" w:cs="Courier New"/>
+                <w:lang w:val="en-US"/>
+              </w:rPr>
+              <w:t xml:space="preserve"> type="01"&gt;      </w:t>
+            </w:r>
+          </w:p>
+          <w:p>
+            <w:pPr>
+              <w:autoSpaceDE w:val="0"/>
+              <w:autoSpaceDN w:val="0"/>
+              <w:adjustRightInd w:val="0"/>
+              <w:rPr>
+                <w:rFonts w:ascii="Courier New" w:hAnsi="Courier New" w:cs="Courier New"/>
+                <w:lang w:val="en-US"/>
+              </w:rPr>
+            </w:pPr>
+            <w:r>
+              <w:rPr>
+                <w:rFonts w:ascii="Courier New" w:hAnsi="Courier New" w:cs="Courier New"/>
+                <w:lang w:val="en-US"/>
+              </w:rPr>
+              <w:t xml:space="preserve">   &lt;</w:t>
+            </w:r>
+            <w:r>
+              <w:rPr>
+                <w:rFonts w:ascii="Courier New" w:hAnsi="Courier New" w:cs="Courier New"/>
+                <w:b/>
+                <w:lang w:val="en-US"/>
+              </w:rPr>
+              <w:t xml:space="preserve">Exclude </w:t>
+            </w:r>
+            <w:proofErr w:type="spellStart"/>
+            <w:r>
+              <w:rPr>
+                <w:rFonts w:ascii="Courier New" w:hAnsi="Courier New" w:cs="Courier New"/>
+                <w:b/>
+                <w:lang w:val="en-US"/>
+              </w:rPr>
+              <w:t>day_of_week</w:t>
+            </w:r>
+            <w:proofErr w:type="spellEnd"/>
+            <w:r>
+              <w:rPr>
+                <w:rFonts w:ascii="Courier New" w:hAnsi="Courier New" w:cs="Courier New"/>
+                <w:b/>
+                <w:lang w:val="en-US"/>
+              </w:rPr>
+              <w:t xml:space="preserve">="1"  </w:t>
+            </w:r>
+            <w:proofErr w:type="spellStart"/>
+            <w:r>
+              <w:rPr>
+                <w:rFonts w:ascii="Courier New" w:hAnsi="Courier New" w:cs="Courier New"/>
+                <w:b/>
+                <w:lang w:val="en-US"/>
+              </w:rPr>
+              <w:t>time_period</w:t>
+            </w:r>
+            <w:proofErr w:type="spellEnd"/>
+            <w:r>
+              <w:rPr>
+                <w:rFonts w:ascii="Courier New" w:hAnsi="Courier New" w:cs="Courier New"/>
+                <w:b/>
+                <w:lang w:val="en-US"/>
+              </w:rPr>
+              <w:t>="13:00:00-14:00:00"/&gt;</w:t>
+            </w:r>
+          </w:p>
+          <w:p>
+            <w:pPr>
+              <w:autoSpaceDE w:val="0"/>
+              <w:autoSpaceDN w:val="0"/>
+              <w:adjustRightInd w:val="0"/>
+              <w:rPr>
+                <w:rFonts w:ascii="Courier New" w:hAnsi="Courier New" w:cs="Courier New"/>
+                <w:lang w:val="en-US"/>
+              </w:rPr>
+            </w:pPr>
+            <w:r>
+              <w:rPr>
+                <w:rFonts w:ascii="Courier New" w:hAnsi="Courier New" w:cs="Courier New"/>
+                <w:lang w:val="en-US"/>
+              </w:rPr>
+              <w:lastRenderedPageBreak/>
+              <w:t xml:space="preserve">  &lt;/</w:t>
+            </w:r>
+            <w:proofErr w:type="spellStart"/>
+            <w:r>
+              <w:rPr>
+                <w:rFonts w:ascii="Courier New" w:hAnsi="Courier New" w:cs="Courier New"/>
+                <w:lang w:val="en-US"/>
+              </w:rPr>
+              <w:t>EquipmentGroup</w:t>
+            </w:r>
+            <w:proofErr w:type="spellEnd"/>
+            <w:r>
+              <w:rPr>
+                <w:rFonts w:ascii="Courier New" w:hAnsi="Courier New" w:cs="Courier New"/>
+                <w:lang w:val="en-US"/>
+              </w:rPr>
+              <w:t>&gt;</w:t>
+            </w:r>
+          </w:p>
+          <w:p>
+            <w:pPr>
+              <w:autoSpaceDE w:val="0"/>
+              <w:autoSpaceDN w:val="0"/>
+              <w:adjustRightInd w:val="0"/>
+            </w:pPr>
+            <w:r>
+              <w:rPr>
+                <w:rFonts w:ascii="Courier New" w:hAnsi="Courier New" w:cs="Courier New"/>
+                <w:lang w:val="en-US"/>
               </w:rPr>
               <w:t>&lt;/</w:t>
             </w:r>
             <w:proofErr w:type="spellStart"/>
             <w:r>
               <w:rPr>
-                <w:rFonts w:ascii="Courier New CYR" w:hAnsi="Courier New CYR" w:cs="Courier New CYR"/>
-              </w:rPr>
-              <w:t>Operation</w:t>
-            </w:r>
-            <w:proofErr w:type="spellEnd"/>
-            <w:r>
-              <w:rPr>
-                <w:rFonts w:ascii="Courier New CYR" w:hAnsi="Courier New CYR" w:cs="Courier New CYR"/>
+                <w:rFonts w:ascii="Courier New" w:hAnsi="Courier New" w:cs="Courier New"/>
+                <w:lang w:val="en-US"/>
+              </w:rPr>
+              <w:t>CalendarInformation</w:t>
+            </w:r>
+            <w:proofErr w:type="spellEnd"/>
+            <w:r>
+              <w:rPr>
+                <w:rFonts w:ascii="Courier New" w:hAnsi="Courier New" w:cs="Courier New"/>
+                <w:lang w:val="en-US"/>
               </w:rPr>
               <w:t>&gt;</w:t>
             </w:r>
           </w:p>
-          <w:p/>
         </w:tc>
       </w:tr>
     </w:tbl>
@@ -8608,7 +8527,7 @@
 </file>
 
 <file path=customXml/itemProps1.xml><?xml version="1.0" encoding="utf-8"?>
-<ds:datastoreItem xmlns:ds="http://schemas.openxmlformats.org/officeDocument/2006/customXml" ds:itemID="{AAF61A41-C192-4AA2-B1B9-1507F48FE1C1}">
+<ds:datastoreItem xmlns:ds="http://schemas.openxmlformats.org/officeDocument/2006/customXml" ds:itemID="{D36F436A-4F84-40DC-A777-4B23DCB02751}">
   <ds:schemaRefs>
     <ds:schemaRef ds:uri="http://schemas.openxmlformats.org/officeDocument/2006/bibliography"/>
   </ds:schemaRefs>

</xml_diff>

<commit_message>
Method ToString for Equipment, Operation and Decision is overridden
</commit_message>
<xml_diff>
--- a/Docs/log_errors.docx
+++ b/Docs/log_errors.docx
@@ -1481,7 +1481,30 @@
                 <w:rFonts w:ascii="Courier New CYR" w:hAnsi="Courier New CYR" w:cs="Courier New CYR"/>
                 <w:lang w:val="en-US"/>
               </w:rPr>
-              <w:t xml:space="preserve">="11.04.2016 08:00:00" </w:t>
+              <w:t xml:space="preserve"> </w:t>
+            </w:r>
+            <w:bookmarkStart w:id="0" w:name="_GoBack"/>
+            <w:bookmarkEnd w:id="0"/>
+            <w:r>
+              <w:rPr>
+                <w:rFonts w:ascii="Courier New CYR" w:hAnsi="Courier New CYR" w:cs="Courier New CYR"/>
+                <w:lang w:val="en-US"/>
+              </w:rPr>
+              <w:t>=</w:t>
+            </w:r>
+            <w:r>
+              <w:rPr>
+                <w:rFonts w:ascii="Courier New CYR" w:hAnsi="Courier New CYR" w:cs="Courier New CYR"/>
+                <w:lang w:val="en-US"/>
+              </w:rPr>
+              <w:t xml:space="preserve"> </w:t>
+            </w:r>
+            <w:r>
+              <w:rPr>
+                <w:rFonts w:ascii="Courier New CYR" w:hAnsi="Courier New CYR" w:cs="Courier New CYR"/>
+                <w:lang w:val="en-US"/>
+              </w:rPr>
+              <w:t xml:space="preserve">"11.04.2016 08:00:00" </w:t>
             </w:r>
             <w:proofErr w:type="spellStart"/>
             <w:r>
@@ -1497,7 +1520,28 @@
                 <w:rFonts w:ascii="Courier New CYR" w:hAnsi="Courier New CYR" w:cs="Courier New CYR"/>
                 <w:lang w:val="en-US"/>
               </w:rPr>
-              <w:t xml:space="preserve">="13.04.2016 12:00:00" </w:t>
+              <w:t xml:space="preserve"> </w:t>
+            </w:r>
+            <w:r>
+              <w:rPr>
+                <w:rFonts w:ascii="Courier New CYR" w:hAnsi="Courier New CYR" w:cs="Courier New CYR"/>
+                <w:lang w:val="en-US"/>
+              </w:rPr>
+              <w:t>=</w:t>
+            </w:r>
+            <w:r>
+              <w:rPr>
+                <w:rFonts w:ascii="Courier New CYR" w:hAnsi="Courier New CYR" w:cs="Courier New CYR"/>
+                <w:lang w:val="en-US"/>
+              </w:rPr>
+              <w:t xml:space="preserve"> </w:t>
+            </w:r>
+            <w:r>
+              <w:rPr>
+                <w:rFonts w:ascii="Courier New CYR" w:hAnsi="Courier New CYR" w:cs="Courier New CYR"/>
+                <w:lang w:val="en-US"/>
+              </w:rPr>
+              <w:t xml:space="preserve">"13.04.2016 12:00:00" </w:t>
             </w:r>
             <w:r>
               <w:rPr>
@@ -5878,8 +5922,6 @@
             <w:r>
               <w:t>Ошибка</w:t>
             </w:r>
-            <w:bookmarkStart w:id="0" w:name="_GoBack"/>
-            <w:bookmarkEnd w:id="0"/>
           </w:p>
         </w:tc>
         <w:tc>
@@ -6536,7 +6578,23 @@
                 <w:rFonts w:ascii="Courier New" w:hAnsi="Courier New" w:cs="Courier New"/>
                 <w:lang w:val="en-US"/>
               </w:rPr>
-              <w:t>InformationModeldate</w:t>
+              <w:t>InformationModel</w:t>
+            </w:r>
+            <w:proofErr w:type="spellEnd"/>
+            <w:r>
+              <w:rPr>
+                <w:rFonts w:ascii="Courier New" w:hAnsi="Courier New" w:cs="Courier New"/>
+                <w:lang w:val="en-US"/>
+              </w:rPr>
+              <w:t xml:space="preserve"> </w:t>
+            </w:r>
+            <w:proofErr w:type="spellStart"/>
+            <w:r>
+              <w:rPr>
+                <w:rFonts w:ascii="Courier New" w:hAnsi="Courier New" w:cs="Courier New"/>
+                <w:lang w:val="en-US"/>
+              </w:rPr>
+              <w:t>date</w:t>
             </w:r>
             <w:r>
               <w:rPr>
@@ -8527,7 +8585,7 @@
 </file>
 
 <file path=customXml/itemProps1.xml><?xml version="1.0" encoding="utf-8"?>
-<ds:datastoreItem xmlns:ds="http://schemas.openxmlformats.org/officeDocument/2006/customXml" ds:itemID="{D36F436A-4F84-40DC-A777-4B23DCB02751}">
+<ds:datastoreItem xmlns:ds="http://schemas.openxmlformats.org/officeDocument/2006/customXml" ds:itemID="{BB1CAF54-DEA1-4A85-8AD8-139639086545}">
   <ds:schemaRefs>
     <ds:schemaRef ds:uri="http://schemas.openxmlformats.org/officeDocument/2006/bibliography"/>
   </ds:schemaRefs>

</xml_diff>

<commit_message>
Field 'Reference source' in document log_error is corrected
</commit_message>
<xml_diff>
--- a/Docs/log_errors.docx
+++ b/Docs/log_errors.docx
@@ -507,234 +507,6 @@
               <w:autoSpaceDN w:val="0"/>
               <w:adjustRightInd w:val="0"/>
               <w:rPr>
-                <w:rFonts w:ascii="Courier New CYR" w:hAnsi="Courier New CYR" w:cs="Courier New CYR"/>
-                <w:lang w:val="en-US"/>
-              </w:rPr>
-            </w:pPr>
-            <w:r>
-              <w:t>Исходный</w:t>
-            </w:r>
-            <w:r>
-              <w:rPr>
-                <w:lang w:val="en-US"/>
-              </w:rPr>
-              <w:t xml:space="preserve"> </w:t>
-            </w:r>
-            <w:r>
-              <w:t>файл</w:t>
-            </w:r>
-            <w:r>
-              <w:rPr>
-                <w:lang w:val="en-US"/>
-              </w:rPr>
-              <w:t>:</w:t>
-            </w:r>
-          </w:p>
-          <w:p>
-            <w:pPr>
-              <w:autoSpaceDE w:val="0"/>
-              <w:autoSpaceDN w:val="0"/>
-              <w:adjustRightInd w:val="0"/>
-              <w:rPr>
-                <w:rFonts w:ascii="Courier New CYR" w:hAnsi="Courier New CYR" w:cs="Courier New CYR"/>
-                <w:lang w:val="en-US"/>
-              </w:rPr>
-            </w:pPr>
-            <w:r>
-              <w:rPr>
-                <w:rFonts w:ascii="Courier New CYR" w:hAnsi="Courier New CYR" w:cs="Courier New CYR"/>
-                <w:lang w:val="en-US"/>
-              </w:rPr>
-              <w:t>&lt;</w:t>
-            </w:r>
-            <w:r>
-              <w:rPr>
-                <w:rFonts w:ascii="Courier New CYR" w:hAnsi="Courier New CYR" w:cs="Courier New CYR"/>
-                <w:lang w:val="en-US"/>
-              </w:rPr>
-              <w:t xml:space="preserve">Operation </w:t>
-            </w:r>
-            <w:r>
-              <w:rPr>
-                <w:rFonts w:ascii="Courier New CYR" w:hAnsi="Courier New CYR" w:cs="Courier New CYR"/>
-                <w:b/>
-                <w:lang w:val="en-US"/>
-              </w:rPr>
-              <w:t>id="11</w:t>
-            </w:r>
-            <w:r>
-              <w:rPr>
-                <w:rFonts w:ascii="Courier New CYR" w:hAnsi="Courier New CYR" w:cs="Courier New CYR"/>
-                <w:lang w:val="en-US"/>
-              </w:rPr>
-              <w:t>" name="</w:t>
-            </w:r>
-            <w:r>
-              <w:rPr>
-                <w:rFonts w:ascii="Courier New CYR" w:hAnsi="Courier New CYR" w:cs="Courier New CYR"/>
-              </w:rPr>
-              <w:t>Операция</w:t>
-            </w:r>
-            <w:r>
-              <w:rPr>
-                <w:rFonts w:ascii="Courier New CYR" w:hAnsi="Courier New CYR" w:cs="Courier New CYR"/>
-                <w:lang w:val="en-US"/>
-              </w:rPr>
-              <w:t xml:space="preserve"> 2" state="NOTSCHEDULED" duration="20" </w:t>
-            </w:r>
-            <w:proofErr w:type="spellStart"/>
-            <w:r>
-              <w:rPr>
-                <w:rFonts w:ascii="Courier New CYR" w:hAnsi="Courier New CYR" w:cs="Courier New CYR"/>
-                <w:lang w:val="en-US"/>
-              </w:rPr>
-              <w:t>equipmentgroup</w:t>
-            </w:r>
-            <w:proofErr w:type="spellEnd"/>
-            <w:r>
-              <w:rPr>
-                <w:rFonts w:ascii="Courier New CYR" w:hAnsi="Courier New CYR" w:cs="Courier New CYR"/>
-                <w:lang w:val="en-US"/>
-              </w:rPr>
-              <w:t>="2"&gt;</w:t>
-            </w:r>
-          </w:p>
-          <w:p>
-            <w:pPr>
-              <w:autoSpaceDE w:val="0"/>
-              <w:autoSpaceDN w:val="0"/>
-              <w:adjustRightInd w:val="0"/>
-              <w:rPr>
-                <w:rFonts w:ascii="Courier New CYR" w:hAnsi="Courier New CYR" w:cs="Courier New CYR"/>
-                <w:lang w:val="en-US"/>
-              </w:rPr>
-            </w:pPr>
-            <w:r>
-              <w:rPr>
-                <w:rFonts w:ascii="Courier New CYR" w:hAnsi="Courier New CYR" w:cs="Courier New CYR"/>
-                <w:lang w:val="en-US"/>
-              </w:rPr>
-              <w:t>&lt;/Operation&gt;</w:t>
-            </w:r>
-          </w:p>
-          <w:p>
-            <w:pPr>
-              <w:autoSpaceDE w:val="0"/>
-              <w:autoSpaceDN w:val="0"/>
-              <w:adjustRightInd w:val="0"/>
-              <w:rPr>
-                <w:rFonts w:ascii="Courier New CYR" w:hAnsi="Courier New CYR" w:cs="Courier New CYR"/>
-                <w:lang w:val="en-US"/>
-              </w:rPr>
-            </w:pPr>
-          </w:p>
-          <w:p>
-            <w:pPr>
-              <w:autoSpaceDE w:val="0"/>
-              <w:autoSpaceDN w:val="0"/>
-              <w:adjustRightInd w:val="0"/>
-              <w:rPr>
-                <w:rFonts w:ascii="Courier New CYR" w:hAnsi="Courier New CYR" w:cs="Courier New CYR"/>
-                <w:lang w:val="en-US"/>
-              </w:rPr>
-            </w:pPr>
-            <w:r>
-              <w:rPr>
-                <w:rFonts w:ascii="Courier New CYR" w:hAnsi="Courier New CYR" w:cs="Courier New CYR"/>
-                <w:lang w:val="en-US"/>
-              </w:rPr>
-              <w:t>&lt;</w:t>
-            </w:r>
-            <w:r>
-              <w:rPr>
-                <w:rFonts w:ascii="Courier New CYR" w:hAnsi="Courier New CYR" w:cs="Courier New CYR"/>
-                <w:lang w:val="en-US"/>
-              </w:rPr>
-              <w:t xml:space="preserve">Operation </w:t>
-            </w:r>
-            <w:r>
-              <w:rPr>
-                <w:rFonts w:ascii="Courier New CYR" w:hAnsi="Courier New CYR" w:cs="Courier New CYR"/>
-                <w:b/>
-                <w:lang w:val="en-US"/>
-              </w:rPr>
-              <w:t>id="13</w:t>
-            </w:r>
-            <w:r>
-              <w:rPr>
-                <w:rFonts w:ascii="Courier New CYR" w:hAnsi="Courier New CYR" w:cs="Courier New CYR"/>
-                <w:lang w:val="en-US"/>
-              </w:rPr>
-              <w:t>" name="</w:t>
-            </w:r>
-            <w:r>
-              <w:rPr>
-                <w:rFonts w:ascii="Courier New CYR" w:hAnsi="Courier New CYR" w:cs="Courier New CYR"/>
-              </w:rPr>
-              <w:t>Операция</w:t>
-            </w:r>
-            <w:r>
-              <w:rPr>
-                <w:rFonts w:ascii="Courier New CYR" w:hAnsi="Courier New CYR" w:cs="Courier New CYR"/>
-                <w:lang w:val="en-US"/>
-              </w:rPr>
-              <w:t>4</w:t>
-            </w:r>
-            <w:r>
-              <w:rPr>
-                <w:rFonts w:ascii="Courier New CYR" w:hAnsi="Courier New CYR" w:cs="Courier New CYR"/>
-                <w:lang w:val="en-US"/>
-              </w:rPr>
-              <w:t xml:space="preserve">" state="NOTSCHEDULED" duration="20" </w:t>
-            </w:r>
-            <w:proofErr w:type="spellStart"/>
-            <w:r>
-              <w:rPr>
-                <w:rFonts w:ascii="Courier New CYR" w:hAnsi="Courier New CYR" w:cs="Courier New CYR"/>
-                <w:lang w:val="en-US"/>
-              </w:rPr>
-              <w:t>equipmentgroup</w:t>
-            </w:r>
-            <w:proofErr w:type="spellEnd"/>
-            <w:r>
-              <w:rPr>
-                <w:rFonts w:ascii="Courier New CYR" w:hAnsi="Courier New CYR" w:cs="Courier New CYR"/>
-                <w:lang w:val="en-US"/>
-              </w:rPr>
-              <w:t>="2"&gt;</w:t>
-            </w:r>
-          </w:p>
-          <w:p>
-            <w:pPr>
-              <w:autoSpaceDE w:val="0"/>
-              <w:autoSpaceDN w:val="0"/>
-              <w:adjustRightInd w:val="0"/>
-              <w:rPr>
-                <w:rFonts w:ascii="Courier New CYR" w:hAnsi="Courier New CYR" w:cs="Courier New CYR"/>
-                <w:lang w:val="en-US"/>
-              </w:rPr>
-            </w:pPr>
-            <w:r>
-              <w:rPr>
-                <w:rFonts w:ascii="Courier New CYR" w:hAnsi="Courier New CYR" w:cs="Courier New CYR"/>
-                <w:lang w:val="en-US"/>
-              </w:rPr>
-              <w:t>&lt;/Operation&gt;</w:t>
-            </w:r>
-          </w:p>
-          <w:p>
-            <w:pPr>
-              <w:rPr>
-                <w:lang w:val="en-US"/>
-              </w:rPr>
-            </w:pPr>
-          </w:p>
-          <w:p>
-            <w:pPr>
-              <w:autoSpaceDE w:val="0"/>
-              <w:autoSpaceDN w:val="0"/>
-              <w:adjustRightInd w:val="0"/>
-              <w:rPr>
                 <w:lang w:val="en-US"/>
               </w:rPr>
             </w:pPr>
@@ -898,94 +670,89 @@
           </w:tcPr>
           <w:p>
             <w:r>
-              <w:t xml:space="preserve">Проверка соответствия операций оборудованию, на котором данные операции могут </w:t>
+              <w:t>Проверка соответствия операций оборудованию, на котором данные операции могут выполняться</w:t>
+            </w:r>
+          </w:p>
+        </w:tc>
+        <w:tc>
+          <w:tcPr>
+            <w:tcW w:w="2846" w:type="dxa"/>
+          </w:tcPr>
+          <w:p>
+            <w:r>
+              <w:t xml:space="preserve">Для каждой операции </w:t>
+            </w:r>
+            <w:r>
+              <w:t>в</w:t>
+            </w:r>
+            <w:r>
+              <w:t xml:space="preserve"> построенно</w:t>
+            </w:r>
+            <w:r>
+              <w:t>м</w:t>
+            </w:r>
+            <w:r>
+              <w:t xml:space="preserve">  расписани</w:t>
+            </w:r>
+            <w:r>
+              <w:t xml:space="preserve">и </w:t>
+            </w:r>
+            <w:r>
+              <w:t>смотрим</w:t>
+            </w:r>
+            <w:r>
+              <w:t xml:space="preserve"> номер</w:t>
+            </w:r>
+            <w:r>
+              <w:t xml:space="preserve"> обору</w:t>
+            </w:r>
+            <w:r>
+              <w:t xml:space="preserve">дования </w:t>
+            </w:r>
+            <w:r>
+              <w:rPr>
+                <w:i/>
+                <w:lang w:val="en-US"/>
+              </w:rPr>
+              <w:t>n</w:t>
+            </w:r>
+            <w:r>
+              <w:t xml:space="preserve">, которое </w:t>
+            </w:r>
+            <w:r>
+              <w:t>было назначенона</w:t>
+            </w:r>
+            <w:r>
+              <w:t xml:space="preserve"> выполнени</w:t>
+            </w:r>
+            <w:r>
+              <w:t>е</w:t>
+            </w:r>
+            <w:r>
+              <w:t xml:space="preserve"> этой операции. Далее </w:t>
+            </w:r>
+            <w:r>
+              <w:t xml:space="preserve">ищем соответствующую ей операцию в исходных данных (т.е. операцию с таким же </w:t>
+            </w:r>
+            <w:r>
+              <w:rPr>
+                <w:i/>
+                <w:lang w:val="en-US"/>
+              </w:rPr>
+              <w:t>ID</w:t>
+            </w:r>
+            <w:r>
+              <w:t>)</w:t>
+            </w:r>
+            <w:r>
+              <w:t xml:space="preserve">и смотрим соответствующую ей </w:t>
+            </w:r>
+            <w:r>
+              <w:t xml:space="preserve">группу </w:t>
             </w:r>
             <w:r>
               <w:lastRenderedPageBreak/>
-              <w:t>выполняться</w:t>
-            </w:r>
-          </w:p>
-        </w:tc>
-        <w:tc>
-          <w:tcPr>
-            <w:tcW w:w="2846" w:type="dxa"/>
-          </w:tcPr>
-          <w:p>
-            <w:r>
-              <w:lastRenderedPageBreak/>
-              <w:t xml:space="preserve">Для каждой операции </w:t>
-            </w:r>
-            <w:r>
-              <w:t>в</w:t>
-            </w:r>
-            <w:r>
-              <w:t xml:space="preserve"> построенно</w:t>
-            </w:r>
-            <w:r>
-              <w:t>м</w:t>
-            </w:r>
-            <w:r>
-              <w:t xml:space="preserve">  расписани</w:t>
-            </w:r>
-            <w:r>
-              <w:t xml:space="preserve">и </w:t>
-            </w:r>
-            <w:r>
-              <w:t>смотрим</w:t>
-            </w:r>
-            <w:r>
-              <w:t xml:space="preserve"> номер</w:t>
-            </w:r>
-            <w:r>
-              <w:t xml:space="preserve"> обору</w:t>
-            </w:r>
-            <w:r>
-              <w:t xml:space="preserve">дования </w:t>
-            </w:r>
-            <w:r>
-              <w:rPr>
-                <w:i/>
-                <w:lang w:val="en-US"/>
-              </w:rPr>
-              <w:t>n</w:t>
-            </w:r>
-            <w:r>
-              <w:t xml:space="preserve">, которое </w:t>
-            </w:r>
-            <w:r>
-              <w:t>было назначенона</w:t>
-            </w:r>
-            <w:r>
-              <w:t xml:space="preserve"> выполнени</w:t>
-            </w:r>
-            <w:r>
-              <w:t>е</w:t>
-            </w:r>
-            <w:r>
-              <w:t xml:space="preserve"> этой </w:t>
-            </w:r>
-            <w:r>
-              <w:lastRenderedPageBreak/>
-              <w:t xml:space="preserve">операции. Далее </w:t>
-            </w:r>
-            <w:r>
-              <w:t xml:space="preserve">ищем соответствующую ей операцию в исходных данных (т.е. операцию с таким же </w:t>
-            </w:r>
-            <w:r>
-              <w:rPr>
-                <w:i/>
-                <w:lang w:val="en-US"/>
-              </w:rPr>
-              <w:t>ID</w:t>
-            </w:r>
-            <w:r>
-              <w:t>)</w:t>
-            </w:r>
-            <w:r>
-              <w:t xml:space="preserve">и смотрим соответствующую ей </w:t>
-            </w:r>
-            <w:r>
-              <w:t xml:space="preserve">группу оборудования </w:t>
+              <w:t xml:space="preserve">оборудования </w:t>
             </w:r>
             <w:r>
               <w:rPr>
@@ -1076,11 +843,7 @@
           </w:tcPr>
           <w:p>
             <w:r>
-              <w:t xml:space="preserve">«Несоответствие оборудования и выполняемой на нем </w:t>
-            </w:r>
-            <w:r>
-              <w:lastRenderedPageBreak/>
-              <w:t>операции»</w:t>
+              <w:t>«Несоответствие оборудования и выполняемой на нем операции»</w:t>
             </w:r>
           </w:p>
         </w:tc>
@@ -1099,7 +862,6 @@
               </w:rPr>
             </w:pPr>
             <w:r>
-              <w:lastRenderedPageBreak/>
               <w:t>Исходный</w:t>
             </w:r>
             <w:r>
@@ -1264,7 +1026,6 @@
                 <w:rFonts w:ascii="Courier New CYR" w:hAnsi="Courier New CYR" w:cs="Courier New CYR"/>
                 <w:lang w:val="en-US"/>
               </w:rPr>
-              <w:lastRenderedPageBreak/>
               <w:t>&lt;</w:t>
             </w:r>
             <w:proofErr w:type="spellStart"/>
@@ -1452,6 +1213,7 @@
                 <w:rFonts w:ascii="Courier New CYR" w:hAnsi="Courier New CYR" w:cs="Courier New CYR"/>
                 <w:lang w:val="en-US"/>
               </w:rPr>
+              <w:lastRenderedPageBreak/>
               <w:t>&lt;Operation id="12" name="</w:t>
             </w:r>
             <w:r>
@@ -1483,8 +1245,6 @@
               </w:rPr>
               <w:t xml:space="preserve"> </w:t>
             </w:r>
-            <w:bookmarkStart w:id="0" w:name="_GoBack"/>
-            <w:bookmarkEnd w:id="0"/>
             <w:r>
               <w:rPr>
                 <w:rFonts w:ascii="Courier New CYR" w:hAnsi="Courier New CYR" w:cs="Courier New CYR"/>
@@ -1856,51 +1616,48 @@
               <w:t>,</w:t>
             </w:r>
             <w:r>
-              <w:t xml:space="preserve"> </w:t>
-            </w:r>
-            <w:r>
+              <w:t xml:space="preserve"> получаем конечное значение </w:t>
+            </w:r>
+            <w:r>
+              <w:rPr>
+                <w:i/>
+                <w:lang w:val="en-US"/>
+              </w:rPr>
+              <w:t>D</w:t>
+            </w:r>
+            <w:r>
+              <w:t xml:space="preserve"> </w:t>
+            </w:r>
+            <w:r>
+              <w:t>–</w:t>
+            </w:r>
+            <w:r>
+              <w:t xml:space="preserve"> </w:t>
+            </w:r>
+            <w:r>
+              <w:t>сколько операция фактически выполнялась.</w:t>
+            </w:r>
+          </w:p>
+          <w:p>
+            <w:r>
+              <w:t xml:space="preserve">Проверяем, совпадает ли </w:t>
+            </w:r>
+            <w:r>
+              <w:rPr>
+                <w:i/>
+                <w:lang w:val="en-US"/>
+              </w:rPr>
+              <w:t>duration</w:t>
+            </w:r>
+            <w:r>
+              <w:t xml:space="preserve"> данной операции с </w:t>
+            </w:r>
+            <w:r>
+              <w:rPr>
+                <w:i/>
+                <w:lang w:val="en-US"/>
+              </w:rPr>
               <w:lastRenderedPageBreak/>
-              <w:t xml:space="preserve">получаем конечное значение </w:t>
-            </w:r>
-            <w:r>
-              <w:rPr>
-                <w:i/>
-                <w:lang w:val="en-US"/>
-              </w:rPr>
-              <w:t>D</w:t>
-            </w:r>
-            <w:r>
-              <w:t xml:space="preserve"> </w:t>
-            </w:r>
-            <w:r>
-              <w:t>–</w:t>
-            </w:r>
-            <w:r>
-              <w:t xml:space="preserve"> </w:t>
-            </w:r>
-            <w:r>
-              <w:t>сколько операция фактически выполнялась.</w:t>
-            </w:r>
-          </w:p>
-          <w:p>
-            <w:r>
-              <w:t xml:space="preserve">Проверяем, совпадает ли </w:t>
-            </w:r>
-            <w:r>
-              <w:rPr>
-                <w:i/>
-                <w:lang w:val="en-US"/>
-              </w:rPr>
-              <w:t>duration</w:t>
-            </w:r>
-            <w:r>
-              <w:t xml:space="preserve"> данной операции с </w:t>
-            </w:r>
-            <w:r>
-              <w:rPr>
-                <w:i/>
-                <w:lang w:val="en-US"/>
-              </w:rPr>
               <w:t>D</w:t>
             </w:r>
             <w:r>
@@ -3030,6 +2787,7 @@
             <w:pPr>
               <w:jc w:val="center"/>
             </w:pPr>
+            <w:bookmarkStart w:id="0" w:name="_GoBack" w:colFirst="1" w:colLast="2"/>
             <w:r>
               <w:t>Нарушение ограничений мат. модели</w:t>
             </w:r>
@@ -3110,6 +2868,7 @@
           </w:p>
         </w:tc>
       </w:tr>
+      <w:bookmarkEnd w:id="0"/>
       <w:tr>
         <w:trPr>
           <w:trHeight w:val="203"/>
@@ -3136,11 +2895,7 @@
               <w:t xml:space="preserve">Нарушение технологической цепочки: операция </w:t>
             </w:r>
             <w:r>
-              <w:t xml:space="preserve">не может начать </w:t>
-            </w:r>
-            <w:r>
-              <w:lastRenderedPageBreak/>
-              <w:t>выполняться</w:t>
+              <w:t>не может начать выполняться</w:t>
             </w:r>
             <w:r>
               <w:t xml:space="preserve"> раньше</w:t>
@@ -3157,7 +2912,6 @@
           </w:tcPr>
           <w:p>
             <w:r>
-              <w:lastRenderedPageBreak/>
               <w:t xml:space="preserve">В файле с исходными данными для каждой операции </w:t>
             </w:r>
             <w:proofErr w:type="gramStart"/>
@@ -3172,11 +2926,7 @@
             </w:r>
             <w:proofErr w:type="gramEnd"/>
             <w:r>
-              <w:t xml:space="preserve"> список предшественников. </w:t>
-            </w:r>
-            <w:r>
-              <w:lastRenderedPageBreak/>
-              <w:t>Для каждой предшествующей операции</w:t>
+              <w:t xml:space="preserve"> список предшественников. Для каждой предшествующей операции</w:t>
             </w:r>
             <m:oMath>
               <m:sSub>
@@ -3229,7 +2979,11 @@
             </w:r>
             <w:proofErr w:type="spellEnd"/>
             <w:r>
-              <w:t xml:space="preserve">. Выбираем самое позднее время завершения </w:t>
+              <w:t xml:space="preserve">. Выбираем самое </w:t>
+            </w:r>
+            <w:r>
+              <w:lastRenderedPageBreak/>
+              <w:t xml:space="preserve">позднее время завершения </w:t>
             </w:r>
             <w:r>
               <w:rPr>
@@ -3481,11 +3235,7 @@
           </w:tcPr>
           <w:p>
             <w:r>
-              <w:t>«Было нарушено условие последователь</w:t>
-            </w:r>
-            <w:r>
-              <w:lastRenderedPageBreak/>
-              <w:t>ного выполнения операций»</w:t>
+              <w:t>«Было нарушено условие последовательного выполнения операций»</w:t>
             </w:r>
           </w:p>
         </w:tc>
@@ -3504,7 +3254,6 @@
               </w:rPr>
             </w:pPr>
             <w:r>
-              <w:lastRenderedPageBreak/>
               <w:t>Исходный</w:t>
             </w:r>
             <w:r>
@@ -3624,7 +3373,6 @@
                 <w:rFonts w:ascii="Courier New CYR" w:hAnsi="Courier New CYR" w:cs="Courier New CYR"/>
                 <w:lang w:val="en-US"/>
               </w:rPr>
-              <w:lastRenderedPageBreak/>
               <w:t>&lt;</w:t>
             </w:r>
             <w:r>
@@ -3648,10 +3396,6 @@
               <w:autoSpaceDE w:val="0"/>
               <w:autoSpaceDN w:val="0"/>
               <w:adjustRightInd w:val="0"/>
-              <w:rPr>
-                <w:rFonts w:ascii="Courier New CYR" w:hAnsi="Courier New CYR" w:cs="Courier New CYR"/>
-                <w:lang w:val="en-US"/>
-              </w:rPr>
             </w:pPr>
             <w:r>
               <w:rPr>
@@ -3666,267 +3410,7 @@
               <w:autoSpaceDE w:val="0"/>
               <w:autoSpaceDN w:val="0"/>
               <w:adjustRightInd w:val="0"/>
-              <w:rPr>
-                <w:rFonts w:ascii="Courier New CYR" w:hAnsi="Courier New CYR" w:cs="Courier New CYR"/>
-                <w:lang w:val="en-US"/>
-              </w:rPr>
-            </w:pPr>
-          </w:p>
-          <w:p>
-            <w:pPr>
-              <w:rPr>
-                <w:lang w:val="en-US"/>
-              </w:rPr>
-            </w:pPr>
-          </w:p>
-          <w:p>
-            <w:pPr>
-              <w:rPr>
-                <w:lang w:val="en-US"/>
-              </w:rPr>
-            </w:pPr>
-          </w:p>
-          <w:p>
-            <w:pPr>
-              <w:rPr>
-                <w:rFonts w:ascii="Courier New CYR" w:hAnsi="Courier New CYR" w:cs="Courier New CYR"/>
-                <w:lang w:val="en-US"/>
-              </w:rPr>
-            </w:pPr>
-            <w:r>
-              <w:t>Расписание</w:t>
-            </w:r>
-            <w:r>
-              <w:rPr>
-                <w:lang w:val="en-US"/>
-              </w:rPr>
-              <w:t>:</w:t>
-            </w:r>
-          </w:p>
-          <w:p>
-            <w:pPr>
-              <w:autoSpaceDE w:val="0"/>
-              <w:autoSpaceDN w:val="0"/>
-              <w:adjustRightInd w:val="0"/>
-              <w:rPr>
-                <w:rFonts w:ascii="Courier New CYR" w:hAnsi="Courier New CYR" w:cs="Courier New CYR"/>
-                <w:lang w:val="en-US"/>
-              </w:rPr>
-            </w:pPr>
-            <w:r>
-              <w:rPr>
-                <w:rFonts w:ascii="Courier New CYR" w:hAnsi="Courier New CYR" w:cs="Courier New CYR"/>
-                <w:lang w:val="en-US"/>
-              </w:rPr>
-              <w:t>&lt;Operation id="12" name="</w:t>
-            </w:r>
-            <w:r>
-              <w:rPr>
-                <w:rFonts w:ascii="Courier New CYR" w:hAnsi="Courier New CYR" w:cs="Courier New CYR"/>
-              </w:rPr>
-              <w:t>Операция</w:t>
-            </w:r>
-            <w:r>
-              <w:rPr>
-                <w:rFonts w:ascii="Courier New CYR" w:hAnsi="Courier New CYR" w:cs="Courier New CYR"/>
-                <w:lang w:val="en-US"/>
-              </w:rPr>
-              <w:t xml:space="preserve"> 2" state="SCHEDULED" </w:t>
-            </w:r>
-            <w:proofErr w:type="spellStart"/>
-            <w:r>
-              <w:rPr>
-                <w:rFonts w:ascii="Courier New CYR" w:hAnsi="Courier New CYR" w:cs="Courier New CYR"/>
-                <w:lang w:val="en-US"/>
-              </w:rPr>
-              <w:t>date_</w:t>
-            </w:r>
-            <w:r>
-              <w:rPr>
-                <w:rFonts w:ascii="Courier New CYR" w:hAnsi="Courier New CYR" w:cs="Courier New CYR"/>
-                <w:lang w:val="en-US"/>
-              </w:rPr>
-              <w:t>begin</w:t>
-            </w:r>
-            <w:proofErr w:type="spellEnd"/>
-            <w:r>
-              <w:rPr>
-                <w:rFonts w:ascii="Courier New CYR" w:hAnsi="Courier New CYR" w:cs="Courier New CYR"/>
-                <w:lang w:val="en-US"/>
-              </w:rPr>
-              <w:t xml:space="preserve">="20.04.2016 08:00:00" </w:t>
-            </w:r>
-            <w:proofErr w:type="spellStart"/>
-            <w:r>
-              <w:rPr>
-                <w:rFonts w:ascii="Courier New CYR" w:hAnsi="Courier New CYR" w:cs="Courier New CYR"/>
-                <w:b/>
-                <w:lang w:val="en-US"/>
-              </w:rPr>
-              <w:t>date_end</w:t>
-            </w:r>
-            <w:proofErr w:type="spellEnd"/>
-            <w:r>
-              <w:rPr>
-                <w:rFonts w:ascii="Courier New CYR" w:hAnsi="Courier New CYR" w:cs="Courier New CYR"/>
-                <w:b/>
-                <w:lang w:val="en-US"/>
-              </w:rPr>
-              <w:t>="23.04.2016 12:00:00"</w:t>
-            </w:r>
-            <w:r>
-              <w:rPr>
-                <w:rFonts w:ascii="Courier New CYR" w:hAnsi="Courier New CYR" w:cs="Courier New CYR"/>
-                <w:lang w:val="en-US"/>
-              </w:rPr>
-              <w:t xml:space="preserve"> equipment="3" duration="20"&gt;</w:t>
-            </w:r>
-          </w:p>
-          <w:p>
-            <w:pPr>
-              <w:autoSpaceDE w:val="0"/>
-              <w:autoSpaceDN w:val="0"/>
-              <w:adjustRightInd w:val="0"/>
-              <w:rPr>
-                <w:rFonts w:ascii="Courier New CYR" w:hAnsi="Courier New CYR" w:cs="Courier New CYR"/>
-                <w:lang w:val="en-US"/>
-              </w:rPr>
-            </w:pPr>
-            <w:r>
-              <w:rPr>
-                <w:rFonts w:ascii="Courier New CYR" w:hAnsi="Courier New CYR" w:cs="Courier New CYR"/>
-                <w:lang w:val="en-US"/>
-              </w:rPr>
-              <w:t>&lt;/Operation&gt;</w:t>
-            </w:r>
-          </w:p>
-          <w:p>
-            <w:pPr>
-              <w:autoSpaceDE w:val="0"/>
-              <w:autoSpaceDN w:val="0"/>
-              <w:adjustRightInd w:val="0"/>
-              <w:rPr>
-                <w:rFonts w:ascii="Courier New CYR" w:hAnsi="Courier New CYR" w:cs="Courier New CYR"/>
-                <w:lang w:val="en-US"/>
-              </w:rPr>
-            </w:pPr>
-          </w:p>
-          <w:p>
-            <w:pPr>
-              <w:autoSpaceDE w:val="0"/>
-              <w:autoSpaceDN w:val="0"/>
-              <w:adjustRightInd w:val="0"/>
-              <w:rPr>
-                <w:rFonts w:ascii="Courier New CYR" w:hAnsi="Courier New CYR" w:cs="Courier New CYR"/>
-                <w:lang w:val="en-US"/>
-              </w:rPr>
-            </w:pPr>
-            <w:r>
-              <w:rPr>
-                <w:rFonts w:ascii="Courier New CYR" w:hAnsi="Courier New CYR" w:cs="Courier New CYR"/>
-                <w:lang w:val="en-US"/>
-              </w:rPr>
-              <w:t xml:space="preserve">&lt;Operation </w:t>
-            </w:r>
-            <w:r>
-              <w:rPr>
-                <w:rFonts w:ascii="Courier New CYR" w:hAnsi="Courier New CYR" w:cs="Courier New CYR"/>
-                <w:b/>
-                <w:lang w:val="en-US"/>
-              </w:rPr>
-              <w:t>id="13"</w:t>
-            </w:r>
-            <w:r>
-              <w:rPr>
-                <w:rFonts w:ascii="Courier New CYR" w:hAnsi="Courier New CYR" w:cs="Courier New CYR"/>
-                <w:lang w:val="en-US"/>
-              </w:rPr>
-              <w:t xml:space="preserve"> name="</w:t>
-            </w:r>
-            <w:r>
-              <w:rPr>
-                <w:rFonts w:ascii="Courier New CYR" w:hAnsi="Courier New CYR" w:cs="Courier New CYR"/>
-              </w:rPr>
-              <w:t>Операция</w:t>
-            </w:r>
-            <w:r>
-              <w:rPr>
-                <w:rFonts w:ascii="Courier New CYR" w:hAnsi="Courier New CYR" w:cs="Courier New CYR"/>
-                <w:lang w:val="en-US"/>
-              </w:rPr>
-              <w:t xml:space="preserve"> 3" state="SCHEDULED" </w:t>
-            </w:r>
-            <w:proofErr w:type="spellStart"/>
-            <w:r>
-              <w:rPr>
-                <w:rFonts w:ascii="Courier New CYR" w:hAnsi="Courier New CYR" w:cs="Courier New CYR"/>
-                <w:b/>
-                <w:lang w:val="en-US"/>
-              </w:rPr>
-              <w:t>date_begin</w:t>
-            </w:r>
-            <w:proofErr w:type="spellEnd"/>
-            <w:r>
-              <w:rPr>
-                <w:rFonts w:ascii="Courier New CYR" w:hAnsi="Courier New CYR" w:cs="Courier New CYR"/>
-                <w:b/>
-                <w:lang w:val="en-US"/>
-              </w:rPr>
-              <w:t>="19.04.2016 10:00:00"</w:t>
-            </w:r>
-            <w:r>
-              <w:rPr>
-                <w:rFonts w:ascii="Courier New CYR" w:hAnsi="Courier New CYR" w:cs="Courier New CYR"/>
-                <w:lang w:val="en-US"/>
-              </w:rPr>
-              <w:t>date_end="25.04.2016 08:00:00"</w:t>
-            </w:r>
-            <w:r>
-              <w:rPr>
-                <w:rFonts w:ascii="Courier New CYR" w:hAnsi="Courier New CYR" w:cs="Courier New CYR"/>
-                <w:lang w:val="en-US"/>
-              </w:rPr>
-              <w:t xml:space="preserve"> equipment="7" duration="30"&gt;</w:t>
-            </w:r>
-          </w:p>
-          <w:p>
-            <w:pPr>
-              <w:autoSpaceDE w:val="0"/>
-              <w:autoSpaceDN w:val="0"/>
-              <w:adjustRightInd w:val="0"/>
-              <w:rPr>
-                <w:rFonts w:ascii="Courier New CYR" w:hAnsi="Courier New CYR" w:cs="Courier New CYR"/>
-                <w:lang w:val="en-US"/>
-              </w:rPr>
-            </w:pPr>
-            <w:r>
-              <w:rPr>
-                <w:rFonts w:ascii="Courier New CYR" w:hAnsi="Courier New CYR" w:cs="Courier New CYR"/>
-                <w:lang w:val="en-US"/>
-              </w:rPr>
-              <w:t>&lt;Previous id="12" /&gt;</w:t>
-            </w:r>
-          </w:p>
-          <w:p>
-            <w:pPr>
-              <w:autoSpaceDE w:val="0"/>
-              <w:autoSpaceDN w:val="0"/>
-              <w:adjustRightInd w:val="0"/>
-            </w:pPr>
-            <w:r>
-              <w:rPr>
-                <w:rFonts w:ascii="Courier New CYR" w:hAnsi="Courier New CYR" w:cs="Courier New CYR"/>
-                <w:lang w:val="en-US"/>
-              </w:rPr>
-              <w:t>&lt;/</w:t>
-            </w:r>
-            <w:r>
-              <w:rPr>
-                <w:rFonts w:ascii="Courier New CYR" w:hAnsi="Courier New CYR" w:cs="Courier New CYR"/>
-                <w:lang w:val="en-US"/>
-              </w:rPr>
-              <w:t>Operation&gt;</w:t>
-            </w:r>
+            </w:pPr>
           </w:p>
         </w:tc>
       </w:tr>
@@ -4079,11 +3563,7 @@
           </w:p>
           <w:p>
             <w:r>
-              <w:t xml:space="preserve">Если любая из пар отрезков имеет пересечение (или </w:t>
-            </w:r>
-            <w:r>
-              <w:lastRenderedPageBreak/>
-              <w:t>включение одного</w:t>
+              <w:t>Если любая из пар отрезков имеет пересечение (или включение одного</w:t>
             </w:r>
             <w:r>
               <w:t xml:space="preserve"> отрезка</w:t>
@@ -4103,7 +3583,6 @@
               <w:jc w:val="center"/>
             </w:pPr>
             <w:r>
-              <w:lastRenderedPageBreak/>
               <w:t>Ошибка</w:t>
             </w:r>
           </w:p>
@@ -4431,7 +3910,14 @@
               <w:rPr>
                 <w:color w:val="000000" w:themeColor="text1"/>
               </w:rPr>
-              <w:t xml:space="preserve">Нарушение естественных временных характеристик: начало выполнения операции должно быть раньше </w:t>
+              <w:t xml:space="preserve">Нарушение естественных временных характеристик: </w:t>
+            </w:r>
+            <w:r>
+              <w:rPr>
+                <w:color w:val="000000" w:themeColor="text1"/>
+              </w:rPr>
+              <w:lastRenderedPageBreak/>
+              <w:t xml:space="preserve">начало выполнения операции должно быть раньше </w:t>
             </w:r>
             <w:r>
               <w:rPr>
@@ -4467,6 +3953,7 @@
               <w:rPr>
                 <w:color w:val="000000" w:themeColor="text1"/>
               </w:rPr>
+              <w:lastRenderedPageBreak/>
               <w:t xml:space="preserve">Для каждой операции в построенном расписании сравниваем время </w:t>
             </w:r>
             <w:r>
@@ -4488,7 +3975,11 @@
               <w:t xml:space="preserve"> </w:t>
             </w:r>
             <w:r>
-              <w:t xml:space="preserve">выполнения операции </w:t>
+              <w:t xml:space="preserve">выполнения </w:t>
+            </w:r>
+            <w:r>
+              <w:lastRenderedPageBreak/>
+              <w:t xml:space="preserve">операции </w:t>
             </w:r>
             <w:proofErr w:type="gramStart"/>
             <w:r>
@@ -4574,6 +4065,7 @@
               <w:rPr>
                 <w:color w:val="000000" w:themeColor="text1"/>
               </w:rPr>
+              <w:lastRenderedPageBreak/>
               <w:t>Ошибка</w:t>
             </w:r>
           </w:p>
@@ -4773,6 +4265,7 @@
                 <w:color w:val="000000" w:themeColor="text1"/>
                 <w:lang w:val="en-US"/>
               </w:rPr>
+              <w:lastRenderedPageBreak/>
               <w:t>date_end</w:t>
             </w:r>
             <w:proofErr w:type="spellEnd"/>
@@ -5045,35 +4538,35 @@
           </w:p>
           <w:p>
             <w:r>
-              <w:t xml:space="preserve">Также в построенном </w:t>
+              <w:t xml:space="preserve">Также в построенном расписании для операции смотрим номер оборудования </w:t>
+            </w:r>
+            <w:r>
+              <w:rPr>
+                <w:i/>
+                <w:lang w:val="en-US"/>
+              </w:rPr>
+              <w:t>n</w:t>
+            </w:r>
+            <w:r>
+              <w:t>, на которое операция была назначена</w:t>
+            </w:r>
+            <w:r>
+              <w:t xml:space="preserve">. </w:t>
+            </w:r>
+          </w:p>
+          <w:p/>
+          <w:p>
+            <w:pPr>
+              <w:rPr>
+                <w:i/>
+              </w:rPr>
+            </w:pPr>
+            <w:r>
+              <w:t xml:space="preserve">Далее в файле с </w:t>
             </w:r>
             <w:r>
               <w:lastRenderedPageBreak/>
-              <w:t xml:space="preserve">расписании для операции смотрим номер оборудования </w:t>
-            </w:r>
-            <w:r>
-              <w:rPr>
-                <w:i/>
-                <w:lang w:val="en-US"/>
-              </w:rPr>
-              <w:t>n</w:t>
-            </w:r>
-            <w:r>
-              <w:t>, на которое операция была назначена</w:t>
-            </w:r>
-            <w:r>
-              <w:t xml:space="preserve">. </w:t>
-            </w:r>
-          </w:p>
-          <w:p/>
-          <w:p>
-            <w:pPr>
-              <w:rPr>
-                <w:i/>
-              </w:rPr>
-            </w:pPr>
-            <w:r>
-              <w:t xml:space="preserve">Далее в файле с исходными данными ищем  </w:t>
+              <w:t xml:space="preserve">исходными данными ищем  </w:t>
             </w:r>
             <w:r>
               <w:t xml:space="preserve">группу оборудования </w:t>
@@ -5809,50 +5302,35 @@
               <w:rPr>
                 <w:rFonts w:cs="Courier New CYR"/>
               </w:rPr>
-              <w:t xml:space="preserve">у некоторых </w:t>
+              <w:t>у некоторых операций</w:t>
+            </w:r>
+          </w:p>
+        </w:tc>
+        <w:tc>
+          <w:tcPr>
+            <w:tcW w:w="2200" w:type="dxa"/>
+          </w:tcPr>
+          <w:p>
+            <w:r>
+              <w:t xml:space="preserve">Отметка </w:t>
             </w:r>
             <w:r>
               <w:rPr>
                 <w:rFonts w:cs="Courier New CYR"/>
               </w:rPr>
-              <w:lastRenderedPageBreak/>
-              <w:t>операций</w:t>
-            </w:r>
-          </w:p>
-        </w:tc>
-        <w:tc>
-          <w:tcPr>
-            <w:tcW w:w="2200" w:type="dxa"/>
-          </w:tcPr>
-          <w:p>
-            <w:r>
-              <w:lastRenderedPageBreak/>
-              <w:t xml:space="preserve">Отметка </w:t>
+              <w:t>"SCHEDULED" означает, что операция была назначена на некоторое оборудование, отметка «</w:t>
             </w:r>
             <w:r>
               <w:rPr>
                 <w:rFonts w:cs="Courier New CYR"/>
-              </w:rPr>
-              <w:t xml:space="preserve">"SCHEDULED" означает, что операция была назначена на </w:t>
+                <w:lang w:val="en-US"/>
+              </w:rPr>
+              <w:t>NOTSCHEDULED</w:t>
             </w:r>
             <w:r>
               <w:rPr>
                 <w:rFonts w:cs="Courier New CYR"/>
               </w:rPr>
-              <w:lastRenderedPageBreak/>
-              <w:t>некоторое оборудование, отметка «</w:t>
-            </w:r>
-            <w:r>
-              <w:rPr>
-                <w:rFonts w:cs="Courier New CYR"/>
-                <w:lang w:val="en-US"/>
-              </w:rPr>
-              <w:t>NOTSCHEDULED</w:t>
-            </w:r>
-            <w:r>
-              <w:rPr>
-                <w:rFonts w:cs="Courier New CYR"/>
-              </w:rPr>
               <w:t>»  - операция не назначена</w:t>
             </w:r>
           </w:p>
@@ -5863,7 +5341,6 @@
           </w:tcPr>
           <w:p>
             <w:r>
-              <w:lastRenderedPageBreak/>
               <w:t xml:space="preserve">В построенном расписании проверяем у каждой операции свойство </w:t>
             </w:r>
             <w:r>
@@ -6146,7 +5623,55 @@
               <w:t>&gt;</w:t>
             </w:r>
           </w:p>
-          <w:p/>
+          <w:p>
+            <w:pPr>
+              <w:rPr>
+                <w:lang w:val="en-US"/>
+              </w:rPr>
+            </w:pPr>
+          </w:p>
+          <w:p>
+            <w:pPr>
+              <w:rPr>
+                <w:lang w:val="en-US"/>
+              </w:rPr>
+            </w:pPr>
+          </w:p>
+          <w:p>
+            <w:pPr>
+              <w:rPr>
+                <w:lang w:val="en-US"/>
+              </w:rPr>
+            </w:pPr>
+          </w:p>
+          <w:p>
+            <w:pPr>
+              <w:rPr>
+                <w:lang w:val="en-US"/>
+              </w:rPr>
+            </w:pPr>
+          </w:p>
+          <w:p>
+            <w:pPr>
+              <w:rPr>
+                <w:lang w:val="en-US"/>
+              </w:rPr>
+            </w:pPr>
+          </w:p>
+          <w:p>
+            <w:pPr>
+              <w:rPr>
+                <w:lang w:val="en-US"/>
+              </w:rPr>
+            </w:pPr>
+          </w:p>
+          <w:p>
+            <w:pPr>
+              <w:rPr>
+                <w:lang w:val="en-US"/>
+              </w:rPr>
+            </w:pPr>
+          </w:p>
         </w:tc>
       </w:tr>
       <w:tr>
@@ -6940,14 +6465,188 @@
               <w:t xml:space="preserve"> </w:t>
             </w:r>
             <w:r>
+              <w:t>и «свободные» участки (отрезки)</w:t>
+            </w:r>
+            <w:r>
+              <w:t xml:space="preserve"> времени</w:t>
+            </w:r>
+            <w:r>
+              <w:t xml:space="preserve"> </w:t>
+            </w:r>
+            <w:proofErr w:type="spellStart"/>
+            <w:r>
+              <w:rPr>
+                <w:i/>
+                <w:lang w:val="en-US"/>
+              </w:rPr>
+              <w:t>vacants</w:t>
+            </w:r>
+            <w:r>
+              <w:rPr>
+                <w:i/>
+                <w:lang w:val="en-US"/>
+              </w:rPr>
+              <w:t>egment</w:t>
+            </w:r>
+            <w:proofErr w:type="spellEnd"/>
+            <w:r>
+              <w:t>.</w:t>
+            </w:r>
+            <w:r>
+              <w:t xml:space="preserve"> </w:t>
+            </w:r>
+            <w:proofErr w:type="gramEnd"/>
+          </w:p>
+          <w:p/>
+          <w:p>
+            <w:r>
+              <w:t>«Занимаем» какой-либо отрезок времени</w:t>
+            </w:r>
+            <w:r>
+              <w:t xml:space="preserve"> </w:t>
+            </w:r>
+            <w:proofErr w:type="spellStart"/>
+            <w:r>
+              <w:rPr>
+                <w:i/>
+                <w:lang w:val="en-US"/>
+              </w:rPr>
               <w:lastRenderedPageBreak/>
-              <w:t>и «свободные» участки (отрезки)</w:t>
-            </w:r>
-            <w:r>
-              <w:t xml:space="preserve"> времени</w:t>
-            </w:r>
-            <w:r>
-              <w:t xml:space="preserve"> </w:t>
+              <w:t>occupiedsegment</w:t>
+            </w:r>
+            <w:proofErr w:type="spellEnd"/>
+            <w:r>
+              <w:t xml:space="preserve"> </w:t>
+            </w:r>
+            <w:r>
+              <w:t xml:space="preserve">следующим образом: </w:t>
+            </w:r>
+          </w:p>
+          <w:p>
+            <w:r>
+              <w:t xml:space="preserve">1) для каждой операции </w:t>
+            </w:r>
+            <w:r>
+              <w:t xml:space="preserve">в </w:t>
+            </w:r>
+            <w:r>
+              <w:t xml:space="preserve">построенном расписании отмечаем на временном отрезке </w:t>
+            </w:r>
+            <w:proofErr w:type="spellStart"/>
+            <w:r>
+              <w:rPr>
+                <w:i/>
+                <w:lang w:val="en-US"/>
+              </w:rPr>
+              <w:t>timesegment</w:t>
+            </w:r>
+            <w:proofErr w:type="spellEnd"/>
+            <w:r>
+              <w:t xml:space="preserve"> </w:t>
+            </w:r>
+            <w:r>
+              <w:t xml:space="preserve">свой отрезок  - </w:t>
+            </w:r>
+            <w:r>
+              <w:t xml:space="preserve">время начала операции </w:t>
+            </w:r>
+            <w:proofErr w:type="spellStart"/>
+            <w:r>
+              <w:rPr>
+                <w:i/>
+                <w:lang w:val="en-US"/>
+              </w:rPr>
+              <w:t>begindate</w:t>
+            </w:r>
+            <w:proofErr w:type="spellEnd"/>
+            <w:r>
+              <w:t xml:space="preserve"> будет левой границей отрезка на глобальной оси (отрезке) времени, время окончания </w:t>
+            </w:r>
+            <w:proofErr w:type="spellStart"/>
+            <w:r>
+              <w:rPr>
+                <w:i/>
+                <w:lang w:val="en-US"/>
+              </w:rPr>
+              <w:t>end</w:t>
+            </w:r>
+            <w:r>
+              <w:rPr>
+                <w:i/>
+                <w:lang w:val="en-US"/>
+              </w:rPr>
+              <w:t>date</w:t>
+            </w:r>
+            <w:proofErr w:type="spellEnd"/>
+            <w:r>
+              <w:t xml:space="preserve"> </w:t>
+            </w:r>
+            <w:r>
+              <w:t xml:space="preserve"> </w:t>
+            </w:r>
+            <w:r>
+              <w:t>- правая граница.</w:t>
+            </w:r>
+          </w:p>
+          <w:p>
+            <w:r>
+              <w:t>(допускается пересечение или объединение отрезков);</w:t>
+            </w:r>
+          </w:p>
+          <w:p>
+            <w:pPr>
+              <w:rPr>
+                <w:i/>
+              </w:rPr>
+            </w:pPr>
+            <w:r>
+              <w:t xml:space="preserve">2) </w:t>
+            </w:r>
+            <w:r>
+              <w:t>для каждого используемого оборудования</w:t>
+            </w:r>
+            <w:r>
+              <w:t xml:space="preserve"> в файле с исходными данными смотрим «выходные» дни и отмечаем их на временном отрезке</w:t>
+            </w:r>
+            <w:r>
+              <w:t xml:space="preserve"> </w:t>
+            </w:r>
+            <w:proofErr w:type="spellStart"/>
+            <w:r>
+              <w:rPr>
+                <w:i/>
+                <w:lang w:val="en-US"/>
+              </w:rPr>
+              <w:t>timesegment</w:t>
+            </w:r>
+            <w:proofErr w:type="spellEnd"/>
+          </w:p>
+          <w:p>
+            <w:pPr>
+              <w:rPr>
+                <w:i/>
+              </w:rPr>
+            </w:pPr>
+          </w:p>
+          <w:p>
+            <w:r>
+              <w:t>Все остальное будет «свободными» отрезками времени.</w:t>
+            </w:r>
+          </w:p>
+          <w:p/>
+          <w:p>
+            <w:r>
+              <w:t xml:space="preserve">Далее измеряем продолжительность </w:t>
+            </w:r>
+            <w:r>
+              <w:rPr>
+                <w:i/>
+                <w:lang w:val="en-US"/>
+              </w:rPr>
+              <w:t>lasting</w:t>
+            </w:r>
+            <w:r>
+              <w:t xml:space="preserve"> каждого свободного отрезка времени </w:t>
             </w:r>
             <w:proofErr w:type="spellStart"/>
             <w:r>
@@ -6966,190 +6665,16 @@
             </w:r>
             <w:proofErr w:type="spellEnd"/>
             <w:r>
-              <w:t>.</w:t>
-            </w:r>
-            <w:r>
-              <w:t xml:space="preserve"> </w:t>
-            </w:r>
-            <w:proofErr w:type="gramEnd"/>
+              <w:rPr>
+                <w:i/>
+              </w:rPr>
+              <w:t xml:space="preserve">. </w:t>
+            </w:r>
           </w:p>
           <w:p/>
           <w:p>
             <w:r>
-              <w:t>«Занимаем» какой-либо отрезок времени</w:t>
-            </w:r>
-            <w:r>
-              <w:t xml:space="preserve"> </w:t>
-            </w:r>
-            <w:proofErr w:type="spellStart"/>
-            <w:r>
-              <w:rPr>
-                <w:i/>
-                <w:lang w:val="en-US"/>
-              </w:rPr>
-              <w:t>occupiedsegment</w:t>
-            </w:r>
-            <w:proofErr w:type="spellEnd"/>
-            <w:r>
-              <w:t xml:space="preserve"> </w:t>
-            </w:r>
-            <w:r>
-              <w:t xml:space="preserve">следующим образом: </w:t>
-            </w:r>
-          </w:p>
-          <w:p>
-            <w:r>
-              <w:t xml:space="preserve">1) для каждой операции </w:t>
-            </w:r>
-            <w:r>
-              <w:t xml:space="preserve">в </w:t>
-            </w:r>
-            <w:r>
-              <w:t xml:space="preserve">построенном расписании отмечаем на временном отрезке </w:t>
-            </w:r>
-            <w:proofErr w:type="spellStart"/>
-            <w:r>
-              <w:rPr>
-                <w:i/>
-                <w:lang w:val="en-US"/>
-              </w:rPr>
-              <w:t>timesegment</w:t>
-            </w:r>
-            <w:proofErr w:type="spellEnd"/>
-            <w:r>
-              <w:t xml:space="preserve"> </w:t>
-            </w:r>
-            <w:r>
-              <w:t xml:space="preserve">свой отрезок  - </w:t>
-            </w:r>
-            <w:r>
-              <w:t xml:space="preserve">время начала операции </w:t>
-            </w:r>
-            <w:proofErr w:type="spellStart"/>
-            <w:r>
-              <w:rPr>
-                <w:i/>
-                <w:lang w:val="en-US"/>
-              </w:rPr>
-              <w:t>begindate</w:t>
-            </w:r>
-            <w:proofErr w:type="spellEnd"/>
-            <w:r>
-              <w:t xml:space="preserve"> будет левой границей отрезка на глобальной оси (отрезке) времени, время окончания </w:t>
-            </w:r>
-            <w:proofErr w:type="spellStart"/>
-            <w:r>
-              <w:rPr>
-                <w:i/>
-                <w:lang w:val="en-US"/>
-              </w:rPr>
-              <w:t>end</w:t>
-            </w:r>
-            <w:r>
-              <w:rPr>
-                <w:i/>
-                <w:lang w:val="en-US"/>
-              </w:rPr>
-              <w:t>date</w:t>
-            </w:r>
-            <w:proofErr w:type="spellEnd"/>
-            <w:r>
-              <w:t xml:space="preserve"> </w:t>
-            </w:r>
-            <w:r>
-              <w:t xml:space="preserve"> </w:t>
-            </w:r>
-            <w:r>
-              <w:t>- правая граница.</w:t>
-            </w:r>
-          </w:p>
-          <w:p>
-            <w:r>
-              <w:t>(допускается пересечение или объединение отрезков);</w:t>
-            </w:r>
-          </w:p>
-          <w:p>
-            <w:pPr>
-              <w:rPr>
-                <w:i/>
-              </w:rPr>
-            </w:pPr>
-            <w:r>
-              <w:t xml:space="preserve">2) </w:t>
-            </w:r>
-            <w:r>
-              <w:t>для каждого используемого оборудования</w:t>
-            </w:r>
-            <w:r>
-              <w:t xml:space="preserve"> в файле с исходными данными смотрим «выходные» дни и отмечаем их на временном отрезке</w:t>
-            </w:r>
-            <w:r>
-              <w:t xml:space="preserve"> </w:t>
-            </w:r>
-            <w:proofErr w:type="spellStart"/>
-            <w:r>
-              <w:rPr>
-                <w:i/>
-                <w:lang w:val="en-US"/>
-              </w:rPr>
-              <w:t>timesegment</w:t>
-            </w:r>
-            <w:proofErr w:type="spellEnd"/>
-          </w:p>
-          <w:p>
-            <w:pPr>
-              <w:rPr>
-                <w:i/>
-              </w:rPr>
-            </w:pPr>
-          </w:p>
-          <w:p>
-            <w:r>
-              <w:t>Все остальное будет «свободными» отрезками времени.</w:t>
-            </w:r>
-          </w:p>
-          <w:p/>
-          <w:p>
-            <w:r>
               <w:lastRenderedPageBreak/>
-              <w:t xml:space="preserve">Далее измеряем продолжительность </w:t>
-            </w:r>
-            <w:r>
-              <w:rPr>
-                <w:i/>
-                <w:lang w:val="en-US"/>
-              </w:rPr>
-              <w:t>lasting</w:t>
-            </w:r>
-            <w:r>
-              <w:t xml:space="preserve"> каждого свободного отрезка времени </w:t>
-            </w:r>
-            <w:proofErr w:type="spellStart"/>
-            <w:r>
-              <w:rPr>
-                <w:i/>
-                <w:lang w:val="en-US"/>
-              </w:rPr>
-              <w:t>vacants</w:t>
-            </w:r>
-            <w:r>
-              <w:rPr>
-                <w:i/>
-                <w:lang w:val="en-US"/>
-              </w:rPr>
-              <w:t>egment</w:t>
-            </w:r>
-            <w:proofErr w:type="spellEnd"/>
-            <w:r>
-              <w:rPr>
-                <w:i/>
-              </w:rPr>
-              <w:t xml:space="preserve">. </w:t>
-            </w:r>
-          </w:p>
-          <w:p/>
-          <w:p>
-            <w:r>
               <w:t xml:space="preserve">Находим длительность </w:t>
             </w:r>
             <w:r>
@@ -7718,7 +7243,6 @@
                 <w:rFonts w:ascii="Courier New" w:hAnsi="Courier New" w:cs="Courier New"/>
                 <w:lang w:val="en-US"/>
               </w:rPr>
-              <w:lastRenderedPageBreak/>
               <w:t xml:space="preserve">  &lt;/</w:t>
             </w:r>
             <w:proofErr w:type="spellStart"/>
@@ -8585,7 +8109,7 @@
 </file>
 
 <file path=customXml/itemProps1.xml><?xml version="1.0" encoding="utf-8"?>
-<ds:datastoreItem xmlns:ds="http://schemas.openxmlformats.org/officeDocument/2006/customXml" ds:itemID="{BB1CAF54-DEA1-4A85-8AD8-139639086545}">
+<ds:datastoreItem xmlns:ds="http://schemas.openxmlformats.org/officeDocument/2006/customXml" ds:itemID="{E7DCB5D6-E53A-46EE-A0D3-659F804AEEAE}">
   <ds:schemaRefs>
     <ds:schemaRef ds:uri="http://schemas.openxmlformats.org/officeDocument/2006/bibliography"/>
   </ds:schemaRefs>

</xml_diff>

<commit_message>
New error in document log_errors is added
</commit_message>
<xml_diff>
--- a/Docs/log_errors.docx
+++ b/Docs/log_errors.docx
@@ -773,6 +773,7 @@
             <w:r>
               <w:t xml:space="preserve">номер оборудования </w:t>
             </w:r>
+            <w:proofErr w:type="gramStart"/>
             <w:r>
               <w:rPr>
                 <w:i/>
@@ -780,6 +781,7 @@
               </w:rPr>
               <w:t>n</w:t>
             </w:r>
+            <w:proofErr w:type="gramEnd"/>
             <w:r>
               <w:t xml:space="preserve">в </w:t>
             </w:r>
@@ -2405,6 +2407,9 @@
           <w:p>
             <w:pPr>
               <w:jc w:val="center"/>
+              <w:rPr>
+                <w:color w:val="FFC000"/>
+              </w:rPr>
             </w:pPr>
           </w:p>
         </w:tc>
@@ -2413,8 +2418,77 @@
             <w:tcW w:w="2200" w:type="dxa"/>
           </w:tcPr>
           <w:p>
-            <w:r>
-              <w:t>Проверка времени начала выполнения операции: операция в построенном расписании не может быть начата раньше указанной даты в файле с исходными данными</w:t>
+            <w:pPr>
+              <w:rPr>
+                <w:color w:val="000000" w:themeColor="text1"/>
+              </w:rPr>
+            </w:pPr>
+            <w:r>
+              <w:rPr>
+                <w:color w:val="000000" w:themeColor="text1"/>
+              </w:rPr>
+              <w:t xml:space="preserve">Проверка </w:t>
+            </w:r>
+            <w:r>
+              <w:rPr>
+                <w:color w:val="000000" w:themeColor="text1"/>
+              </w:rPr>
+              <w:t>наличия</w:t>
+            </w:r>
+            <w:r>
+              <w:rPr>
+                <w:color w:val="000000" w:themeColor="text1"/>
+              </w:rPr>
+              <w:t xml:space="preserve"> </w:t>
+            </w:r>
+            <w:r>
+              <w:rPr>
+                <w:color w:val="000000" w:themeColor="text1"/>
+              </w:rPr>
+              <w:t>всех</w:t>
+            </w:r>
+            <w:r>
+              <w:rPr>
+                <w:color w:val="000000" w:themeColor="text1"/>
+              </w:rPr>
+              <w:t xml:space="preserve"> операций в построенном расписании</w:t>
+            </w:r>
+            <w:r>
+              <w:rPr>
+                <w:color w:val="000000" w:themeColor="text1"/>
+              </w:rPr>
+              <w:t xml:space="preserve"> в списке операций в файле с исходными данными </w:t>
+            </w:r>
+            <w:r>
+              <w:rPr>
+                <w:color w:val="000000" w:themeColor="text1"/>
+              </w:rPr>
+              <w:t xml:space="preserve">(проверка по </w:t>
+            </w:r>
+            <w:r>
+              <w:rPr>
+                <w:color w:val="000000" w:themeColor="text1"/>
+                <w:lang w:val="en-US"/>
+              </w:rPr>
+              <w:t>ID</w:t>
+            </w:r>
+            <w:r>
+              <w:rPr>
+                <w:color w:val="000000" w:themeColor="text1"/>
+              </w:rPr>
+              <w:t xml:space="preserve"> </w:t>
+            </w:r>
+            <w:r>
+              <w:rPr>
+                <w:color w:val="000000" w:themeColor="text1"/>
+              </w:rPr>
+              <w:t>у предыдущих операций</w:t>
+            </w:r>
+            <w:r>
+              <w:rPr>
+                <w:color w:val="000000" w:themeColor="text1"/>
+              </w:rPr>
+              <w:t>)</w:t>
             </w:r>
           </w:p>
         </w:tc>
@@ -2424,76 +2498,71 @@
           </w:tcPr>
           <w:p>
             <w:r>
-              <w:t>Для каждой операции в построенном  расписании смотрим время (дату)</w:t>
-            </w:r>
-            <w:proofErr w:type="spellStart"/>
-            <w:r>
-              <w:rPr>
-                <w:i/>
-                <w:lang w:val="en-US"/>
-              </w:rPr>
-              <w:t>operationbegindate</w:t>
-            </w:r>
-            <w:proofErr w:type="spellEnd"/>
-            <w:r>
-              <w:t>, когда она поставлена на выполнение</w:t>
-            </w:r>
-            <w:r>
-              <w:t>.</w:t>
-            </w:r>
-            <w:r>
-              <w:t xml:space="preserve"> </w:t>
-            </w:r>
-            <w:r>
-              <w:t>Сравниваем эту дату с датой начала планирования</w:t>
-            </w:r>
-            <w:r>
-              <w:t xml:space="preserve"> </w:t>
-            </w:r>
-            <w:proofErr w:type="spellStart"/>
-            <w:r>
-              <w:rPr>
-                <w:i/>
-                <w:lang w:val="en-US"/>
-              </w:rPr>
-              <w:t>begindate</w:t>
-            </w:r>
-            <w:proofErr w:type="spellEnd"/>
-            <w:r>
-              <w:t xml:space="preserve">, указанной в файле с исходными данными. Если дата планирования </w:t>
-            </w:r>
-            <w:proofErr w:type="spellStart"/>
-            <w:r>
-              <w:rPr>
-                <w:i/>
-                <w:lang w:val="en-US"/>
-              </w:rPr>
-              <w:t>begindate</w:t>
-            </w:r>
-            <w:proofErr w:type="spellEnd"/>
-            <w:r>
-              <w:rPr>
-                <w:i/>
-              </w:rPr>
-              <w:t xml:space="preserve"> </w:t>
-            </w:r>
-            <w:r>
-              <w:t>является более поздней по отношению к дате начала выполнения операции</w:t>
-            </w:r>
-            <w:r>
-              <w:t xml:space="preserve"> </w:t>
-            </w:r>
-            <w:proofErr w:type="spellStart"/>
-            <w:r>
-              <w:rPr>
-                <w:i/>
-                <w:lang w:val="en-US"/>
-              </w:rPr>
-              <w:t>operationbegindate</w:t>
-            </w:r>
-            <w:proofErr w:type="spellEnd"/>
-            <w:r>
-              <w:t>, то выдаем ошибку.</w:t>
+              <w:t>Для каждой операции</w:t>
+            </w:r>
+            <w:r>
+              <w:t xml:space="preserve"> </w:t>
+            </w:r>
+            <w:r>
+              <w:t xml:space="preserve">в построенном расписании </w:t>
+            </w:r>
+            <w:r>
+              <w:t>смотрим список пре</w:t>
+            </w:r>
+            <w:r>
+              <w:t>дшествующих ей операций.</w:t>
+            </w:r>
+          </w:p>
+          <w:p>
+            <w:r>
+              <w:t xml:space="preserve">Для каждого предшественника </w:t>
+            </w:r>
+            <w:r>
+              <w:t xml:space="preserve">с идентификатором </w:t>
+            </w:r>
+            <w:r>
+              <w:rPr>
+                <w:i/>
+                <w:lang w:val="en-US"/>
+              </w:rPr>
+              <w:t>ID</w:t>
+            </w:r>
+            <w:r>
+              <w:rPr>
+                <w:i/>
+              </w:rPr>
+              <w:t xml:space="preserve"> </w:t>
+            </w:r>
+            <w:bookmarkStart w:id="0" w:name="_GoBack"/>
+            <w:bookmarkEnd w:id="0"/>
+            <w:r>
+              <w:t xml:space="preserve">ищем операцию с таким же идентификатором </w:t>
+            </w:r>
+            <w:r>
+              <w:rPr>
+                <w:i/>
+                <w:lang w:val="en-US"/>
+              </w:rPr>
+              <w:t>ID</w:t>
+            </w:r>
+            <w:r>
+              <w:rPr>
+                <w:i/>
+              </w:rPr>
+              <w:t xml:space="preserve"> </w:t>
+            </w:r>
+            <w:r>
+              <w:t xml:space="preserve">в файле с исходными данными. Если операция есть в расписании, но операции с аналогичным идентификатором </w:t>
+            </w:r>
+            <w:r>
+              <w:rPr>
+                <w:i/>
+                <w:lang w:val="en-US"/>
+              </w:rPr>
+              <w:t>ID</w:t>
+            </w:r>
+            <w:r>
+              <w:t xml:space="preserve"> нет в исходных данных – выдаем ошибку</w:t>
             </w:r>
           </w:p>
         </w:tc>
@@ -2504,6 +2573,9 @@
           <w:p>
             <w:pPr>
               <w:jc w:val="center"/>
+              <w:rPr>
+                <w:color w:val="000000" w:themeColor="text1"/>
+              </w:rPr>
             </w:pPr>
             <w:r>
               <w:t>Ошибка</w:t>
@@ -2517,6 +2589,10 @@
           <w:p>
             <w:pPr>
               <w:jc w:val="center"/>
+              <w:rPr>
+                <w:color w:val="000000" w:themeColor="text1"/>
+                <w:lang w:val="en-US"/>
+              </w:rPr>
             </w:pPr>
             <w:r>
               <w:rPr>
@@ -2525,7 +2601,13 @@
               <w:t>V</w:t>
             </w:r>
             <w:r>
-              <w:t>04</w:t>
+              <w:t>0</w:t>
+            </w:r>
+            <w:r>
+              <w:rPr>
+                <w:lang w:val="en-US"/>
+              </w:rPr>
+              <w:t>3</w:t>
             </w:r>
           </w:p>
         </w:tc>
@@ -2534,8 +2616,13 @@
             <w:tcW w:w="1682" w:type="dxa"/>
           </w:tcPr>
           <w:p>
-            <w:r>
-              <w:t>«Ошибка в формировании даты начала работы»</w:t>
+            <w:pPr>
+              <w:rPr>
+                <w:color w:val="000000" w:themeColor="text1"/>
+              </w:rPr>
+            </w:pPr>
+            <w:r>
+              <w:t>«Несоответствие набора исходных операций операциям в расписании»</w:t>
             </w:r>
           </w:p>
         </w:tc>
@@ -2549,227 +2636,172 @@
               <w:autoSpaceDN w:val="0"/>
               <w:adjustRightInd w:val="0"/>
               <w:rPr>
-                <w:rFonts w:ascii="Courier New CYR" w:hAnsi="Courier New CYR" w:cs="Courier New CYR"/>
-                <w:lang w:val="en-US"/>
-              </w:rPr>
-            </w:pPr>
-            <w:r>
-              <w:t>Исходный</w:t>
-            </w:r>
-            <w:r>
-              <w:rPr>
-                <w:lang w:val="en-US"/>
-              </w:rPr>
-              <w:t xml:space="preserve"> </w:t>
-            </w:r>
-            <w:r>
-              <w:t>файл</w:t>
-            </w:r>
-            <w:r>
-              <w:rPr>
-                <w:lang w:val="en-US"/>
-              </w:rPr>
-              <w:t>:</w:t>
-            </w:r>
-          </w:p>
-          <w:p>
-            <w:pPr>
-              <w:rPr>
-                <w:rFonts w:ascii="Courier New" w:hAnsi="Courier New" w:cs="Courier New"/>
-                <w:lang w:val="en-US"/>
-              </w:rPr>
-            </w:pPr>
-            <w:r>
-              <w:rPr>
-                <w:rFonts w:ascii="Courier New" w:hAnsi="Courier New" w:cs="Courier New"/>
+                <w:lang w:val="en-US"/>
+              </w:rPr>
+            </w:pPr>
+            <w:r>
+              <w:t>Расписание</w:t>
+            </w:r>
+            <w:r>
+              <w:rPr>
+                <w:lang w:val="en-US"/>
+              </w:rPr>
+              <w:t xml:space="preserve">: </w:t>
+            </w:r>
+          </w:p>
+          <w:p>
+            <w:pPr>
+              <w:autoSpaceDE w:val="0"/>
+              <w:autoSpaceDN w:val="0"/>
+              <w:adjustRightInd w:val="0"/>
+              <w:rPr>
+                <w:rFonts w:ascii="Courier New CYR" w:hAnsi="Courier New CYR" w:cs="Courier New CYR"/>
+                <w:lang w:val="en-US"/>
+              </w:rPr>
+            </w:pPr>
+            <w:r>
+              <w:rPr>
+                <w:rFonts w:ascii="Courier New CYR" w:hAnsi="Courier New CYR" w:cs="Courier New CYR"/>
                 <w:lang w:val="en-US"/>
               </w:rPr>
               <w:t>&lt;</w:t>
             </w:r>
-            <w:proofErr w:type="spellStart"/>
-            <w:r>
-              <w:rPr>
-                <w:rFonts w:ascii="Courier New" w:hAnsi="Courier New" w:cs="Courier New"/>
-                <w:lang w:val="en-US"/>
-              </w:rPr>
-              <w:t>InformationModel</w:t>
-            </w:r>
-            <w:r>
-              <w:rPr>
-                <w:rFonts w:ascii="Courier New" w:hAnsi="Courier New" w:cs="Courier New"/>
-                <w:b/>
-                <w:lang w:val="en-US"/>
-              </w:rPr>
-              <w:t>date</w:t>
-            </w:r>
-            <w:r>
-              <w:rPr>
-                <w:rFonts w:ascii="Courier New" w:hAnsi="Courier New" w:cs="Courier New"/>
-                <w:b/>
-                <w:lang w:val="en-US"/>
-              </w:rPr>
-              <w:t>_</w:t>
-            </w:r>
-            <w:r>
-              <w:rPr>
-                <w:rFonts w:ascii="Courier New" w:hAnsi="Courier New" w:cs="Courier New"/>
-                <w:b/>
-                <w:lang w:val="en-US"/>
-              </w:rPr>
-              <w:t>begin</w:t>
-            </w:r>
-            <w:proofErr w:type="spellEnd"/>
-            <w:r>
-              <w:rPr>
-                <w:rFonts w:ascii="Courier New" w:hAnsi="Courier New" w:cs="Courier New"/>
-                <w:b/>
-                <w:lang w:val="en-US"/>
-              </w:rPr>
-              <w:t>="02.04.2016 8:00:00</w:t>
-            </w:r>
-            <w:r>
-              <w:rPr>
-                <w:rFonts w:ascii="Courier New" w:hAnsi="Courier New" w:cs="Courier New"/>
-                <w:lang w:val="en-US"/>
-              </w:rPr>
-              <w:t>"&gt;</w:t>
-            </w:r>
-          </w:p>
-          <w:p>
-            <w:pPr>
-              <w:rPr>
-                <w:rFonts w:ascii="Courier New" w:hAnsi="Courier New" w:cs="Courier New"/>
-                <w:lang w:val="en-US"/>
-              </w:rPr>
-            </w:pPr>
-            <w:r>
-              <w:rPr>
-                <w:rFonts w:ascii="Courier New" w:hAnsi="Courier New" w:cs="Courier New"/>
-                <w:lang w:val="en-US"/>
-              </w:rPr>
-              <w:t>&lt;/</w:t>
-            </w:r>
-            <w:proofErr w:type="spellStart"/>
-            <w:r>
-              <w:rPr>
-                <w:rFonts w:ascii="Courier New" w:hAnsi="Courier New" w:cs="Courier New"/>
-                <w:lang w:val="en-US"/>
-              </w:rPr>
-              <w:t>InformationModel</w:t>
-            </w:r>
-            <w:proofErr w:type="spellEnd"/>
-            <w:r>
-              <w:rPr>
-                <w:rFonts w:ascii="Courier New" w:hAnsi="Courier New" w:cs="Courier New"/>
-                <w:lang w:val="en-US"/>
-              </w:rPr>
-              <w:t>&gt;</w:t>
-            </w:r>
-          </w:p>
-          <w:p>
-            <w:pPr>
-              <w:rPr>
-                <w:lang w:val="en-US"/>
-              </w:rPr>
-            </w:pPr>
-          </w:p>
-          <w:p>
-            <w:pPr>
-              <w:rPr>
-                <w:lang w:val="en-US"/>
-              </w:rPr>
-            </w:pPr>
-            <w:r>
-              <w:t>Расписание</w:t>
-            </w:r>
-            <w:r>
-              <w:rPr>
-                <w:lang w:val="en-US"/>
-              </w:rPr>
-              <w:t>:</w:t>
-            </w:r>
-          </w:p>
-          <w:p>
-            <w:pPr>
-              <w:rPr>
-                <w:rFonts w:ascii="Courier New" w:hAnsi="Courier New" w:cs="Courier New"/>
-                <w:lang w:val="en-US"/>
-              </w:rPr>
-            </w:pPr>
-            <w:r>
-              <w:rPr>
-                <w:rFonts w:ascii="Courier New" w:hAnsi="Courier New" w:cs="Courier New"/>
+            <w:r>
+              <w:rPr>
+                <w:rFonts w:ascii="Courier New CYR" w:hAnsi="Courier New CYR" w:cs="Courier New CYR"/>
+                <w:b/>
+                <w:lang w:val="en-US"/>
+              </w:rPr>
+              <w:t>Operation</w:t>
+            </w:r>
+            <w:r>
+              <w:rPr>
+                <w:rFonts w:ascii="Courier New CYR" w:hAnsi="Courier New CYR" w:cs="Courier New CYR"/>
+                <w:b/>
+                <w:lang w:val="en-US"/>
+              </w:rPr>
+              <w:t xml:space="preserve"> </w:t>
+            </w:r>
+            <w:r>
+              <w:rPr>
+                <w:rFonts w:ascii="Courier New CYR" w:hAnsi="Courier New CYR" w:cs="Courier New CYR"/>
+                <w:lang w:val="en-US"/>
+              </w:rPr>
+              <w:t>id="13"</w:t>
+            </w:r>
+            <w:r>
+              <w:rPr>
+                <w:rFonts w:ascii="Courier New CYR" w:hAnsi="Courier New CYR" w:cs="Courier New CYR"/>
+                <w:b/>
+                <w:lang w:val="en-US"/>
+              </w:rPr>
+              <w:t xml:space="preserve"> </w:t>
+            </w:r>
+            <w:r>
+              <w:rPr>
+                <w:rFonts w:ascii="Courier New CYR" w:hAnsi="Courier New CYR" w:cs="Courier New CYR"/>
+                <w:lang w:val="en-US"/>
+              </w:rPr>
+              <w:t>name</w:t>
+            </w:r>
+            <w:r>
+              <w:rPr>
+                <w:rFonts w:ascii="Courier New CYR" w:hAnsi="Courier New CYR" w:cs="Courier New CYR"/>
+                <w:lang w:val="en-US"/>
+              </w:rPr>
+              <w:t>="</w:t>
+            </w:r>
+            <w:r>
+              <w:rPr>
+                <w:rFonts w:ascii="Courier New CYR" w:hAnsi="Courier New CYR" w:cs="Courier New CYR"/>
+              </w:rPr>
+              <w:t>Операция</w:t>
+            </w:r>
+            <w:r>
+              <w:rPr>
+                <w:rFonts w:ascii="Courier New CYR" w:hAnsi="Courier New CYR" w:cs="Courier New CYR"/>
+                <w:lang w:val="en-US"/>
+              </w:rPr>
+              <w:t xml:space="preserve"> 3" </w:t>
+            </w:r>
+            <w:r>
+              <w:rPr>
+                <w:rFonts w:ascii="Courier New CYR" w:hAnsi="Courier New CYR" w:cs="Courier New CYR"/>
+                <w:lang w:val="en-US"/>
+              </w:rPr>
+              <w:t xml:space="preserve">state="SCHEDULED" duration="30" </w:t>
+            </w:r>
+            <w:proofErr w:type="spellStart"/>
+            <w:r>
+              <w:rPr>
+                <w:rFonts w:ascii="Courier New CYR" w:hAnsi="Courier New CYR" w:cs="Courier New CYR"/>
+                <w:lang w:val="en-US"/>
+              </w:rPr>
+              <w:t>equipmentgroup</w:t>
+            </w:r>
+            <w:proofErr w:type="spellEnd"/>
+            <w:r>
+              <w:rPr>
+                <w:rFonts w:ascii="Courier New CYR" w:hAnsi="Courier New CYR" w:cs="Courier New CYR"/>
+                <w:lang w:val="en-US"/>
+              </w:rPr>
+              <w:t>="6"&gt;</w:t>
+            </w:r>
+          </w:p>
+          <w:p>
+            <w:pPr>
+              <w:autoSpaceDE w:val="0"/>
+              <w:autoSpaceDN w:val="0"/>
+              <w:adjustRightInd w:val="0"/>
+              <w:rPr>
+                <w:rFonts w:ascii="Courier New CYR" w:hAnsi="Courier New CYR" w:cs="Courier New CYR"/>
+                <w:lang w:val="en-US"/>
+              </w:rPr>
+            </w:pPr>
+            <w:r>
+              <w:rPr>
+                <w:rFonts w:ascii="Courier New CYR" w:hAnsi="Courier New CYR" w:cs="Courier New CYR"/>
                 <w:lang w:val="en-US"/>
               </w:rPr>
               <w:t>&lt;</w:t>
             </w:r>
-            <w:proofErr w:type="spellStart"/>
-            <w:r>
-              <w:rPr>
-                <w:rFonts w:ascii="Courier New" w:hAnsi="Courier New" w:cs="Courier New"/>
-                <w:lang w:val="en-US"/>
-              </w:rPr>
-              <w:t>InformationModel</w:t>
-            </w:r>
-            <w:r>
-              <w:rPr>
-                <w:rFonts w:ascii="Courier New" w:hAnsi="Courier New" w:cs="Courier New"/>
-                <w:b/>
-                <w:lang w:val="en-US"/>
-              </w:rPr>
-              <w:t>date_begin</w:t>
-            </w:r>
-            <w:proofErr w:type="spellEnd"/>
-            <w:r>
-              <w:rPr>
-                <w:rFonts w:ascii="Courier New" w:hAnsi="Courier New" w:cs="Courier New"/>
-                <w:b/>
-                <w:lang w:val="en-US"/>
-              </w:rPr>
-              <w:t>="01.04.2016 8:00:00</w:t>
-            </w:r>
-            <w:r>
-              <w:rPr>
-                <w:rFonts w:ascii="Courier New" w:hAnsi="Courier New" w:cs="Courier New"/>
-                <w:lang w:val="en-US"/>
-              </w:rPr>
-              <w:t>"&gt;</w:t>
-            </w:r>
-          </w:p>
-          <w:p>
-            <w:pPr>
-              <w:rPr>
-                <w:lang w:val="en-US"/>
-              </w:rPr>
-            </w:pPr>
-            <w:r>
-              <w:rPr>
-                <w:rFonts w:ascii="Courier New" w:hAnsi="Courier New" w:cs="Courier New"/>
-                <w:lang w:val="en-US"/>
-              </w:rPr>
-              <w:t>&lt;/</w:t>
-            </w:r>
-            <w:proofErr w:type="spellStart"/>
-            <w:r>
-              <w:rPr>
-                <w:rFonts w:ascii="Courier New" w:hAnsi="Courier New" w:cs="Courier New"/>
-                <w:lang w:val="en-US"/>
-              </w:rPr>
-              <w:t>InformationModel</w:t>
-            </w:r>
-            <w:proofErr w:type="spellEnd"/>
-            <w:r>
-              <w:rPr>
-                <w:rFonts w:ascii="Courier New" w:hAnsi="Courier New" w:cs="Courier New"/>
-                <w:lang w:val="en-US"/>
-              </w:rPr>
-              <w:t>&gt;</w:t>
-            </w:r>
-          </w:p>
-          <w:p>
-            <w:pPr>
-              <w:rPr>
-                <w:lang w:val="en-US"/>
+            <w:r>
+              <w:rPr>
+                <w:rFonts w:ascii="Courier New CYR" w:hAnsi="Courier New CYR" w:cs="Courier New CYR"/>
+                <w:b/>
+                <w:lang w:val="en-US"/>
+              </w:rPr>
+              <w:t>Previous id="12"</w:t>
+            </w:r>
+            <w:r>
+              <w:rPr>
+                <w:rFonts w:ascii="Courier New CYR" w:hAnsi="Courier New CYR" w:cs="Courier New CYR"/>
+                <w:lang w:val="en-US"/>
+              </w:rPr>
+              <w:t xml:space="preserve"> /&gt;</w:t>
+            </w:r>
+          </w:p>
+          <w:p>
+            <w:pPr>
+              <w:autoSpaceDE w:val="0"/>
+              <w:autoSpaceDN w:val="0"/>
+              <w:adjustRightInd w:val="0"/>
+            </w:pPr>
+            <w:r>
+              <w:rPr>
+                <w:rFonts w:ascii="Courier New CYR" w:hAnsi="Courier New CYR" w:cs="Courier New CYR"/>
+                <w:lang w:val="en-US"/>
+              </w:rPr>
+              <w:t>&lt;/Operation&gt;</w:t>
+            </w:r>
+          </w:p>
+          <w:p>
+            <w:pPr>
+              <w:autoSpaceDE w:val="0"/>
+              <w:autoSpaceDN w:val="0"/>
+              <w:adjustRightInd w:val="0"/>
+              <w:rPr>
+                <w:color w:val="000000" w:themeColor="text1"/>
               </w:rPr>
             </w:pPr>
           </w:p>
@@ -2787,54 +2819,131 @@
             <w:pPr>
               <w:jc w:val="center"/>
             </w:pPr>
-            <w:bookmarkStart w:id="0" w:name="_GoBack" w:colFirst="1" w:colLast="2"/>
-            <w:r>
-              <w:t>Нарушение ограничений мат. модели</w:t>
-            </w:r>
           </w:p>
         </w:tc>
         <w:tc>
           <w:tcPr>
             <w:tcW w:w="2200" w:type="dxa"/>
           </w:tcPr>
-          <w:p/>
+          <w:p>
+            <w:r>
+              <w:t>Проверка времени начала выполнения операции: операция в построенном расписании не может быть начата раньше указанной даты в файле с исходными данными</w:t>
+            </w:r>
+          </w:p>
         </w:tc>
         <w:tc>
           <w:tcPr>
             <w:tcW w:w="2846" w:type="dxa"/>
           </w:tcPr>
           <w:p>
+            <w:r>
+              <w:t>Для каждой операции в построенном  расписании смотрим время (дату)</w:t>
+            </w:r>
+            <w:proofErr w:type="spellStart"/>
+            <w:r>
+              <w:rPr>
+                <w:i/>
+                <w:lang w:val="en-US"/>
+              </w:rPr>
+              <w:t>operationbegindate</w:t>
+            </w:r>
+            <w:proofErr w:type="spellEnd"/>
+            <w:r>
+              <w:t>, когда она поставлена на выполнение</w:t>
+            </w:r>
+            <w:r>
+              <w:t>.</w:t>
+            </w:r>
+            <w:r>
+              <w:t xml:space="preserve"> </w:t>
+            </w:r>
+            <w:r>
+              <w:t>Сравниваем эту дату с датой начала планирования</w:t>
+            </w:r>
+            <w:r>
+              <w:t xml:space="preserve"> </w:t>
+            </w:r>
+            <w:proofErr w:type="spellStart"/>
+            <w:r>
+              <w:rPr>
+                <w:i/>
+                <w:lang w:val="en-US"/>
+              </w:rPr>
+              <w:t>begindate</w:t>
+            </w:r>
+            <w:proofErr w:type="spellEnd"/>
+            <w:r>
+              <w:t xml:space="preserve">, указанной в файле с исходными данными. Если дата планирования </w:t>
+            </w:r>
+            <w:proofErr w:type="spellStart"/>
+            <w:r>
+              <w:rPr>
+                <w:i/>
+                <w:lang w:val="en-US"/>
+              </w:rPr>
+              <w:t>begindate</w:t>
+            </w:r>
+            <w:proofErr w:type="spellEnd"/>
+            <w:r>
+              <w:rPr>
+                <w:i/>
+              </w:rPr>
+              <w:t xml:space="preserve"> </w:t>
+            </w:r>
+            <w:r>
+              <w:t xml:space="preserve">является более поздней по отношению к дате начала выполнения </w:t>
+            </w:r>
+            <w:r>
+              <w:lastRenderedPageBreak/>
+              <w:t>операции</w:t>
+            </w:r>
+            <w:r>
+              <w:t xml:space="preserve"> </w:t>
+            </w:r>
+            <w:proofErr w:type="spellStart"/>
+            <w:r>
+              <w:rPr>
+                <w:i/>
+                <w:lang w:val="en-US"/>
+              </w:rPr>
+              <w:t>operationbegindate</w:t>
+            </w:r>
+            <w:proofErr w:type="spellEnd"/>
+            <w:r>
+              <w:t>, то выдаем ошибку.</w:t>
+            </w:r>
+          </w:p>
+        </w:tc>
+        <w:tc>
+          <w:tcPr>
+            <w:tcW w:w="1035" w:type="dxa"/>
+          </w:tcPr>
+          <w:p>
             <w:pPr>
               <w:jc w:val="center"/>
             </w:pPr>
-          </w:p>
-        </w:tc>
-        <w:tc>
-          <w:tcPr>
-            <w:tcW w:w="1035" w:type="dxa"/>
+            <w:r>
+              <w:lastRenderedPageBreak/>
+              <w:t>Ошибка</w:t>
+            </w:r>
+          </w:p>
+        </w:tc>
+        <w:tc>
+          <w:tcPr>
+            <w:tcW w:w="905" w:type="dxa"/>
           </w:tcPr>
           <w:p>
             <w:pPr>
               <w:jc w:val="center"/>
             </w:pPr>
             <w:r>
-              <w:t>Ошибка</w:t>
-            </w:r>
-          </w:p>
-        </w:tc>
-        <w:tc>
-          <w:tcPr>
-            <w:tcW w:w="905" w:type="dxa"/>
-          </w:tcPr>
-          <w:p>
-            <w:pPr>
-              <w:jc w:val="center"/>
-            </w:pPr>
-            <w:r>
-              <w:rPr>
-                <w:lang w:val="en-US"/>
-              </w:rPr>
-              <w:t>R</w:t>
+              <w:rPr>
+                <w:lang w:val="en-US"/>
+              </w:rPr>
+              <w:t>V</w:t>
+            </w:r>
+            <w:r>
+              <w:t>04</w:t>
             </w:r>
           </w:p>
         </w:tc>
@@ -2842,7 +2951,11 @@
           <w:tcPr>
             <w:tcW w:w="1682" w:type="dxa"/>
           </w:tcPr>
-          <w:p/>
+          <w:p>
+            <w:r>
+              <w:t>«Ошибка в формировании даты начала работы»</w:t>
+            </w:r>
+          </w:p>
         </w:tc>
         <w:tc>
           <w:tcPr>
@@ -2858,6 +2971,218 @@
                 <w:lang w:val="en-US"/>
               </w:rPr>
             </w:pPr>
+            <w:r>
+              <w:t>Исходный</w:t>
+            </w:r>
+            <w:r>
+              <w:rPr>
+                <w:lang w:val="en-US"/>
+              </w:rPr>
+              <w:t xml:space="preserve"> </w:t>
+            </w:r>
+            <w:r>
+              <w:t>файл</w:t>
+            </w:r>
+            <w:r>
+              <w:rPr>
+                <w:lang w:val="en-US"/>
+              </w:rPr>
+              <w:t>:</w:t>
+            </w:r>
+          </w:p>
+          <w:p>
+            <w:pPr>
+              <w:rPr>
+                <w:rFonts w:ascii="Courier New" w:hAnsi="Courier New" w:cs="Courier New"/>
+                <w:lang w:val="en-US"/>
+              </w:rPr>
+            </w:pPr>
+            <w:r>
+              <w:rPr>
+                <w:rFonts w:ascii="Courier New" w:hAnsi="Courier New" w:cs="Courier New"/>
+                <w:lang w:val="en-US"/>
+              </w:rPr>
+              <w:t>&lt;</w:t>
+            </w:r>
+            <w:proofErr w:type="spellStart"/>
+            <w:r>
+              <w:rPr>
+                <w:rFonts w:ascii="Courier New" w:hAnsi="Courier New" w:cs="Courier New"/>
+                <w:lang w:val="en-US"/>
+              </w:rPr>
+              <w:t>InformationModel</w:t>
+            </w:r>
+            <w:r>
+              <w:rPr>
+                <w:rFonts w:ascii="Courier New" w:hAnsi="Courier New" w:cs="Courier New"/>
+                <w:b/>
+                <w:lang w:val="en-US"/>
+              </w:rPr>
+              <w:t>date</w:t>
+            </w:r>
+            <w:r>
+              <w:rPr>
+                <w:rFonts w:ascii="Courier New" w:hAnsi="Courier New" w:cs="Courier New"/>
+                <w:b/>
+                <w:lang w:val="en-US"/>
+              </w:rPr>
+              <w:t>_</w:t>
+            </w:r>
+            <w:r>
+              <w:rPr>
+                <w:rFonts w:ascii="Courier New" w:hAnsi="Courier New" w:cs="Courier New"/>
+                <w:b/>
+                <w:lang w:val="en-US"/>
+              </w:rPr>
+              <w:t>begin</w:t>
+            </w:r>
+            <w:proofErr w:type="spellEnd"/>
+            <w:r>
+              <w:rPr>
+                <w:rFonts w:ascii="Courier New" w:hAnsi="Courier New" w:cs="Courier New"/>
+                <w:b/>
+                <w:lang w:val="en-US"/>
+              </w:rPr>
+              <w:t>="02.04.2016 8:00:00</w:t>
+            </w:r>
+            <w:r>
+              <w:rPr>
+                <w:rFonts w:ascii="Courier New" w:hAnsi="Courier New" w:cs="Courier New"/>
+                <w:lang w:val="en-US"/>
+              </w:rPr>
+              <w:t>"&gt;</w:t>
+            </w:r>
+          </w:p>
+          <w:p>
+            <w:pPr>
+              <w:rPr>
+                <w:rFonts w:ascii="Courier New" w:hAnsi="Courier New" w:cs="Courier New"/>
+                <w:lang w:val="en-US"/>
+              </w:rPr>
+            </w:pPr>
+            <w:r>
+              <w:rPr>
+                <w:rFonts w:ascii="Courier New" w:hAnsi="Courier New" w:cs="Courier New"/>
+                <w:lang w:val="en-US"/>
+              </w:rPr>
+              <w:t>&lt;/</w:t>
+            </w:r>
+            <w:proofErr w:type="spellStart"/>
+            <w:r>
+              <w:rPr>
+                <w:rFonts w:ascii="Courier New" w:hAnsi="Courier New" w:cs="Courier New"/>
+                <w:lang w:val="en-US"/>
+              </w:rPr>
+              <w:t>InformationModel</w:t>
+            </w:r>
+            <w:proofErr w:type="spellEnd"/>
+            <w:r>
+              <w:rPr>
+                <w:rFonts w:ascii="Courier New" w:hAnsi="Courier New" w:cs="Courier New"/>
+                <w:lang w:val="en-US"/>
+              </w:rPr>
+              <w:t>&gt;</w:t>
+            </w:r>
+          </w:p>
+          <w:p>
+            <w:pPr>
+              <w:rPr>
+                <w:lang w:val="en-US"/>
+              </w:rPr>
+            </w:pPr>
+          </w:p>
+          <w:p>
+            <w:pPr>
+              <w:rPr>
+                <w:lang w:val="en-US"/>
+              </w:rPr>
+            </w:pPr>
+            <w:r>
+              <w:t>Расписание</w:t>
+            </w:r>
+            <w:r>
+              <w:rPr>
+                <w:lang w:val="en-US"/>
+              </w:rPr>
+              <w:t>:</w:t>
+            </w:r>
+          </w:p>
+          <w:p>
+            <w:pPr>
+              <w:rPr>
+                <w:rFonts w:ascii="Courier New" w:hAnsi="Courier New" w:cs="Courier New"/>
+                <w:lang w:val="en-US"/>
+              </w:rPr>
+            </w:pPr>
+            <w:r>
+              <w:rPr>
+                <w:rFonts w:ascii="Courier New" w:hAnsi="Courier New" w:cs="Courier New"/>
+                <w:lang w:val="en-US"/>
+              </w:rPr>
+              <w:t>&lt;</w:t>
+            </w:r>
+            <w:proofErr w:type="spellStart"/>
+            <w:r>
+              <w:rPr>
+                <w:rFonts w:ascii="Courier New" w:hAnsi="Courier New" w:cs="Courier New"/>
+                <w:lang w:val="en-US"/>
+              </w:rPr>
+              <w:t>InformationModel</w:t>
+            </w:r>
+            <w:r>
+              <w:rPr>
+                <w:rFonts w:ascii="Courier New" w:hAnsi="Courier New" w:cs="Courier New"/>
+                <w:b/>
+                <w:lang w:val="en-US"/>
+              </w:rPr>
+              <w:t>date_begin</w:t>
+            </w:r>
+            <w:proofErr w:type="spellEnd"/>
+            <w:r>
+              <w:rPr>
+                <w:rFonts w:ascii="Courier New" w:hAnsi="Courier New" w:cs="Courier New"/>
+                <w:b/>
+                <w:lang w:val="en-US"/>
+              </w:rPr>
+              <w:t>="01.04.2016 8:00:00</w:t>
+            </w:r>
+            <w:r>
+              <w:rPr>
+                <w:rFonts w:ascii="Courier New" w:hAnsi="Courier New" w:cs="Courier New"/>
+                <w:lang w:val="en-US"/>
+              </w:rPr>
+              <w:t>"&gt;</w:t>
+            </w:r>
+          </w:p>
+          <w:p>
+            <w:pPr>
+              <w:rPr>
+                <w:lang w:val="en-US"/>
+              </w:rPr>
+            </w:pPr>
+            <w:r>
+              <w:rPr>
+                <w:rFonts w:ascii="Courier New" w:hAnsi="Courier New" w:cs="Courier New"/>
+                <w:lang w:val="en-US"/>
+              </w:rPr>
+              <w:t>&lt;/</w:t>
+            </w:r>
+            <w:proofErr w:type="spellStart"/>
+            <w:r>
+              <w:rPr>
+                <w:rFonts w:ascii="Courier New" w:hAnsi="Courier New" w:cs="Courier New"/>
+                <w:lang w:val="en-US"/>
+              </w:rPr>
+              <w:t>InformationModel</w:t>
+            </w:r>
+            <w:proofErr w:type="spellEnd"/>
+            <w:r>
+              <w:rPr>
+                <w:rFonts w:ascii="Courier New" w:hAnsi="Courier New" w:cs="Courier New"/>
+                <w:lang w:val="en-US"/>
+              </w:rPr>
+              <w:t>&gt;</w:t>
+            </w:r>
           </w:p>
           <w:p>
             <w:pPr>
@@ -2868,7 +3193,99 @@
           </w:p>
         </w:tc>
       </w:tr>
-      <w:bookmarkEnd w:id="0"/>
+      <w:tr>
+        <w:trPr>
+          <w:trHeight w:val="203"/>
+        </w:trPr>
+        <w:tc>
+          <w:tcPr>
+            <w:tcW w:w="1393" w:type="dxa"/>
+          </w:tcPr>
+          <w:p>
+            <w:pPr>
+              <w:jc w:val="center"/>
+            </w:pPr>
+            <w:r>
+              <w:lastRenderedPageBreak/>
+              <w:t>Нарушение ограничений мат. модели</w:t>
+            </w:r>
+          </w:p>
+        </w:tc>
+        <w:tc>
+          <w:tcPr>
+            <w:tcW w:w="2200" w:type="dxa"/>
+          </w:tcPr>
+          <w:p/>
+        </w:tc>
+        <w:tc>
+          <w:tcPr>
+            <w:tcW w:w="2846" w:type="dxa"/>
+          </w:tcPr>
+          <w:p>
+            <w:pPr>
+              <w:jc w:val="center"/>
+            </w:pPr>
+          </w:p>
+        </w:tc>
+        <w:tc>
+          <w:tcPr>
+            <w:tcW w:w="1035" w:type="dxa"/>
+          </w:tcPr>
+          <w:p>
+            <w:pPr>
+              <w:jc w:val="center"/>
+            </w:pPr>
+            <w:r>
+              <w:t>Ошибка</w:t>
+            </w:r>
+          </w:p>
+        </w:tc>
+        <w:tc>
+          <w:tcPr>
+            <w:tcW w:w="905" w:type="dxa"/>
+          </w:tcPr>
+          <w:p>
+            <w:pPr>
+              <w:jc w:val="center"/>
+            </w:pPr>
+            <w:r>
+              <w:rPr>
+                <w:lang w:val="en-US"/>
+              </w:rPr>
+              <w:t>R</w:t>
+            </w:r>
+          </w:p>
+        </w:tc>
+        <w:tc>
+          <w:tcPr>
+            <w:tcW w:w="1682" w:type="dxa"/>
+          </w:tcPr>
+          <w:p/>
+        </w:tc>
+        <w:tc>
+          <w:tcPr>
+            <w:tcW w:w="5356" w:type="dxa"/>
+          </w:tcPr>
+          <w:p>
+            <w:pPr>
+              <w:autoSpaceDE w:val="0"/>
+              <w:autoSpaceDN w:val="0"/>
+              <w:adjustRightInd w:val="0"/>
+              <w:rPr>
+                <w:rFonts w:ascii="Courier New CYR" w:hAnsi="Courier New CYR" w:cs="Courier New CYR"/>
+                <w:lang w:val="en-US"/>
+              </w:rPr>
+            </w:pPr>
+          </w:p>
+          <w:p>
+            <w:pPr>
+              <w:rPr>
+                <w:lang w:val="en-US"/>
+              </w:rPr>
+            </w:pPr>
+          </w:p>
+        </w:tc>
+      </w:tr>
       <w:tr>
         <w:trPr>
           <w:trHeight w:val="203"/>
@@ -2979,11 +3396,7 @@
             </w:r>
             <w:proofErr w:type="spellEnd"/>
             <w:r>
-              <w:t xml:space="preserve">. Выбираем самое </w:t>
-            </w:r>
-            <w:r>
-              <w:lastRenderedPageBreak/>
-              <w:t xml:space="preserve">позднее время завершения </w:t>
+              <w:t xml:space="preserve">. Выбираем самое позднее время завершения </w:t>
             </w:r>
             <w:r>
               <w:rPr>
@@ -3205,7 +3618,6 @@
               <w:jc w:val="center"/>
             </w:pPr>
             <w:r>
-              <w:lastRenderedPageBreak/>
               <w:t>Ошибка</w:t>
             </w:r>
           </w:p>
@@ -3500,7 +3912,11 @@
               <w:t xml:space="preserve"> </w:t>
             </w:r>
             <w:r>
-              <w:t>назначенного для них оборудования совпадает. Для каждой такой операции запоминае</w:t>
+              <w:t xml:space="preserve">назначенного для них </w:t>
+            </w:r>
+            <w:r>
+              <w:lastRenderedPageBreak/>
+              <w:t>оборудования совпадает. Для каждой такой операции запоминае</w:t>
             </w:r>
             <w:r>
               <w:t xml:space="preserve">м отрезок  времени, где левой </w:t>
@@ -3583,6 +3999,7 @@
               <w:jc w:val="center"/>
             </w:pPr>
             <w:r>
+              <w:lastRenderedPageBreak/>
               <w:t>Ошибка</w:t>
             </w:r>
           </w:p>
@@ -3612,7 +4029,11 @@
           </w:tcPr>
           <w:p>
             <w:r>
-              <w:t>«Запрещено одновременное использование ресурса несколькими операциями»</w:t>
+              <w:t xml:space="preserve">«Запрещено одновременное использование ресурса </w:t>
+            </w:r>
+            <w:r>
+              <w:lastRenderedPageBreak/>
+              <w:t>несколькими операциями»</w:t>
             </w:r>
           </w:p>
         </w:tc>
@@ -3627,6 +4048,7 @@
               </w:rPr>
             </w:pPr>
             <w:r>
+              <w:lastRenderedPageBreak/>
               <w:t>Расписание</w:t>
             </w:r>
             <w:r>
@@ -3740,6 +4162,7 @@
                 <w:rFonts w:ascii="Courier New CYR" w:hAnsi="Courier New CYR" w:cs="Courier New CYR"/>
                 <w:lang w:val="en-US"/>
               </w:rPr>
+              <w:lastRenderedPageBreak/>
               <w:t>&lt;/Operation&gt;</w:t>
             </w:r>
           </w:p>
@@ -3910,14 +4333,7 @@
               <w:rPr>
                 <w:color w:val="000000" w:themeColor="text1"/>
               </w:rPr>
-              <w:t xml:space="preserve">Нарушение естественных временных характеристик: </w:t>
-            </w:r>
-            <w:r>
-              <w:rPr>
-                <w:color w:val="000000" w:themeColor="text1"/>
-              </w:rPr>
-              <w:lastRenderedPageBreak/>
-              <w:t xml:space="preserve">начало выполнения операции должно быть раньше </w:t>
+              <w:t xml:space="preserve">Нарушение естественных временных характеристик: начало выполнения операции должно быть раньше </w:t>
             </w:r>
             <w:r>
               <w:rPr>
@@ -3953,7 +4369,6 @@
               <w:rPr>
                 <w:color w:val="000000" w:themeColor="text1"/>
               </w:rPr>
-              <w:lastRenderedPageBreak/>
               <w:t xml:space="preserve">Для каждой операции в построенном расписании сравниваем время </w:t>
             </w:r>
             <w:r>
@@ -3975,11 +4390,7 @@
               <w:t xml:space="preserve"> </w:t>
             </w:r>
             <w:r>
-              <w:t xml:space="preserve">выполнения </w:t>
-            </w:r>
-            <w:r>
-              <w:lastRenderedPageBreak/>
-              <w:t xml:space="preserve">операции </w:t>
+              <w:t xml:space="preserve">выполнения операции </w:t>
             </w:r>
             <w:proofErr w:type="gramStart"/>
             <w:r>
@@ -4065,7 +4476,6 @@
               <w:rPr>
                 <w:color w:val="000000" w:themeColor="text1"/>
               </w:rPr>
-              <w:lastRenderedPageBreak/>
               <w:t>Ошибка</w:t>
             </w:r>
           </w:p>
@@ -4265,7 +4675,6 @@
                 <w:color w:val="000000" w:themeColor="text1"/>
                 <w:lang w:val="en-US"/>
               </w:rPr>
-              <w:lastRenderedPageBreak/>
               <w:t>date_end</w:t>
             </w:r>
             <w:proofErr w:type="spellEnd"/>
@@ -4443,7 +4852,11 @@
               <w:t>нем</w:t>
             </w:r>
             <w:r>
-              <w:t xml:space="preserve"> недели (понедельник, вторник</w:t>
+              <w:t xml:space="preserve"> недели </w:t>
+            </w:r>
+            <w:r>
+              <w:lastRenderedPageBreak/>
+              <w:t>(понедельник, вторник</w:t>
             </w:r>
             <w:proofErr w:type="gramStart"/>
             <w:r>
@@ -4562,158 +4975,155 @@
               </w:rPr>
             </w:pPr>
             <w:r>
-              <w:t xml:space="preserve">Далее в файле с </w:t>
+              <w:t xml:space="preserve">Далее в файле с исходными данными ищем  </w:t>
+            </w:r>
+            <w:r>
+              <w:t xml:space="preserve">группу оборудования </w:t>
+            </w:r>
+            <w:r>
+              <w:rPr>
+                <w:i/>
+                <w:lang w:val="en-US"/>
+              </w:rPr>
+              <w:t>N</w:t>
+            </w:r>
+            <w:r>
+              <w:t xml:space="preserve">, в которую входит оборудование с номером </w:t>
+            </w:r>
+            <w:r>
+              <w:rPr>
+                <w:i/>
+                <w:lang w:val="en-US"/>
+              </w:rPr>
+              <w:t>n</w:t>
+            </w:r>
+            <w:r>
+              <w:t xml:space="preserve">. Для группы оборудования </w:t>
+            </w:r>
+            <w:r>
+              <w:rPr>
+                <w:i/>
+                <w:lang w:val="en-US"/>
+              </w:rPr>
+              <w:t>N</w:t>
+            </w:r>
+            <w:r>
+              <w:rPr>
+                <w:i/>
+              </w:rPr>
+              <w:t xml:space="preserve"> </w:t>
+            </w:r>
+            <w:r>
+              <w:t xml:space="preserve">находим в календарном расписании нужный день недели  </w:t>
+            </w:r>
+            <w:r>
+              <w:rPr>
+                <w:i/>
+                <w:color w:val="000000" w:themeColor="text1"/>
+                <w:lang w:val="en-US"/>
+              </w:rPr>
+              <w:t>day</w:t>
+            </w:r>
+            <w:r>
+              <w:rPr>
+                <w:color w:val="000000" w:themeColor="text1"/>
+              </w:rPr>
+              <w:t xml:space="preserve"> и смотрим время начала работы оборудования </w:t>
+            </w:r>
+            <w:proofErr w:type="spellStart"/>
+            <w:r>
+              <w:rPr>
+                <w:i/>
+                <w:lang w:val="en-US"/>
+              </w:rPr>
+              <w:t>begindate</w:t>
+            </w:r>
+            <w:proofErr w:type="spellEnd"/>
+            <w:r>
+              <w:rPr>
+                <w:i/>
+              </w:rPr>
+              <w:t>.</w:t>
+            </w:r>
+          </w:p>
+          <w:p>
+            <w:pPr>
+              <w:rPr>
+                <w:i/>
+              </w:rPr>
+            </w:pPr>
+          </w:p>
+          <w:p>
+            <w:pPr>
+              <w:rPr>
+                <w:i/>
+              </w:rPr>
+            </w:pPr>
+            <w:r>
+              <w:t>Аналогичный алгоритм и</w:t>
+            </w:r>
+            <w:r>
+              <w:t xml:space="preserve"> для </w:t>
+            </w:r>
+            <w:proofErr w:type="spellStart"/>
+            <w:r>
+              <w:rPr>
+                <w:i/>
+                <w:lang w:val="en-US"/>
+              </w:rPr>
+              <w:t>operationenddate</w:t>
+            </w:r>
+            <w:proofErr w:type="spellEnd"/>
+            <w:r>
+              <w:t xml:space="preserve"> </w:t>
+            </w:r>
+            <w:r>
+              <w:t>и</w:t>
+            </w:r>
+            <w:r>
+              <w:t xml:space="preserve"> </w:t>
+            </w:r>
+            <w:proofErr w:type="spellStart"/>
+            <w:r>
+              <w:rPr>
+                <w:i/>
+                <w:lang w:val="en-US"/>
+              </w:rPr>
+              <w:t>enddate</w:t>
+            </w:r>
+            <w:proofErr w:type="spellEnd"/>
+            <w:r>
+              <w:rPr>
+                <w:i/>
+              </w:rPr>
+              <w:t>.</w:t>
+            </w:r>
+          </w:p>
+          <w:p/>
+          <w:p>
+            <w:r>
+              <w:t>Если</w:t>
+            </w:r>
+            <w:r>
+              <w:t xml:space="preserve"> </w:t>
+            </w:r>
+            <w:proofErr w:type="spellStart"/>
+            <w:r>
+              <w:rPr>
+                <w:i/>
+                <w:lang w:val="en-US"/>
+              </w:rPr>
+              <w:t>operationbegindate</w:t>
+            </w:r>
+            <w:proofErr w:type="spellEnd"/>
+            <w:r>
+              <w:rPr>
+                <w:i/>
+              </w:rPr>
+              <w:t xml:space="preserve"> </w:t>
             </w:r>
             <w:r>
               <w:lastRenderedPageBreak/>
-              <w:t xml:space="preserve">исходными данными ищем  </w:t>
-            </w:r>
-            <w:r>
-              <w:t xml:space="preserve">группу оборудования </w:t>
-            </w:r>
-            <w:r>
-              <w:rPr>
-                <w:i/>
-                <w:lang w:val="en-US"/>
-              </w:rPr>
-              <w:t>N</w:t>
-            </w:r>
-            <w:r>
-              <w:t xml:space="preserve">, в которую входит оборудование с номером </w:t>
-            </w:r>
-            <w:r>
-              <w:rPr>
-                <w:i/>
-                <w:lang w:val="en-US"/>
-              </w:rPr>
-              <w:t>n</w:t>
-            </w:r>
-            <w:r>
-              <w:t xml:space="preserve">. Для группы оборудования </w:t>
-            </w:r>
-            <w:r>
-              <w:rPr>
-                <w:i/>
-                <w:lang w:val="en-US"/>
-              </w:rPr>
-              <w:t>N</w:t>
-            </w:r>
-            <w:r>
-              <w:rPr>
-                <w:i/>
-              </w:rPr>
-              <w:t xml:space="preserve"> </w:t>
-            </w:r>
-            <w:r>
-              <w:t xml:space="preserve">находим в календарном расписании нужный день недели  </w:t>
-            </w:r>
-            <w:r>
-              <w:rPr>
-                <w:i/>
-                <w:color w:val="000000" w:themeColor="text1"/>
-                <w:lang w:val="en-US"/>
-              </w:rPr>
-              <w:t>day</w:t>
-            </w:r>
-            <w:r>
-              <w:rPr>
-                <w:color w:val="000000" w:themeColor="text1"/>
-              </w:rPr>
-              <w:t xml:space="preserve"> и смотрим время начала работы оборудования </w:t>
-            </w:r>
-            <w:proofErr w:type="spellStart"/>
-            <w:r>
-              <w:rPr>
-                <w:i/>
-                <w:lang w:val="en-US"/>
-              </w:rPr>
-              <w:t>begindate</w:t>
-            </w:r>
-            <w:proofErr w:type="spellEnd"/>
-            <w:r>
-              <w:rPr>
-                <w:i/>
-              </w:rPr>
-              <w:t>.</w:t>
-            </w:r>
-          </w:p>
-          <w:p>
-            <w:pPr>
-              <w:rPr>
-                <w:i/>
-              </w:rPr>
-            </w:pPr>
-          </w:p>
-          <w:p>
-            <w:pPr>
-              <w:rPr>
-                <w:i/>
-              </w:rPr>
-            </w:pPr>
-            <w:r>
-              <w:t>Аналогичный алгоритм и</w:t>
-            </w:r>
-            <w:r>
-              <w:t xml:space="preserve"> для </w:t>
-            </w:r>
-            <w:proofErr w:type="spellStart"/>
-            <w:r>
-              <w:rPr>
-                <w:i/>
-                <w:lang w:val="en-US"/>
-              </w:rPr>
-              <w:t>operationenddate</w:t>
-            </w:r>
-            <w:proofErr w:type="spellEnd"/>
-            <w:r>
-              <w:t xml:space="preserve"> </w:t>
-            </w:r>
-            <w:r>
-              <w:t>и</w:t>
-            </w:r>
-            <w:r>
-              <w:t xml:space="preserve"> </w:t>
-            </w:r>
-            <w:proofErr w:type="spellStart"/>
-            <w:r>
-              <w:rPr>
-                <w:i/>
-                <w:lang w:val="en-US"/>
-              </w:rPr>
-              <w:t>enddate</w:t>
-            </w:r>
-            <w:proofErr w:type="spellEnd"/>
-            <w:r>
-              <w:rPr>
-                <w:i/>
-              </w:rPr>
-              <w:t>.</w:t>
-            </w:r>
-          </w:p>
-          <w:p/>
-          <w:p>
-            <w:r>
-              <w:t>Если</w:t>
-            </w:r>
-            <w:r>
-              <w:t xml:space="preserve"> </w:t>
-            </w:r>
-            <w:proofErr w:type="spellStart"/>
-            <w:r>
-              <w:rPr>
-                <w:i/>
-                <w:lang w:val="en-US"/>
-              </w:rPr>
-              <w:t>operationbegindate</w:t>
-            </w:r>
-            <w:proofErr w:type="spellEnd"/>
-            <w:r>
-              <w:rPr>
-                <w:i/>
-              </w:rPr>
-              <w:t xml:space="preserve"> </w:t>
-            </w:r>
-            <w:r>
               <w:t>раньше</w:t>
             </w:r>
             <w:r>
@@ -5233,6 +5643,7 @@
               <w:rPr>
                 <w:rFonts w:ascii="Courier New CYR" w:hAnsi="Courier New CYR" w:cs="Courier New CYR"/>
               </w:rPr>
+              <w:lastRenderedPageBreak/>
               <w:t>&lt;/</w:t>
             </w:r>
             <w:proofErr w:type="spellStart"/>
@@ -5687,7 +6098,6 @@
               <w:jc w:val="center"/>
             </w:pPr>
             <w:r>
-              <w:lastRenderedPageBreak/>
               <w:t>Нарушение директивных сроков</w:t>
             </w:r>
           </w:p>
@@ -6365,7 +6775,11 @@
           </w:tcPr>
           <w:p>
             <w:r>
-              <w:t xml:space="preserve">В построенном расписании имеются простои оборудования, тогда как </w:t>
+              <w:t xml:space="preserve">В построенном расписании имеются простои </w:t>
+            </w:r>
+            <w:r>
+              <w:lastRenderedPageBreak/>
+              <w:t xml:space="preserve">оборудования, тогда как </w:t>
             </w:r>
             <w:r>
               <w:t>существует вероятность</w:t>
@@ -6384,6 +6798,7 @@
           </w:tcPr>
           <w:p>
             <w:r>
+              <w:lastRenderedPageBreak/>
               <w:t xml:space="preserve">Для выявления ошибки используем следующее представление отрезка </w:t>
             </w:r>
             <w:proofErr w:type="spellStart"/>
@@ -6392,6 +6807,7 @@
                 <w:i/>
                 <w:lang w:val="en-US"/>
               </w:rPr>
+              <w:lastRenderedPageBreak/>
               <w:t>timesegment</w:t>
             </w:r>
             <w:proofErr w:type="spellEnd"/>
@@ -6511,26 +6927,108 @@
                 <w:i/>
                 <w:lang w:val="en-US"/>
               </w:rPr>
+              <w:t>occupiedsegment</w:t>
+            </w:r>
+            <w:proofErr w:type="spellEnd"/>
+            <w:r>
+              <w:t xml:space="preserve"> </w:t>
+            </w:r>
+            <w:r>
+              <w:t xml:space="preserve">следующим образом: </w:t>
+            </w:r>
+          </w:p>
+          <w:p>
+            <w:r>
+              <w:t xml:space="preserve">1) для каждой операции </w:t>
+            </w:r>
+            <w:r>
+              <w:t xml:space="preserve">в </w:t>
+            </w:r>
+            <w:r>
+              <w:t xml:space="preserve">построенном расписании отмечаем на временном отрезке </w:t>
+            </w:r>
+            <w:proofErr w:type="spellStart"/>
+            <w:r>
+              <w:rPr>
+                <w:i/>
+                <w:lang w:val="en-US"/>
+              </w:rPr>
+              <w:t>timesegment</w:t>
+            </w:r>
+            <w:proofErr w:type="spellEnd"/>
+            <w:r>
+              <w:t xml:space="preserve"> </w:t>
+            </w:r>
+            <w:r>
+              <w:t xml:space="preserve">свой отрезок  - </w:t>
+            </w:r>
+            <w:r>
+              <w:t xml:space="preserve">время начала операции </w:t>
+            </w:r>
+            <w:proofErr w:type="spellStart"/>
+            <w:r>
+              <w:rPr>
+                <w:i/>
+                <w:lang w:val="en-US"/>
+              </w:rPr>
+              <w:t>begindate</w:t>
+            </w:r>
+            <w:proofErr w:type="spellEnd"/>
+            <w:r>
+              <w:t xml:space="preserve"> будет левой границей отрезка на глобальной оси (отрезке) времени, время окончания </w:t>
+            </w:r>
+            <w:proofErr w:type="spellStart"/>
+            <w:r>
+              <w:rPr>
+                <w:i/>
+                <w:lang w:val="en-US"/>
+              </w:rPr>
+              <w:t>end</w:t>
+            </w:r>
+            <w:r>
+              <w:rPr>
+                <w:i/>
+                <w:lang w:val="en-US"/>
+              </w:rPr>
+              <w:t>date</w:t>
+            </w:r>
+            <w:proofErr w:type="spellEnd"/>
+            <w:r>
+              <w:t xml:space="preserve"> </w:t>
+            </w:r>
+            <w:r>
+              <w:t xml:space="preserve"> </w:t>
+            </w:r>
+            <w:r>
+              <w:t>- правая граница.</w:t>
+            </w:r>
+          </w:p>
+          <w:p>
+            <w:r>
+              <w:t>(допускается пересечение или объединение отрезков);</w:t>
+            </w:r>
+          </w:p>
+          <w:p>
+            <w:pPr>
+              <w:rPr>
+                <w:i/>
+              </w:rPr>
+            </w:pPr>
+            <w:r>
+              <w:t xml:space="preserve">2) </w:t>
+            </w:r>
+            <w:r>
+              <w:t xml:space="preserve">для каждого используемого </w:t>
+            </w:r>
+            <w:r>
               <w:lastRenderedPageBreak/>
-              <w:t>occupiedsegment</w:t>
-            </w:r>
-            <w:proofErr w:type="spellEnd"/>
-            <w:r>
-              <w:t xml:space="preserve"> </w:t>
-            </w:r>
-            <w:r>
-              <w:t xml:space="preserve">следующим образом: </w:t>
-            </w:r>
-          </w:p>
-          <w:p>
-            <w:r>
-              <w:t xml:space="preserve">1) для каждой операции </w:t>
-            </w:r>
-            <w:r>
-              <w:t xml:space="preserve">в </w:t>
-            </w:r>
-            <w:r>
-              <w:t xml:space="preserve">построенном расписании отмечаем на временном отрезке </w:t>
+              <w:t>оборудования</w:t>
+            </w:r>
+            <w:r>
+              <w:t xml:space="preserve"> в файле с исходными данными смотрим «выходные» дни и отмечаем их на временном отрезке</w:t>
+            </w:r>
+            <w:r>
+              <w:t xml:space="preserve"> </w:t>
             </w:r>
             <w:proofErr w:type="spellStart"/>
             <w:r>
@@ -6541,85 +7039,6 @@
               <w:t>timesegment</w:t>
             </w:r>
             <w:proofErr w:type="spellEnd"/>
-            <w:r>
-              <w:t xml:space="preserve"> </w:t>
-            </w:r>
-            <w:r>
-              <w:t xml:space="preserve">свой отрезок  - </w:t>
-            </w:r>
-            <w:r>
-              <w:t xml:space="preserve">время начала операции </w:t>
-            </w:r>
-            <w:proofErr w:type="spellStart"/>
-            <w:r>
-              <w:rPr>
-                <w:i/>
-                <w:lang w:val="en-US"/>
-              </w:rPr>
-              <w:t>begindate</w:t>
-            </w:r>
-            <w:proofErr w:type="spellEnd"/>
-            <w:r>
-              <w:t xml:space="preserve"> будет левой границей отрезка на глобальной оси (отрезке) времени, время окончания </w:t>
-            </w:r>
-            <w:proofErr w:type="spellStart"/>
-            <w:r>
-              <w:rPr>
-                <w:i/>
-                <w:lang w:val="en-US"/>
-              </w:rPr>
-              <w:t>end</w:t>
-            </w:r>
-            <w:r>
-              <w:rPr>
-                <w:i/>
-                <w:lang w:val="en-US"/>
-              </w:rPr>
-              <w:t>date</w:t>
-            </w:r>
-            <w:proofErr w:type="spellEnd"/>
-            <w:r>
-              <w:t xml:space="preserve"> </w:t>
-            </w:r>
-            <w:r>
-              <w:t xml:space="preserve"> </w:t>
-            </w:r>
-            <w:r>
-              <w:t>- правая граница.</w:t>
-            </w:r>
-          </w:p>
-          <w:p>
-            <w:r>
-              <w:t>(допускается пересечение или объединение отрезков);</w:t>
-            </w:r>
-          </w:p>
-          <w:p>
-            <w:pPr>
-              <w:rPr>
-                <w:i/>
-              </w:rPr>
-            </w:pPr>
-            <w:r>
-              <w:t xml:space="preserve">2) </w:t>
-            </w:r>
-            <w:r>
-              <w:t>для каждого используемого оборудования</w:t>
-            </w:r>
-            <w:r>
-              <w:t xml:space="preserve"> в файле с исходными данными смотрим «выходные» дни и отмечаем их на временном отрезке</w:t>
-            </w:r>
-            <w:r>
-              <w:t xml:space="preserve"> </w:t>
-            </w:r>
-            <w:proofErr w:type="spellStart"/>
-            <w:r>
-              <w:rPr>
-                <w:i/>
-                <w:lang w:val="en-US"/>
-              </w:rPr>
-              <w:t>timesegment</w:t>
-            </w:r>
-            <w:proofErr w:type="spellEnd"/>
           </w:p>
           <w:p>
             <w:pPr>
@@ -6674,7 +7093,6 @@
           <w:p/>
           <w:p>
             <w:r>
-              <w:lastRenderedPageBreak/>
               <w:t xml:space="preserve">Находим длительность </w:t>
             </w:r>
             <w:r>
@@ -6821,6 +7239,7 @@
               <w:t>я</w:t>
             </w:r>
             <w:r>
+              <w:lastRenderedPageBreak/>
               <w:t>»</w:t>
             </w:r>
           </w:p>
@@ -6837,6 +7256,7 @@
               </w:rPr>
             </w:pPr>
             <w:r>
+              <w:lastRenderedPageBreak/>
               <w:t>Расписание</w:t>
             </w:r>
             <w:r>
@@ -6978,6 +7398,7 @@
                 <w:b/>
                 <w:lang w:val="en-US"/>
               </w:rPr>
+              <w:lastRenderedPageBreak/>
               <w:t>date_end</w:t>
             </w:r>
             <w:proofErr w:type="spellEnd"/>
@@ -8109,7 +8530,7 @@
 </file>
 
 <file path=customXml/itemProps1.xml><?xml version="1.0" encoding="utf-8"?>
-<ds:datastoreItem xmlns:ds="http://schemas.openxmlformats.org/officeDocument/2006/customXml" ds:itemID="{E7DCB5D6-E53A-46EE-A0D3-659F804AEEAE}">
+<ds:datastoreItem xmlns:ds="http://schemas.openxmlformats.org/officeDocument/2006/customXml" ds:itemID="{10D2E823-BD73-4D43-A25B-33D34231C5A8}">
   <ds:schemaRefs>
     <ds:schemaRef ds:uri="http://schemas.openxmlformats.org/officeDocument/2006/bibliography"/>
   </ds:schemaRefs>

</xml_diff>

<commit_message>
+some correction in document log_errors
</commit_message>
<xml_diff>
--- a/Docs/log_errors.docx
+++ b/Docs/log_errors.docx
@@ -535,7 +535,7 @@
                 <w:rFonts w:ascii="Courier New CYR" w:hAnsi="Courier New CYR" w:cs="Courier New CYR"/>
                 <w:lang w:val="en-US"/>
               </w:rPr>
-              <w:t xml:space="preserve">&lt;Operation </w:t>
+              <w:t xml:space="preserve">Operation </w:t>
             </w:r>
             <w:r>
               <w:rPr>
@@ -602,37 +602,14 @@
                 <w:rFonts w:ascii="Courier New CYR" w:hAnsi="Courier New CYR" w:cs="Courier New CYR"/>
                 <w:lang w:val="en-US"/>
               </w:rPr>
-              <w:t>="13.04.2016 12:00:00" equipment="3" duration="20"&gt;</w:t>
-            </w:r>
-          </w:p>
-          <w:p>
-            <w:pPr>
-              <w:autoSpaceDE w:val="0"/>
-              <w:autoSpaceDN w:val="0"/>
-              <w:adjustRightInd w:val="0"/>
-              <w:rPr>
-                <w:rFonts w:ascii="Courier New CYR" w:hAnsi="Courier New CYR" w:cs="Courier New CYR"/>
-              </w:rPr>
-            </w:pPr>
-            <w:r>
-              <w:rPr>
-                <w:rFonts w:ascii="Courier New CYR" w:hAnsi="Courier New CYR" w:cs="Courier New CYR"/>
-              </w:rPr>
-              <w:t>&lt;/</w:t>
-            </w:r>
-            <w:proofErr w:type="spellStart"/>
-            <w:r>
-              <w:rPr>
-                <w:rFonts w:ascii="Courier New CYR" w:hAnsi="Courier New CYR" w:cs="Courier New CYR"/>
-              </w:rPr>
-              <w:t>Operation</w:t>
-            </w:r>
-            <w:proofErr w:type="spellEnd"/>
-            <w:r>
-              <w:rPr>
-                <w:rFonts w:ascii="Courier New CYR" w:hAnsi="Courier New CYR" w:cs="Courier New CYR"/>
-              </w:rPr>
-              <w:t>&gt;</w:t>
+              <w:t>="13.04.2016 12:00:</w:t>
+            </w:r>
+            <w:r>
+              <w:rPr>
+                <w:rFonts w:ascii="Courier New CYR" w:hAnsi="Courier New CYR" w:cs="Courier New CYR"/>
+                <w:lang w:val="en-US"/>
+              </w:rPr>
+              <w:t>00" equipment="3" duration="20"</w:t>
             </w:r>
           </w:p>
           <w:p>
@@ -892,13 +869,6 @@
                 <w:lang w:val="en-US"/>
               </w:rPr>
             </w:pPr>
-            <w:r>
-              <w:rPr>
-                <w:rFonts w:ascii="Courier New CYR" w:hAnsi="Courier New CYR" w:cs="Courier New CYR"/>
-                <w:lang w:val="en-US"/>
-              </w:rPr>
-              <w:t>&lt;</w:t>
-            </w:r>
             <w:proofErr w:type="spellStart"/>
             <w:r>
               <w:rPr>
@@ -981,7 +951,7 @@
                 <w:b/>
                 <w:lang w:val="en-US"/>
               </w:rPr>
-              <w:t>"&gt;</w:t>
+              <w:t>"</w:t>
             </w:r>
           </w:p>
           <w:p>
@@ -994,13 +964,6 @@
                 <w:lang w:val="en-US"/>
               </w:rPr>
             </w:pPr>
-            <w:r>
-              <w:rPr>
-                <w:rFonts w:ascii="Courier New CYR" w:hAnsi="Courier New CYR" w:cs="Courier New CYR"/>
-                <w:lang w:val="en-US"/>
-              </w:rPr>
-              <w:t>&lt;/Operation&gt;</w:t>
-            </w:r>
           </w:p>
           <w:p>
             <w:pPr>
@@ -1012,6 +975,75 @@
                 <w:lang w:val="en-US"/>
               </w:rPr>
             </w:pPr>
+            <w:proofErr w:type="spellStart"/>
+            <w:r>
+              <w:rPr>
+                <w:rFonts w:ascii="Courier New CYR" w:hAnsi="Courier New CYR" w:cs="Courier New CYR"/>
+                <w:b/>
+                <w:lang w:val="en-US"/>
+              </w:rPr>
+              <w:t>EquipmentGroup</w:t>
+            </w:r>
+            <w:proofErr w:type="spellEnd"/>
+            <w:r>
+              <w:rPr>
+                <w:rFonts w:ascii="Courier New CYR" w:hAnsi="Courier New CYR" w:cs="Courier New CYR"/>
+                <w:b/>
+                <w:lang w:val="en-US"/>
+              </w:rPr>
+              <w:t xml:space="preserve"> id="</w:t>
+            </w:r>
+            <w:r>
+              <w:rPr>
+                <w:rFonts w:ascii="Courier New CYR" w:hAnsi="Courier New CYR" w:cs="Courier New CYR"/>
+                <w:b/>
+                <w:lang w:val="en-US"/>
+              </w:rPr>
+              <w:t>3"</w:t>
+            </w:r>
+            <w:r>
+              <w:rPr>
+                <w:rFonts w:ascii="Courier New CYR" w:hAnsi="Courier New CYR" w:cs="Courier New CYR"/>
+                <w:lang w:val="en-US"/>
+              </w:rPr>
+              <w:t xml:space="preserve"> name="</w:t>
+            </w:r>
+            <w:r>
+              <w:rPr>
+                <w:rFonts w:ascii="Courier New CYR" w:hAnsi="Courier New CYR" w:cs="Courier New CYR"/>
+              </w:rPr>
+              <w:t>Токарныестанкикласса</w:t>
+            </w:r>
+            <w:r>
+              <w:rPr>
+                <w:rFonts w:ascii="Courier New CYR" w:hAnsi="Courier New CYR" w:cs="Courier New CYR"/>
+                <w:lang w:val="en-US"/>
+              </w:rPr>
+              <w:t xml:space="preserve"> 1" type=</w:t>
+            </w:r>
+            <w:r>
+              <w:rPr>
+                <w:rFonts w:ascii="Courier New CYR" w:hAnsi="Courier New CYR" w:cs="Courier New CYR"/>
+                <w:lang w:val="en-US"/>
+              </w:rPr>
+              <w:t xml:space="preserve">"01" </w:t>
+            </w:r>
+            <w:proofErr w:type="spellStart"/>
+            <w:r>
+              <w:rPr>
+                <w:rFonts w:ascii="Courier New CYR" w:hAnsi="Courier New CYR" w:cs="Courier New CYR"/>
+                <w:lang w:val="en-US"/>
+              </w:rPr>
+              <w:t>workingmode</w:t>
+            </w:r>
+            <w:proofErr w:type="spellEnd"/>
+            <w:r>
+              <w:rPr>
+                <w:rFonts w:ascii="Courier New CYR" w:hAnsi="Courier New CYR" w:cs="Courier New CYR"/>
+                <w:lang w:val="en-US"/>
+              </w:rPr>
+              <w:t>="INTERUPTIONS"</w:t>
+            </w:r>
           </w:p>
           <w:p>
             <w:pPr>
@@ -1026,35 +1058,10 @@
             <w:r>
               <w:rPr>
                 <w:rFonts w:ascii="Courier New CYR" w:hAnsi="Courier New CYR" w:cs="Courier New CYR"/>
-                <w:lang w:val="en-US"/>
-              </w:rPr>
-              <w:t>&lt;</w:t>
-            </w:r>
-            <w:proofErr w:type="spellStart"/>
-            <w:r>
-              <w:rPr>
-                <w:rFonts w:ascii="Courier New CYR" w:hAnsi="Courier New CYR" w:cs="Courier New CYR"/>
-                <w:b/>
-                <w:lang w:val="en-US"/>
-              </w:rPr>
-              <w:t>EquipmentGroup</w:t>
-            </w:r>
-            <w:proofErr w:type="spellEnd"/>
-            <w:r>
-              <w:rPr>
-                <w:rFonts w:ascii="Courier New CYR" w:hAnsi="Courier New CYR" w:cs="Courier New CYR"/>
-                <w:b/>
-                <w:lang w:val="en-US"/>
-              </w:rPr>
-              <w:t xml:space="preserve"> id="</w:t>
-            </w:r>
-            <w:r>
-              <w:rPr>
-                <w:rFonts w:ascii="Courier New CYR" w:hAnsi="Courier New CYR" w:cs="Courier New CYR"/>
-                <w:b/>
-                <w:lang w:val="en-US"/>
-              </w:rPr>
-              <w:t>3"</w:t>
+                <w:b/>
+                <w:lang w:val="en-US"/>
+              </w:rPr>
+              <w:t>Equipment id="2"</w:t>
             </w:r>
             <w:r>
               <w:rPr>
@@ -1067,30 +1074,14 @@
               <w:rPr>
                 <w:rFonts w:ascii="Courier New CYR" w:hAnsi="Courier New CYR" w:cs="Courier New CYR"/>
               </w:rPr>
-              <w:t>Токарныестанкикласса</w:t>
-            </w:r>
-            <w:r>
-              <w:rPr>
-                <w:rFonts w:ascii="Courier New CYR" w:hAnsi="Courier New CYR" w:cs="Courier New CYR"/>
-                <w:lang w:val="en-US"/>
-              </w:rPr>
-              <w:t xml:space="preserve"> 1" type="01" </w:t>
-            </w:r>
-            <w:proofErr w:type="spellStart"/>
-            <w:r>
-              <w:rPr>
-                <w:rFonts w:ascii="Courier New CYR" w:hAnsi="Courier New CYR" w:cs="Courier New CYR"/>
-                <w:lang w:val="en-US"/>
-              </w:rPr>
-              <w:t>workingmode</w:t>
-            </w:r>
-            <w:proofErr w:type="spellEnd"/>
-            <w:r>
-              <w:rPr>
-                <w:rFonts w:ascii="Courier New CYR" w:hAnsi="Courier New CYR" w:cs="Courier New CYR"/>
-                <w:lang w:val="en-US"/>
-              </w:rPr>
-              <w:t>="INTERUPTIONS"&gt;</w:t>
+              <w:t>ТС</w:t>
+            </w:r>
+            <w:r>
+              <w:rPr>
+                <w:rFonts w:ascii="Courier New CYR" w:hAnsi="Courier New CYR" w:cs="Courier New CYR"/>
+                <w:lang w:val="en-US"/>
+              </w:rPr>
+              <w:t xml:space="preserve">1-3001-3" </w:t>
             </w:r>
           </w:p>
           <w:p>
@@ -1103,41 +1094,13 @@
                 <w:lang w:val="en-US"/>
               </w:rPr>
             </w:pPr>
-            <w:r>
-              <w:rPr>
-                <w:rFonts w:ascii="Courier New CYR" w:hAnsi="Courier New CYR" w:cs="Courier New CYR"/>
-                <w:lang w:val="en-US"/>
-              </w:rPr>
-              <w:t>&lt;</w:t>
-            </w:r>
-            <w:r>
-              <w:rPr>
-                <w:rFonts w:ascii="Courier New CYR" w:hAnsi="Courier New CYR" w:cs="Courier New CYR"/>
-                <w:b/>
-                <w:lang w:val="en-US"/>
-              </w:rPr>
-              <w:t>Equipment id="2"</w:t>
-            </w:r>
-            <w:r>
-              <w:rPr>
-                <w:rFonts w:ascii="Courier New CYR" w:hAnsi="Courier New CYR" w:cs="Courier New CYR"/>
-                <w:lang w:val="en-US"/>
-              </w:rPr>
-              <w:t xml:space="preserve"> name="</w:t>
-            </w:r>
-            <w:r>
-              <w:rPr>
-                <w:rFonts w:ascii="Courier New CYR" w:hAnsi="Courier New CYR" w:cs="Courier New CYR"/>
-              </w:rPr>
-              <w:t>ТС</w:t>
-            </w:r>
-            <w:r>
-              <w:rPr>
-                <w:rFonts w:ascii="Courier New CYR" w:hAnsi="Courier New CYR" w:cs="Courier New CYR"/>
-                <w:lang w:val="en-US"/>
-              </w:rPr>
-              <w:t>1-3001-3" /&gt;</w:t>
-            </w:r>
+          </w:p>
+          <w:p>
+            <w:pPr>
+              <w:rPr>
+                <w:lang w:val="en-US"/>
+              </w:rPr>
+            </w:pPr>
           </w:p>
           <w:p>
             <w:pPr>
@@ -1150,35 +1113,14 @@
               </w:rPr>
             </w:pPr>
             <w:r>
-              <w:rPr>
-                <w:rFonts w:ascii="Courier New CYR" w:hAnsi="Courier New CYR" w:cs="Courier New CYR"/>
-                <w:lang w:val="en-US"/>
-              </w:rPr>
-              <w:t>&lt;/</w:t>
-            </w:r>
-            <w:proofErr w:type="spellStart"/>
-            <w:r>
-              <w:rPr>
-                <w:rFonts w:ascii="Courier New CYR" w:hAnsi="Courier New CYR" w:cs="Courier New CYR"/>
-                <w:lang w:val="en-US"/>
-              </w:rPr>
-              <w:t>EquipmentGroup</w:t>
-            </w:r>
-            <w:proofErr w:type="spellEnd"/>
-            <w:r>
-              <w:rPr>
-                <w:rFonts w:ascii="Courier New CYR" w:hAnsi="Courier New CYR" w:cs="Courier New CYR"/>
-                <w:lang w:val="en-US"/>
-              </w:rPr>
-              <w:t>&gt;</w:t>
-            </w:r>
-          </w:p>
-          <w:p>
-            <w:pPr>
-              <w:rPr>
-                <w:lang w:val="en-US"/>
-              </w:rPr>
-            </w:pPr>
+              <w:t>Расписание</w:t>
+            </w:r>
+            <w:r>
+              <w:rPr>
+                <w:lang w:val="en-US"/>
+              </w:rPr>
+              <w:t>:</w:t>
+            </w:r>
           </w:p>
           <w:p>
             <w:pPr>
@@ -1191,13 +1133,137 @@
               </w:rPr>
             </w:pPr>
             <w:r>
-              <w:t>Расписание</w:t>
-            </w:r>
-            <w:r>
-              <w:rPr>
-                <w:lang w:val="en-US"/>
-              </w:rPr>
-              <w:t>:</w:t>
+              <w:rPr>
+                <w:rFonts w:ascii="Courier New CYR" w:hAnsi="Courier New CYR" w:cs="Courier New CYR"/>
+                <w:lang w:val="en-US"/>
+              </w:rPr>
+              <w:t>Operation id="12" name="</w:t>
+            </w:r>
+            <w:r>
+              <w:rPr>
+                <w:rFonts w:ascii="Courier New CYR" w:hAnsi="Courier New CYR" w:cs="Courier New CYR"/>
+              </w:rPr>
+              <w:t>Операция</w:t>
+            </w:r>
+            <w:r>
+              <w:rPr>
+                <w:rFonts w:ascii="Courier New CYR" w:hAnsi="Courier New CYR" w:cs="Courier New CYR"/>
+                <w:lang w:val="en-US"/>
+              </w:rPr>
+              <w:t xml:space="preserve"> 2" </w:t>
+            </w:r>
+            <w:r>
+              <w:rPr>
+                <w:rFonts w:ascii="Courier New CYR" w:hAnsi="Courier New CYR" w:cs="Courier New CYR"/>
+                <w:lang w:val="en-US"/>
+              </w:rPr>
+              <w:lastRenderedPageBreak/>
+              <w:t xml:space="preserve">state="SCHEDULED" </w:t>
+            </w:r>
+            <w:proofErr w:type="spellStart"/>
+            <w:r>
+              <w:rPr>
+                <w:rFonts w:ascii="Courier New CYR" w:hAnsi="Courier New CYR" w:cs="Courier New CYR"/>
+                <w:lang w:val="en-US"/>
+              </w:rPr>
+              <w:t>date_begin</w:t>
+            </w:r>
+            <w:proofErr w:type="spellEnd"/>
+            <w:r>
+              <w:rPr>
+                <w:rFonts w:ascii="Courier New CYR" w:hAnsi="Courier New CYR" w:cs="Courier New CYR"/>
+                <w:lang w:val="en-US"/>
+              </w:rPr>
+              <w:t xml:space="preserve"> </w:t>
+            </w:r>
+            <w:r>
+              <w:rPr>
+                <w:rFonts w:ascii="Courier New CYR" w:hAnsi="Courier New CYR" w:cs="Courier New CYR"/>
+                <w:lang w:val="en-US"/>
+              </w:rPr>
+              <w:t>=</w:t>
+            </w:r>
+            <w:r>
+              <w:rPr>
+                <w:rFonts w:ascii="Courier New CYR" w:hAnsi="Courier New CYR" w:cs="Courier New CYR"/>
+                <w:lang w:val="en-US"/>
+              </w:rPr>
+              <w:t xml:space="preserve"> </w:t>
+            </w:r>
+            <w:r>
+              <w:rPr>
+                <w:rFonts w:ascii="Courier New CYR" w:hAnsi="Courier New CYR" w:cs="Courier New CYR"/>
+                <w:lang w:val="en-US"/>
+              </w:rPr>
+              <w:t xml:space="preserve">"11.04.2016 08:00:00" </w:t>
+            </w:r>
+            <w:proofErr w:type="spellStart"/>
+            <w:r>
+              <w:rPr>
+                <w:rFonts w:ascii="Courier New CYR" w:hAnsi="Courier New CYR" w:cs="Courier New CYR"/>
+                <w:lang w:val="en-US"/>
+              </w:rPr>
+              <w:t>date_end</w:t>
+            </w:r>
+            <w:proofErr w:type="spellEnd"/>
+            <w:r>
+              <w:rPr>
+                <w:rFonts w:ascii="Courier New CYR" w:hAnsi="Courier New CYR" w:cs="Courier New CYR"/>
+                <w:lang w:val="en-US"/>
+              </w:rPr>
+              <w:t xml:space="preserve"> </w:t>
+            </w:r>
+            <w:r>
+              <w:rPr>
+                <w:rFonts w:ascii="Courier New CYR" w:hAnsi="Courier New CYR" w:cs="Courier New CYR"/>
+                <w:lang w:val="en-US"/>
+              </w:rPr>
+              <w:t>=</w:t>
+            </w:r>
+            <w:r>
+              <w:rPr>
+                <w:rFonts w:ascii="Courier New CYR" w:hAnsi="Courier New CYR" w:cs="Courier New CYR"/>
+                <w:lang w:val="en-US"/>
+              </w:rPr>
+              <w:t xml:space="preserve"> </w:t>
+            </w:r>
+            <w:r>
+              <w:rPr>
+                <w:rFonts w:ascii="Courier New CYR" w:hAnsi="Courier New CYR" w:cs="Courier New CYR"/>
+                <w:lang w:val="en-US"/>
+              </w:rPr>
+              <w:t xml:space="preserve">"13.04.2016 12:00:00" </w:t>
+            </w:r>
+            <w:r>
+              <w:rPr>
+                <w:rFonts w:ascii="Courier New CYR" w:hAnsi="Courier New CYR" w:cs="Courier New CYR"/>
+                <w:b/>
+                <w:lang w:val="en-US"/>
+              </w:rPr>
+              <w:t>equipment="</w:t>
+            </w:r>
+            <w:r>
+              <w:rPr>
+                <w:rFonts w:ascii="Courier New CYR" w:hAnsi="Courier New CYR" w:cs="Courier New CYR"/>
+                <w:b/>
+                <w:lang w:val="en-US"/>
+              </w:rPr>
+              <w:t>2</w:t>
+            </w:r>
+            <w:r>
+              <w:rPr>
+                <w:rFonts w:ascii="Courier New CYR" w:hAnsi="Courier New CYR" w:cs="Courier New CYR"/>
+                <w:b/>
+                <w:lang w:val="en-US"/>
+              </w:rPr>
+              <w:t>"</w:t>
+            </w:r>
+            <w:r>
+              <w:rPr>
+                <w:rFonts w:ascii="Courier New CYR" w:hAnsi="Courier New CYR" w:cs="Courier New CYR"/>
+                <w:lang w:val="en-US"/>
+              </w:rPr>
+              <w:t xml:space="preserve"> duration="20"</w:t>
             </w:r>
           </w:p>
           <w:p>
@@ -1205,164 +1271,7 @@
               <w:autoSpaceDE w:val="0"/>
               <w:autoSpaceDN w:val="0"/>
               <w:adjustRightInd w:val="0"/>
-              <w:rPr>
-                <w:rFonts w:ascii="Courier New CYR" w:hAnsi="Courier New CYR" w:cs="Courier New CYR"/>
-                <w:lang w:val="en-US"/>
-              </w:rPr>
-            </w:pPr>
-            <w:r>
-              <w:rPr>
-                <w:rFonts w:ascii="Courier New CYR" w:hAnsi="Courier New CYR" w:cs="Courier New CYR"/>
-                <w:lang w:val="en-US"/>
-              </w:rPr>
-              <w:lastRenderedPageBreak/>
-              <w:t>&lt;Operation id="12" name="</w:t>
-            </w:r>
-            <w:r>
-              <w:rPr>
-                <w:rFonts w:ascii="Courier New CYR" w:hAnsi="Courier New CYR" w:cs="Courier New CYR"/>
-              </w:rPr>
-              <w:t>Операция</w:t>
-            </w:r>
-            <w:r>
-              <w:rPr>
-                <w:rFonts w:ascii="Courier New CYR" w:hAnsi="Courier New CYR" w:cs="Courier New CYR"/>
-                <w:lang w:val="en-US"/>
-              </w:rPr>
-              <w:t xml:space="preserve"> 2" state="SCHEDULED" </w:t>
-            </w:r>
-            <w:proofErr w:type="spellStart"/>
-            <w:r>
-              <w:rPr>
-                <w:rFonts w:ascii="Courier New CYR" w:hAnsi="Courier New CYR" w:cs="Courier New CYR"/>
-                <w:lang w:val="en-US"/>
-              </w:rPr>
-              <w:t>date_begin</w:t>
-            </w:r>
-            <w:proofErr w:type="spellEnd"/>
-            <w:r>
-              <w:rPr>
-                <w:rFonts w:ascii="Courier New CYR" w:hAnsi="Courier New CYR" w:cs="Courier New CYR"/>
-                <w:lang w:val="en-US"/>
-              </w:rPr>
-              <w:t xml:space="preserve"> </w:t>
-            </w:r>
-            <w:r>
-              <w:rPr>
-                <w:rFonts w:ascii="Courier New CYR" w:hAnsi="Courier New CYR" w:cs="Courier New CYR"/>
-                <w:lang w:val="en-US"/>
-              </w:rPr>
-              <w:t>=</w:t>
-            </w:r>
-            <w:r>
-              <w:rPr>
-                <w:rFonts w:ascii="Courier New CYR" w:hAnsi="Courier New CYR" w:cs="Courier New CYR"/>
-                <w:lang w:val="en-US"/>
-              </w:rPr>
-              <w:t xml:space="preserve"> </w:t>
-            </w:r>
-            <w:r>
-              <w:rPr>
-                <w:rFonts w:ascii="Courier New CYR" w:hAnsi="Courier New CYR" w:cs="Courier New CYR"/>
-                <w:lang w:val="en-US"/>
-              </w:rPr>
-              <w:t xml:space="preserve">"11.04.2016 08:00:00" </w:t>
-            </w:r>
-            <w:proofErr w:type="spellStart"/>
-            <w:r>
-              <w:rPr>
-                <w:rFonts w:ascii="Courier New CYR" w:hAnsi="Courier New CYR" w:cs="Courier New CYR"/>
-                <w:lang w:val="en-US"/>
-              </w:rPr>
-              <w:t>date_end</w:t>
-            </w:r>
-            <w:proofErr w:type="spellEnd"/>
-            <w:r>
-              <w:rPr>
-                <w:rFonts w:ascii="Courier New CYR" w:hAnsi="Courier New CYR" w:cs="Courier New CYR"/>
-                <w:lang w:val="en-US"/>
-              </w:rPr>
-              <w:t xml:space="preserve"> </w:t>
-            </w:r>
-            <w:r>
-              <w:rPr>
-                <w:rFonts w:ascii="Courier New CYR" w:hAnsi="Courier New CYR" w:cs="Courier New CYR"/>
-                <w:lang w:val="en-US"/>
-              </w:rPr>
-              <w:t>=</w:t>
-            </w:r>
-            <w:r>
-              <w:rPr>
-                <w:rFonts w:ascii="Courier New CYR" w:hAnsi="Courier New CYR" w:cs="Courier New CYR"/>
-                <w:lang w:val="en-US"/>
-              </w:rPr>
-              <w:t xml:space="preserve"> </w:t>
-            </w:r>
-            <w:r>
-              <w:rPr>
-                <w:rFonts w:ascii="Courier New CYR" w:hAnsi="Courier New CYR" w:cs="Courier New CYR"/>
-                <w:lang w:val="en-US"/>
-              </w:rPr>
-              <w:t xml:space="preserve">"13.04.2016 12:00:00" </w:t>
-            </w:r>
-            <w:r>
-              <w:rPr>
-                <w:rFonts w:ascii="Courier New CYR" w:hAnsi="Courier New CYR" w:cs="Courier New CYR"/>
-                <w:b/>
-                <w:lang w:val="en-US"/>
-              </w:rPr>
-              <w:t>equipment="</w:t>
-            </w:r>
-            <w:r>
-              <w:rPr>
-                <w:rFonts w:ascii="Courier New CYR" w:hAnsi="Courier New CYR" w:cs="Courier New CYR"/>
-                <w:b/>
-                <w:lang w:val="en-US"/>
-              </w:rPr>
-              <w:t>2</w:t>
-            </w:r>
-            <w:r>
-              <w:rPr>
-                <w:rFonts w:ascii="Courier New CYR" w:hAnsi="Courier New CYR" w:cs="Courier New CYR"/>
-                <w:b/>
-                <w:lang w:val="en-US"/>
-              </w:rPr>
-              <w:t>"</w:t>
-            </w:r>
-            <w:r>
-              <w:rPr>
-                <w:rFonts w:ascii="Courier New CYR" w:hAnsi="Courier New CYR" w:cs="Courier New CYR"/>
-                <w:lang w:val="en-US"/>
-              </w:rPr>
-              <w:t xml:space="preserve"> duration="20"&gt;</w:t>
-            </w:r>
-          </w:p>
-          <w:p>
-            <w:pPr>
-              <w:autoSpaceDE w:val="0"/>
-              <w:autoSpaceDN w:val="0"/>
-              <w:adjustRightInd w:val="0"/>
-            </w:pPr>
-            <w:r>
-              <w:rPr>
-                <w:rFonts w:ascii="Courier New CYR" w:hAnsi="Courier New CYR" w:cs="Courier New CYR"/>
-              </w:rPr>
-              <w:t>&lt;/</w:t>
-            </w:r>
-            <w:proofErr w:type="spellStart"/>
-            <w:r>
-              <w:rPr>
-                <w:rFonts w:ascii="Courier New CYR" w:hAnsi="Courier New CYR" w:cs="Courier New CYR"/>
-              </w:rPr>
-              <w:t>Operation</w:t>
-            </w:r>
-            <w:proofErr w:type="spellEnd"/>
-            <w:r>
-              <w:rPr>
-                <w:rFonts w:ascii="Courier New CYR" w:hAnsi="Courier New CYR" w:cs="Courier New CYR"/>
-              </w:rPr>
-              <w:t>&gt;</w:t>
-            </w:r>
+            </w:pPr>
           </w:p>
         </w:tc>
       </w:tr>
@@ -1854,7 +1763,7 @@
                 <w:color w:val="000000" w:themeColor="text1"/>
                 <w:lang w:val="en-US"/>
               </w:rPr>
-              <w:t>&lt;Operation id="12" name="</w:t>
+              <w:t>Operation id="12" name="</w:t>
             </w:r>
             <w:r>
               <w:rPr>
@@ -1943,7 +1852,7 @@
                 <w:color w:val="000000" w:themeColor="text1"/>
                 <w:lang w:val="en-US"/>
               </w:rPr>
-              <w:t>duration="10"&gt;</w:t>
+              <w:t>duration="10"</w:t>
             </w:r>
           </w:p>
           <w:p>
@@ -1957,14 +1866,6 @@
                 <w:lang w:val="en-US"/>
               </w:rPr>
             </w:pPr>
-            <w:r>
-              <w:rPr>
-                <w:rFonts w:ascii="Courier New CYR" w:hAnsi="Courier New CYR" w:cs="Courier New CYR"/>
-                <w:color w:val="000000" w:themeColor="text1"/>
-                <w:lang w:val="en-US"/>
-              </w:rPr>
-              <w:t>&lt;/Operation&gt;</w:t>
-            </w:r>
           </w:p>
           <w:p>
             <w:pPr>
@@ -1972,11 +1873,27 @@
               <w:autoSpaceDN w:val="0"/>
               <w:adjustRightInd w:val="0"/>
               <w:rPr>
-                <w:rFonts w:ascii="Courier New CYR" w:hAnsi="Courier New CYR" w:cs="Courier New CYR"/>
-                <w:color w:val="000000" w:themeColor="text1"/>
-                <w:lang w:val="en-US"/>
-              </w:rPr>
-            </w:pPr>
+                <w:lang w:val="en-US"/>
+              </w:rPr>
+            </w:pPr>
+            <w:r>
+              <w:t>Исходный</w:t>
+            </w:r>
+            <w:r>
+              <w:rPr>
+                <w:lang w:val="en-US"/>
+              </w:rPr>
+              <w:t xml:space="preserve"> </w:t>
+            </w:r>
+            <w:r>
+              <w:t>файл</w:t>
+            </w:r>
+            <w:r>
+              <w:rPr>
+                <w:lang w:val="en-US"/>
+              </w:rPr>
+              <w:t>:</w:t>
+            </w:r>
           </w:p>
           <w:p>
             <w:pPr>
@@ -1984,26 +1901,97 @@
               <w:autoSpaceDN w:val="0"/>
               <w:adjustRightInd w:val="0"/>
               <w:rPr>
-                <w:lang w:val="en-US"/>
-              </w:rPr>
-            </w:pPr>
-            <w:r>
-              <w:t>Исходный</w:t>
-            </w:r>
-            <w:r>
-              <w:rPr>
-                <w:lang w:val="en-US"/>
-              </w:rPr>
-              <w:t xml:space="preserve"> </w:t>
-            </w:r>
-            <w:r>
-              <w:t>файл</w:t>
-            </w:r>
-            <w:r>
-              <w:rPr>
-                <w:lang w:val="en-US"/>
-              </w:rPr>
-              <w:t>:</w:t>
+                <w:rFonts w:ascii="Courier New CYR" w:hAnsi="Courier New CYR" w:cs="Courier New CYR"/>
+                <w:lang w:val="en-US"/>
+              </w:rPr>
+            </w:pPr>
+            <w:proofErr w:type="spellStart"/>
+            <w:r>
+              <w:rPr>
+                <w:rFonts w:ascii="Courier New CYR" w:hAnsi="Courier New CYR" w:cs="Courier New CYR"/>
+                <w:b/>
+                <w:lang w:val="en-US"/>
+              </w:rPr>
+              <w:t>EquipmentGroup</w:t>
+            </w:r>
+            <w:proofErr w:type="spellEnd"/>
+            <w:r>
+              <w:rPr>
+                <w:rFonts w:ascii="Courier New CYR" w:hAnsi="Courier New CYR" w:cs="Courier New CYR"/>
+                <w:b/>
+                <w:lang w:val="en-US"/>
+              </w:rPr>
+              <w:t xml:space="preserve"> id="1"</w:t>
+            </w:r>
+            <w:r>
+              <w:rPr>
+                <w:rFonts w:ascii="Courier New CYR" w:hAnsi="Courier New CYR" w:cs="Courier New CYR"/>
+                <w:lang w:val="en-US"/>
+              </w:rPr>
+              <w:t xml:space="preserve"> name="</w:t>
+            </w:r>
+            <w:r>
+              <w:rPr>
+                <w:rFonts w:ascii="Courier New CYR" w:hAnsi="Courier New CYR" w:cs="Courier New CYR"/>
+              </w:rPr>
+              <w:t>Токарные</w:t>
+            </w:r>
+            <w:r>
+              <w:rPr>
+                <w:rFonts w:ascii="Courier New CYR" w:hAnsi="Courier New CYR" w:cs="Courier New CYR"/>
+                <w:lang w:val="en-US"/>
+              </w:rPr>
+              <w:t xml:space="preserve"> </w:t>
+            </w:r>
+            <w:r>
+              <w:rPr>
+                <w:rFonts w:ascii="Courier New CYR" w:hAnsi="Courier New CYR" w:cs="Courier New CYR"/>
+              </w:rPr>
+              <w:t>станки</w:t>
+            </w:r>
+            <w:r>
+              <w:rPr>
+                <w:rFonts w:ascii="Courier New CYR" w:hAnsi="Courier New CYR" w:cs="Courier New CYR"/>
+                <w:lang w:val="en-US"/>
+              </w:rPr>
+              <w:t xml:space="preserve"> </w:t>
+            </w:r>
+            <w:r>
+              <w:rPr>
+                <w:rFonts w:ascii="Courier New CYR" w:hAnsi="Courier New CYR" w:cs="Courier New CYR"/>
+              </w:rPr>
+              <w:t>класса</w:t>
+            </w:r>
+            <w:r>
+              <w:rPr>
+                <w:rFonts w:ascii="Courier New CYR" w:hAnsi="Courier New CYR" w:cs="Courier New CYR"/>
+                <w:lang w:val="en-US"/>
+              </w:rPr>
+              <w:t xml:space="preserve"> 1" </w:t>
+            </w:r>
+            <w:r>
+              <w:rPr>
+                <w:rFonts w:ascii="Courier New CYR" w:hAnsi="Courier New CYR" w:cs="Courier New CYR"/>
+                <w:b/>
+                <w:lang w:val="en-US"/>
+              </w:rPr>
+              <w:t xml:space="preserve">type="01" </w:t>
+            </w:r>
+            <w:proofErr w:type="spellStart"/>
+            <w:r>
+              <w:rPr>
+                <w:rFonts w:ascii="Courier New CYR" w:hAnsi="Courier New CYR" w:cs="Courier New CYR"/>
+                <w:lang w:val="en-US"/>
+              </w:rPr>
+              <w:t>workingmode</w:t>
+            </w:r>
+            <w:proofErr w:type="spellEnd"/>
+            <w:r>
+              <w:rPr>
+                <w:rFonts w:ascii="Courier New CYR" w:hAnsi="Courier New CYR" w:cs="Courier New CYR"/>
+                <w:lang w:val="en-US"/>
+              </w:rPr>
+              <w:t>="INTERUPTIONS"</w:t>
             </w:r>
           </w:p>
           <w:p>
@@ -2019,27 +2007,10 @@
             <w:r>
               <w:rPr>
                 <w:rFonts w:ascii="Courier New CYR" w:hAnsi="Courier New CYR" w:cs="Courier New CYR"/>
-                <w:lang w:val="en-US"/>
-              </w:rPr>
-              <w:t>&lt;</w:t>
-            </w:r>
-            <w:proofErr w:type="spellStart"/>
-            <w:r>
-              <w:rPr>
-                <w:rFonts w:ascii="Courier New CYR" w:hAnsi="Courier New CYR" w:cs="Courier New CYR"/>
-                <w:b/>
-                <w:lang w:val="en-US"/>
-              </w:rPr>
-              <w:t>EquipmentGroup</w:t>
-            </w:r>
-            <w:proofErr w:type="spellEnd"/>
-            <w:r>
-              <w:rPr>
-                <w:rFonts w:ascii="Courier New CYR" w:hAnsi="Courier New CYR" w:cs="Courier New CYR"/>
-                <w:b/>
-                <w:lang w:val="en-US"/>
-              </w:rPr>
-              <w:t xml:space="preserve"> id="1"</w:t>
+                <w:b/>
+                <w:lang w:val="en-US"/>
+              </w:rPr>
+              <w:t>Equipment id="2"</w:t>
             </w:r>
             <w:r>
               <w:rPr>
@@ -2052,64 +2023,14 @@
               <w:rPr>
                 <w:rFonts w:ascii="Courier New CYR" w:hAnsi="Courier New CYR" w:cs="Courier New CYR"/>
               </w:rPr>
-              <w:t>Токарные</w:t>
-            </w:r>
-            <w:r>
-              <w:rPr>
-                <w:rFonts w:ascii="Courier New CYR" w:hAnsi="Courier New CYR" w:cs="Courier New CYR"/>
-                <w:lang w:val="en-US"/>
-              </w:rPr>
-              <w:t xml:space="preserve"> </w:t>
-            </w:r>
-            <w:r>
-              <w:rPr>
-                <w:rFonts w:ascii="Courier New CYR" w:hAnsi="Courier New CYR" w:cs="Courier New CYR"/>
-              </w:rPr>
-              <w:t>станки</w:t>
-            </w:r>
-            <w:r>
-              <w:rPr>
-                <w:rFonts w:ascii="Courier New CYR" w:hAnsi="Courier New CYR" w:cs="Courier New CYR"/>
-                <w:lang w:val="en-US"/>
-              </w:rPr>
-              <w:t xml:space="preserve"> </w:t>
-            </w:r>
-            <w:r>
-              <w:rPr>
-                <w:rFonts w:ascii="Courier New CYR" w:hAnsi="Courier New CYR" w:cs="Courier New CYR"/>
-              </w:rPr>
-              <w:t>класса</w:t>
-            </w:r>
-            <w:r>
-              <w:rPr>
-                <w:rFonts w:ascii="Courier New CYR" w:hAnsi="Courier New CYR" w:cs="Courier New CYR"/>
-                <w:lang w:val="en-US"/>
-              </w:rPr>
-              <w:t xml:space="preserve"> 1" </w:t>
-            </w:r>
-            <w:r>
-              <w:rPr>
-                <w:rFonts w:ascii="Courier New CYR" w:hAnsi="Courier New CYR" w:cs="Courier New CYR"/>
-                <w:b/>
-                <w:lang w:val="en-US"/>
-              </w:rPr>
-              <w:t xml:space="preserve">type="01" </w:t>
-            </w:r>
-            <w:proofErr w:type="spellStart"/>
-            <w:r>
-              <w:rPr>
-                <w:rFonts w:ascii="Courier New CYR" w:hAnsi="Courier New CYR" w:cs="Courier New CYR"/>
-                <w:lang w:val="en-US"/>
-              </w:rPr>
-              <w:t>workingmode</w:t>
-            </w:r>
-            <w:proofErr w:type="spellEnd"/>
-            <w:r>
-              <w:rPr>
-                <w:rFonts w:ascii="Courier New CYR" w:hAnsi="Courier New CYR" w:cs="Courier New CYR"/>
-                <w:lang w:val="en-US"/>
-              </w:rPr>
-              <w:t>="INTERUPTIONS"&gt;</w:t>
+              <w:t>ТС</w:t>
+            </w:r>
+            <w:r>
+              <w:rPr>
+                <w:rFonts w:ascii="Courier New CYR" w:hAnsi="Courier New CYR" w:cs="Courier New CYR"/>
+                <w:lang w:val="en-US"/>
+              </w:rPr>
+              <w:t xml:space="preserve">1-3001-3" </w:t>
             </w:r>
           </w:p>
           <w:p>
@@ -2118,38 +2039,10 @@
               <w:autoSpaceDN w:val="0"/>
               <w:adjustRightInd w:val="0"/>
               <w:rPr>
-                <w:rFonts w:ascii="Courier New CYR" w:hAnsi="Courier New CYR" w:cs="Courier New CYR"/>
-                <w:lang w:val="en-US"/>
-              </w:rPr>
-            </w:pPr>
-            <w:r>
-              <w:rPr>
-                <w:rFonts w:ascii="Courier New CYR" w:hAnsi="Courier New CYR" w:cs="Courier New CYR"/>
-                <w:b/>
-                <w:lang w:val="en-US"/>
-              </w:rPr>
-              <w:t>&lt;Equipment id="2"</w:t>
-            </w:r>
-            <w:r>
-              <w:rPr>
-                <w:rFonts w:ascii="Courier New CYR" w:hAnsi="Courier New CYR" w:cs="Courier New CYR"/>
-                <w:lang w:val="en-US"/>
-              </w:rPr>
-              <w:t xml:space="preserve"> name="</w:t>
-            </w:r>
-            <w:r>
-              <w:rPr>
-                <w:rFonts w:ascii="Courier New CYR" w:hAnsi="Courier New CYR" w:cs="Courier New CYR"/>
-              </w:rPr>
-              <w:t>ТС</w:t>
-            </w:r>
-            <w:r>
-              <w:rPr>
-                <w:rFonts w:ascii="Courier New CYR" w:hAnsi="Courier New CYR" w:cs="Courier New CYR"/>
-                <w:lang w:val="en-US"/>
-              </w:rPr>
-              <w:t>1-3001-3" /&gt;</w:t>
-            </w:r>
+                <w:rFonts w:ascii="Courier New" w:hAnsi="Courier New" w:cs="Courier New"/>
+                <w:lang w:val="en-US"/>
+              </w:rPr>
+            </w:pPr>
           </w:p>
           <w:p>
             <w:pPr>
@@ -2157,21 +2050,14 @@
               <w:autoSpaceDN w:val="0"/>
               <w:adjustRightInd w:val="0"/>
               <w:rPr>
-                <w:rFonts w:ascii="Courier New CYR" w:hAnsi="Courier New CYR" w:cs="Courier New CYR"/>
-                <w:lang w:val="en-US"/>
-              </w:rPr>
-            </w:pPr>
-            <w:r>
-              <w:rPr>
-                <w:rFonts w:ascii="Courier New CYR" w:hAnsi="Courier New CYR" w:cs="Courier New CYR"/>
-                <w:lang w:val="en-US"/>
-              </w:rPr>
-              <w:t>&lt;/</w:t>
-            </w:r>
-            <w:proofErr w:type="spellStart"/>
-            <w:r>
-              <w:rPr>
-                <w:rFonts w:ascii="Courier New CYR" w:hAnsi="Courier New CYR" w:cs="Courier New CYR"/>
+                <w:rFonts w:ascii="Courier New" w:hAnsi="Courier New" w:cs="Courier New"/>
+                <w:lang w:val="en-US"/>
+              </w:rPr>
+            </w:pPr>
+            <w:proofErr w:type="spellStart"/>
+            <w:r>
+              <w:rPr>
+                <w:rFonts w:ascii="Courier New" w:hAnsi="Courier New" w:cs="Courier New"/>
                 <w:lang w:val="en-US"/>
               </w:rPr>
               <w:t>EquipmentGroup</w:t>
@@ -2179,10 +2065,18 @@
             <w:proofErr w:type="spellEnd"/>
             <w:r>
               <w:rPr>
-                <w:rFonts w:ascii="Courier New CYR" w:hAnsi="Courier New CYR" w:cs="Courier New CYR"/>
-                <w:lang w:val="en-US"/>
-              </w:rPr>
-              <w:t>&gt;</w:t>
+                <w:rFonts w:ascii="Courier New" w:hAnsi="Courier New" w:cs="Courier New"/>
+                <w:lang w:val="en-US"/>
+              </w:rPr>
+              <w:t xml:space="preserve"> </w:t>
+            </w:r>
+            <w:r>
+              <w:rPr>
+                <w:rFonts w:ascii="Courier New" w:hAnsi="Courier New" w:cs="Courier New"/>
+                <w:b/>
+                <w:lang w:val="en-US"/>
+              </w:rPr>
+              <w:t>type="01"</w:t>
             </w:r>
           </w:p>
           <w:p>
@@ -2192,9 +2086,70 @@
               <w:adjustRightInd w:val="0"/>
               <w:rPr>
                 <w:rFonts w:ascii="Courier New" w:hAnsi="Courier New" w:cs="Courier New"/>
-                <w:lang w:val="en-US"/>
-              </w:rPr>
-            </w:pPr>
+                <w:b/>
+                <w:lang w:val="en-US"/>
+              </w:rPr>
+            </w:pPr>
+            <w:r>
+              <w:rPr>
+                <w:rFonts w:ascii="Courier New" w:hAnsi="Courier New" w:cs="Courier New"/>
+                <w:b/>
+                <w:lang w:val="en-US"/>
+              </w:rPr>
+              <w:t xml:space="preserve">Include </w:t>
+            </w:r>
+            <w:proofErr w:type="spellStart"/>
+            <w:r>
+              <w:rPr>
+                <w:rFonts w:ascii="Courier New" w:hAnsi="Courier New" w:cs="Courier New"/>
+                <w:b/>
+                <w:lang w:val="en-US"/>
+              </w:rPr>
+              <w:t>day_of_week</w:t>
+            </w:r>
+            <w:proofErr w:type="spellEnd"/>
+            <w:r>
+              <w:rPr>
+                <w:rFonts w:ascii="Courier New" w:hAnsi="Courier New" w:cs="Courier New"/>
+                <w:b/>
+                <w:lang w:val="en-US"/>
+              </w:rPr>
+              <w:t xml:space="preserve">="1"  </w:t>
+            </w:r>
+            <w:proofErr w:type="spellStart"/>
+            <w:r>
+              <w:rPr>
+                <w:rFonts w:ascii="Courier New" w:hAnsi="Courier New" w:cs="Courier New"/>
+                <w:b/>
+                <w:lang w:val="en-US"/>
+              </w:rPr>
+              <w:t>ti</w:t>
+            </w:r>
+            <w:r>
+              <w:rPr>
+                <w:rFonts w:ascii="Courier New" w:hAnsi="Courier New" w:cs="Courier New"/>
+                <w:b/>
+                <w:lang w:val="en-US"/>
+              </w:rPr>
+              <w:t>me_period</w:t>
+            </w:r>
+            <w:proofErr w:type="spellEnd"/>
+            <w:r>
+              <w:rPr>
+                <w:rFonts w:ascii="Courier New" w:hAnsi="Courier New" w:cs="Courier New"/>
+                <w:b/>
+                <w:lang w:val="en-US"/>
+              </w:rPr>
+              <w:t xml:space="preserve">="8:00:00-17:00:00" </w:t>
+            </w:r>
+            <w:r>
+              <w:rPr>
+                <w:rFonts w:ascii="Courier New" w:hAnsi="Courier New" w:cs="Courier New"/>
+                <w:b/>
+                <w:lang w:val="en-US"/>
+              </w:rPr>
+              <w:t xml:space="preserve">     </w:t>
+            </w:r>
           </w:p>
           <w:p>
             <w:pPr>
@@ -2203,59 +2158,17 @@
               <w:adjustRightInd w:val="0"/>
               <w:rPr>
                 <w:rFonts w:ascii="Courier New" w:hAnsi="Courier New" w:cs="Courier New"/>
-                <w:lang w:val="en-US"/>
-              </w:rPr>
-            </w:pPr>
-            <w:r>
-              <w:rPr>
-                <w:rFonts w:ascii="Courier New" w:hAnsi="Courier New" w:cs="Courier New"/>
-                <w:lang w:val="en-US"/>
-              </w:rPr>
-              <w:t>&lt;</w:t>
-            </w:r>
-            <w:proofErr w:type="spellStart"/>
-            <w:r>
-              <w:rPr>
-                <w:rFonts w:ascii="Courier New" w:hAnsi="Courier New" w:cs="Courier New"/>
-                <w:lang w:val="en-US"/>
-              </w:rPr>
-              <w:t>EquipmentGroup</w:t>
-            </w:r>
-            <w:proofErr w:type="spellEnd"/>
-            <w:r>
-              <w:rPr>
-                <w:rFonts w:ascii="Courier New" w:hAnsi="Courier New" w:cs="Courier New"/>
-                <w:lang w:val="en-US"/>
-              </w:rPr>
-              <w:t xml:space="preserve"> </w:t>
-            </w:r>
-            <w:r>
-              <w:rPr>
-                <w:rFonts w:ascii="Courier New" w:hAnsi="Courier New" w:cs="Courier New"/>
-                <w:b/>
-                <w:lang w:val="en-US"/>
-              </w:rPr>
-              <w:t>type="01"&gt;</w:t>
-            </w:r>
-          </w:p>
-          <w:p>
-            <w:pPr>
-              <w:autoSpaceDE w:val="0"/>
-              <w:autoSpaceDN w:val="0"/>
-              <w:adjustRightInd w:val="0"/>
-              <w:rPr>
-                <w:rFonts w:ascii="Courier New" w:hAnsi="Courier New" w:cs="Courier New"/>
-                <w:b/>
-                <w:lang w:val="en-US"/>
-              </w:rPr>
-            </w:pPr>
-            <w:r>
-              <w:rPr>
-                <w:rFonts w:ascii="Courier New" w:hAnsi="Courier New" w:cs="Courier New"/>
-                <w:b/>
-                <w:lang w:val="en-US"/>
-              </w:rPr>
-              <w:t xml:space="preserve">      &lt;Include </w:t>
+                <w:b/>
+                <w:lang w:val="en-US"/>
+              </w:rPr>
+            </w:pPr>
+            <w:r>
+              <w:rPr>
+                <w:rFonts w:ascii="Courier New" w:hAnsi="Courier New" w:cs="Courier New"/>
+                <w:b/>
+                <w:lang w:val="en-US"/>
+              </w:rPr>
+              <w:t xml:space="preserve">Exclude </w:t>
             </w:r>
             <w:proofErr w:type="spellStart"/>
             <w:r>
@@ -2273,62 +2186,6 @@
                 <w:b/>
                 <w:lang w:val="en-US"/>
               </w:rPr>
-              <w:t xml:space="preserve">="1"  </w:t>
-            </w:r>
-            <w:proofErr w:type="spellStart"/>
-            <w:r>
-              <w:rPr>
-                <w:rFonts w:ascii="Courier New" w:hAnsi="Courier New" w:cs="Courier New"/>
-                <w:b/>
-                <w:lang w:val="en-US"/>
-              </w:rPr>
-              <w:t>time_period</w:t>
-            </w:r>
-            <w:proofErr w:type="spellEnd"/>
-            <w:r>
-              <w:rPr>
-                <w:rFonts w:ascii="Courier New" w:hAnsi="Courier New" w:cs="Courier New"/>
-                <w:b/>
-                <w:lang w:val="en-US"/>
-              </w:rPr>
-              <w:t xml:space="preserve">="8:00:00-17:00:00" /&gt;      </w:t>
-            </w:r>
-          </w:p>
-          <w:p>
-            <w:pPr>
-              <w:autoSpaceDE w:val="0"/>
-              <w:autoSpaceDN w:val="0"/>
-              <w:adjustRightInd w:val="0"/>
-              <w:rPr>
-                <w:rFonts w:ascii="Courier New" w:hAnsi="Courier New" w:cs="Courier New"/>
-                <w:b/>
-                <w:lang w:val="en-US"/>
-              </w:rPr>
-            </w:pPr>
-            <w:r>
-              <w:rPr>
-                <w:rFonts w:ascii="Courier New" w:hAnsi="Courier New" w:cs="Courier New"/>
-                <w:b/>
-                <w:lang w:val="en-US"/>
-              </w:rPr>
-              <w:t xml:space="preserve">      &lt;Exclude </w:t>
-            </w:r>
-            <w:proofErr w:type="spellStart"/>
-            <w:r>
-              <w:rPr>
-                <w:rFonts w:ascii="Courier New" w:hAnsi="Courier New" w:cs="Courier New"/>
-                <w:b/>
-                <w:lang w:val="en-US"/>
-              </w:rPr>
-              <w:t>day_of_week</w:t>
-            </w:r>
-            <w:proofErr w:type="spellEnd"/>
-            <w:r>
-              <w:rPr>
-                <w:rFonts w:ascii="Courier New" w:hAnsi="Courier New" w:cs="Courier New"/>
-                <w:b/>
-                <w:lang w:val="en-US"/>
-              </w:rPr>
               <w:t xml:space="preserve">="5"  </w:t>
             </w:r>
             <w:proofErr w:type="spellStart"/>
@@ -2338,50 +2195,24 @@
                 <w:b/>
                 <w:lang w:val="en-US"/>
               </w:rPr>
-              <w:t>time_period</w:t>
-            </w:r>
-            <w:proofErr w:type="spellEnd"/>
-            <w:r>
-              <w:rPr>
-                <w:rFonts w:ascii="Courier New" w:hAnsi="Courier New" w:cs="Courier New"/>
-                <w:b/>
-                <w:lang w:val="en-US"/>
-              </w:rPr>
-              <w:t>="13:00:00-14:00:00" /&gt;</w:t>
-            </w:r>
-          </w:p>
-          <w:p>
-            <w:pPr>
-              <w:autoSpaceDE w:val="0"/>
-              <w:autoSpaceDN w:val="0"/>
-              <w:adjustRightInd w:val="0"/>
-              <w:rPr>
-                <w:rFonts w:ascii="Courier New" w:hAnsi="Courier New" w:cs="Courier New"/>
-                <w:lang w:val="en-US"/>
-              </w:rPr>
-            </w:pPr>
-            <w:r>
-              <w:rPr>
-                <w:rFonts w:ascii="Courier New" w:hAnsi="Courier New" w:cs="Courier New"/>
-                <w:lang w:val="en-US"/>
-              </w:rPr>
-              <w:t>&lt;/</w:t>
-            </w:r>
-            <w:proofErr w:type="spellStart"/>
-            <w:r>
-              <w:rPr>
-                <w:rFonts w:ascii="Courier New" w:hAnsi="Courier New" w:cs="Courier New"/>
-                <w:lang w:val="en-US"/>
-              </w:rPr>
-              <w:t>EquipmentGroup</w:t>
-            </w:r>
-            <w:proofErr w:type="spellEnd"/>
-            <w:r>
-              <w:rPr>
-                <w:rFonts w:ascii="Courier New" w:hAnsi="Courier New" w:cs="Courier New"/>
-                <w:lang w:val="en-US"/>
-              </w:rPr>
-              <w:t>&gt;</w:t>
+              <w:t>ti</w:t>
+            </w:r>
+            <w:r>
+              <w:rPr>
+                <w:rFonts w:ascii="Courier New" w:hAnsi="Courier New" w:cs="Courier New"/>
+                <w:b/>
+                <w:lang w:val="en-US"/>
+              </w:rPr>
+              <w:t>me_period</w:t>
+            </w:r>
+            <w:proofErr w:type="spellEnd"/>
+            <w:r>
+              <w:rPr>
+                <w:rFonts w:ascii="Courier New" w:hAnsi="Courier New" w:cs="Courier New"/>
+                <w:b/>
+                <w:lang w:val="en-US"/>
+              </w:rPr>
+              <w:t xml:space="preserve">="13:00:00-14:00:00" </w:t>
             </w:r>
           </w:p>
           <w:p>
@@ -2507,18 +2338,12 @@
               <w:t xml:space="preserve">в построенном расписании </w:t>
             </w:r>
             <w:r>
-              <w:t>смотрим список пре</w:t>
-            </w:r>
-            <w:r>
-              <w:t>дшествующих ей операций.</w:t>
-            </w:r>
-          </w:p>
-          <w:p>
-            <w:r>
-              <w:t xml:space="preserve">Для каждого предшественника </w:t>
-            </w:r>
-            <w:r>
-              <w:t xml:space="preserve">с идентификатором </w:t>
+              <w:t>смотрим список предшествующих ей операций.</w:t>
+            </w:r>
+          </w:p>
+          <w:p>
+            <w:r>
+              <w:t xml:space="preserve">Для каждого предшественника с идентификатором </w:t>
             </w:r>
             <w:r>
               <w:rPr>
@@ -2533,8 +2358,6 @@
               </w:rPr>
               <w:t xml:space="preserve"> </w:t>
             </w:r>
-            <w:bookmarkStart w:id="0" w:name="_GoBack"/>
-            <w:bookmarkEnd w:id="0"/>
             <w:r>
               <w:t xml:space="preserve">ищем операцию с таким же идентификатором </w:t>
             </w:r>
@@ -2662,13 +2485,6 @@
             <w:r>
               <w:rPr>
                 <w:rFonts w:ascii="Courier New CYR" w:hAnsi="Courier New CYR" w:cs="Courier New CYR"/>
-                <w:lang w:val="en-US"/>
-              </w:rPr>
-              <w:t>&lt;</w:t>
-            </w:r>
-            <w:r>
-              <w:rPr>
-                <w:rFonts w:ascii="Courier New CYR" w:hAnsi="Courier New CYR" w:cs="Courier New CYR"/>
                 <w:b/>
                 <w:lang w:val="en-US"/>
               </w:rPr>
@@ -2729,7 +2545,14 @@
                 <w:rFonts w:ascii="Courier New CYR" w:hAnsi="Courier New CYR" w:cs="Courier New CYR"/>
                 <w:lang w:val="en-US"/>
               </w:rPr>
-              <w:t xml:space="preserve">state="SCHEDULED" duration="30" </w:t>
+              <w:t>state="SCHEDULED" d</w:t>
+            </w:r>
+            <w:r>
+              <w:rPr>
+                <w:rFonts w:ascii="Courier New CYR" w:hAnsi="Courier New CYR" w:cs="Courier New CYR"/>
+                <w:lang w:val="en-US"/>
+              </w:rPr>
+              <w:t xml:space="preserve">uration="30" </w:t>
             </w:r>
             <w:proofErr w:type="spellStart"/>
             <w:r>
@@ -2745,7 +2568,22 @@
                 <w:rFonts w:ascii="Courier New CYR" w:hAnsi="Courier New CYR" w:cs="Courier New CYR"/>
                 <w:lang w:val="en-US"/>
               </w:rPr>
-              <w:t>="6"&gt;</w:t>
+              <w:t xml:space="preserve">="6" </w:t>
+            </w:r>
+            <w:r>
+              <w:rPr>
+                <w:rFonts w:ascii="Courier New CYR" w:hAnsi="Courier New CYR" w:cs="Courier New CYR"/>
+                <w:b/>
+                <w:lang w:val="en-US"/>
+              </w:rPr>
+              <w:t>Previous id="12"</w:t>
+            </w:r>
+            <w:r>
+              <w:rPr>
+                <w:rFonts w:ascii="Courier New CYR" w:hAnsi="Courier New CYR" w:cs="Courier New CYR"/>
+                <w:lang w:val="en-US"/>
+              </w:rPr>
+              <w:t xml:space="preserve"> </w:t>
             </w:r>
           </w:p>
           <w:p>
@@ -2754,54 +2592,18 @@
               <w:autoSpaceDN w:val="0"/>
               <w:adjustRightInd w:val="0"/>
               <w:rPr>
-                <w:rFonts w:ascii="Courier New CYR" w:hAnsi="Courier New CYR" w:cs="Courier New CYR"/>
-                <w:lang w:val="en-US"/>
-              </w:rPr>
-            </w:pPr>
-            <w:r>
-              <w:rPr>
-                <w:rFonts w:ascii="Courier New CYR" w:hAnsi="Courier New CYR" w:cs="Courier New CYR"/>
-                <w:lang w:val="en-US"/>
-              </w:rPr>
-              <w:t>&lt;</w:t>
-            </w:r>
-            <w:r>
-              <w:rPr>
-                <w:rFonts w:ascii="Courier New CYR" w:hAnsi="Courier New CYR" w:cs="Courier New CYR"/>
-                <w:b/>
-                <w:lang w:val="en-US"/>
-              </w:rPr>
-              <w:t>Previous id="12"</w:t>
-            </w:r>
-            <w:r>
-              <w:rPr>
-                <w:rFonts w:ascii="Courier New CYR" w:hAnsi="Courier New CYR" w:cs="Courier New CYR"/>
-                <w:lang w:val="en-US"/>
-              </w:rPr>
-              <w:t xml:space="preserve"> /&gt;</w:t>
-            </w:r>
+                <w:lang w:val="en-US"/>
+              </w:rPr>
+            </w:pPr>
           </w:p>
           <w:p>
             <w:pPr>
               <w:autoSpaceDE w:val="0"/>
               <w:autoSpaceDN w:val="0"/>
               <w:adjustRightInd w:val="0"/>
-            </w:pPr>
-            <w:r>
-              <w:rPr>
-                <w:rFonts w:ascii="Courier New CYR" w:hAnsi="Courier New CYR" w:cs="Courier New CYR"/>
-                <w:lang w:val="en-US"/>
-              </w:rPr>
-              <w:t>&lt;/Operation&gt;</w:t>
-            </w:r>
-          </w:p>
-          <w:p>
-            <w:pPr>
-              <w:autoSpaceDE w:val="0"/>
-              <w:autoSpaceDN w:val="0"/>
-              <w:adjustRightInd w:val="0"/>
-              <w:rPr>
-                <w:color w:val="000000" w:themeColor="text1"/>
+              <w:rPr>
+                <w:color w:val="000000" w:themeColor="text1"/>
+                <w:lang w:val="en-US"/>
               </w:rPr>
             </w:pPr>
           </w:p>
@@ -2818,6 +2620,9 @@
           <w:p>
             <w:pPr>
               <w:jc w:val="center"/>
+              <w:rPr>
+                <w:lang w:val="en-US"/>
+              </w:rPr>
             </w:pPr>
           </w:p>
         </w:tc>
@@ -2997,13 +2802,6 @@
                 <w:lang w:val="en-US"/>
               </w:rPr>
             </w:pPr>
-            <w:r>
-              <w:rPr>
-                <w:rFonts w:ascii="Courier New" w:hAnsi="Courier New" w:cs="Courier New"/>
-                <w:lang w:val="en-US"/>
-              </w:rPr>
-              <w:t>&lt;</w:t>
-            </w:r>
             <w:proofErr w:type="spellStart"/>
             <w:r>
               <w:rPr>
@@ -3012,6 +2810,15 @@
               </w:rPr>
               <w:t>InformationModel</w:t>
             </w:r>
+            <w:proofErr w:type="spellEnd"/>
+            <w:r>
+              <w:rPr>
+                <w:rFonts w:ascii="Courier New" w:hAnsi="Courier New" w:cs="Courier New"/>
+                <w:lang w:val="en-US"/>
+              </w:rPr>
+              <w:t xml:space="preserve"> </w:t>
+            </w:r>
+            <w:proofErr w:type="spellStart"/>
             <w:r>
               <w:rPr>
                 <w:rFonts w:ascii="Courier New" w:hAnsi="Courier New" w:cs="Courier New"/>
@@ -3050,23 +2857,40 @@
                 <w:rFonts w:ascii="Courier New" w:hAnsi="Courier New" w:cs="Courier New"/>
                 <w:lang w:val="en-US"/>
               </w:rPr>
-              <w:t>"&gt;</w:t>
-            </w:r>
-          </w:p>
-          <w:p>
-            <w:pPr>
-              <w:rPr>
-                <w:rFonts w:ascii="Courier New" w:hAnsi="Courier New" w:cs="Courier New"/>
-                <w:lang w:val="en-US"/>
-              </w:rPr>
-            </w:pPr>
-            <w:r>
-              <w:rPr>
-                <w:rFonts w:ascii="Courier New" w:hAnsi="Courier New" w:cs="Courier New"/>
-                <w:lang w:val="en-US"/>
-              </w:rPr>
-              <w:t>&lt;/</w:t>
-            </w:r>
+              <w:t>"</w:t>
+            </w:r>
+          </w:p>
+          <w:p>
+            <w:pPr>
+              <w:rPr>
+                <w:rFonts w:ascii="Courier New" w:hAnsi="Courier New" w:cs="Courier New"/>
+                <w:lang w:val="en-US"/>
+              </w:rPr>
+            </w:pPr>
+          </w:p>
+          <w:p>
+            <w:pPr>
+              <w:rPr>
+                <w:lang w:val="en-US"/>
+              </w:rPr>
+            </w:pPr>
+            <w:r>
+              <w:t>Расписание</w:t>
+            </w:r>
+            <w:r>
+              <w:rPr>
+                <w:lang w:val="en-US"/>
+              </w:rPr>
+              <w:t>:</w:t>
+            </w:r>
+          </w:p>
+          <w:p>
+            <w:pPr>
+              <w:rPr>
+                <w:rFonts w:ascii="Courier New" w:hAnsi="Courier New" w:cs="Courier New"/>
+                <w:lang w:val="en-US"/>
+              </w:rPr>
+            </w:pPr>
             <w:proofErr w:type="spellStart"/>
             <w:r>
               <w:rPr>
@@ -3081,54 +2905,9 @@
                 <w:rFonts w:ascii="Courier New" w:hAnsi="Courier New" w:cs="Courier New"/>
                 <w:lang w:val="en-US"/>
               </w:rPr>
-              <w:t>&gt;</w:t>
-            </w:r>
-          </w:p>
-          <w:p>
-            <w:pPr>
-              <w:rPr>
-                <w:lang w:val="en-US"/>
-              </w:rPr>
-            </w:pPr>
-          </w:p>
-          <w:p>
-            <w:pPr>
-              <w:rPr>
-                <w:lang w:val="en-US"/>
-              </w:rPr>
-            </w:pPr>
-            <w:r>
-              <w:t>Расписание</w:t>
-            </w:r>
-            <w:r>
-              <w:rPr>
-                <w:lang w:val="en-US"/>
-              </w:rPr>
-              <w:t>:</w:t>
-            </w:r>
-          </w:p>
-          <w:p>
-            <w:pPr>
-              <w:rPr>
-                <w:rFonts w:ascii="Courier New" w:hAnsi="Courier New" w:cs="Courier New"/>
-                <w:lang w:val="en-US"/>
-              </w:rPr>
-            </w:pPr>
-            <w:r>
-              <w:rPr>
-                <w:rFonts w:ascii="Courier New" w:hAnsi="Courier New" w:cs="Courier New"/>
-                <w:lang w:val="en-US"/>
-              </w:rPr>
-              <w:t>&lt;</w:t>
-            </w:r>
-            <w:proofErr w:type="spellStart"/>
-            <w:r>
-              <w:rPr>
-                <w:rFonts w:ascii="Courier New" w:hAnsi="Courier New" w:cs="Courier New"/>
-                <w:lang w:val="en-US"/>
-              </w:rPr>
-              <w:t>InformationModel</w:t>
-            </w:r>
+              <w:t xml:space="preserve"> </w:t>
+            </w:r>
+            <w:proofErr w:type="spellStart"/>
             <w:r>
               <w:rPr>
                 <w:rFonts w:ascii="Courier New" w:hAnsi="Courier New" w:cs="Courier New"/>
@@ -3151,37 +2930,7 @@
                 <w:rFonts w:ascii="Courier New" w:hAnsi="Courier New" w:cs="Courier New"/>
                 <w:lang w:val="en-US"/>
               </w:rPr>
-              <w:t>"&gt;</w:t>
-            </w:r>
-          </w:p>
-          <w:p>
-            <w:pPr>
-              <w:rPr>
-                <w:lang w:val="en-US"/>
-              </w:rPr>
-            </w:pPr>
-            <w:r>
-              <w:rPr>
-                <w:rFonts w:ascii="Courier New" w:hAnsi="Courier New" w:cs="Courier New"/>
-                <w:lang w:val="en-US"/>
-              </w:rPr>
-              <w:t>&lt;/</w:t>
-            </w:r>
-            <w:proofErr w:type="spellStart"/>
-            <w:r>
-              <w:rPr>
-                <w:rFonts w:ascii="Courier New" w:hAnsi="Courier New" w:cs="Courier New"/>
-                <w:lang w:val="en-US"/>
-              </w:rPr>
-              <w:t>InformationModel</w:t>
-            </w:r>
-            <w:proofErr w:type="spellEnd"/>
-            <w:r>
-              <w:rPr>
-                <w:rFonts w:ascii="Courier New" w:hAnsi="Courier New" w:cs="Courier New"/>
-                <w:lang w:val="en-US"/>
-              </w:rPr>
-              <w:t>&gt;</w:t>
+              <w:t>"</w:t>
             </w:r>
           </w:p>
           <w:p>
@@ -3694,13 +3443,6 @@
                 <w:lang w:val="en-US"/>
               </w:rPr>
             </w:pPr>
-            <w:r>
-              <w:rPr>
-                <w:rFonts w:ascii="Courier New CYR" w:hAnsi="Courier New CYR" w:cs="Courier New CYR"/>
-                <w:lang w:val="en-US"/>
-              </w:rPr>
-              <w:t>&lt;</w:t>
-            </w:r>
             <w:proofErr w:type="spellStart"/>
             <w:r>
               <w:rPr>
@@ -3722,6 +3464,14 @@
             <w:r>
               <w:rPr>
                 <w:rFonts w:ascii="Courier New CYR" w:hAnsi="Courier New CYR" w:cs="Courier New CYR"/>
+                <w:b/>
+                <w:lang w:val="en-US"/>
+              </w:rPr>
+              <w:t xml:space="preserve"> </w:t>
+            </w:r>
+            <w:r>
+              <w:rPr>
+                <w:rFonts w:ascii="Courier New CYR" w:hAnsi="Courier New CYR" w:cs="Courier New CYR"/>
                 <w:lang w:val="en-US"/>
               </w:rPr>
               <w:t>name</w:t>
@@ -3751,7 +3501,14 @@
                 <w:rFonts w:ascii="Courier New CYR" w:hAnsi="Courier New CYR" w:cs="Courier New CYR"/>
                 <w:lang w:val="en-US"/>
               </w:rPr>
-              <w:t xml:space="preserve">state="NOTSCHEDULED" duration="30" </w:t>
+              <w:t>state="NOTSCHEDULED" d</w:t>
+            </w:r>
+            <w:r>
+              <w:rPr>
+                <w:rFonts w:ascii="Courier New CYR" w:hAnsi="Courier New CYR" w:cs="Courier New CYR"/>
+                <w:lang w:val="en-US"/>
+              </w:rPr>
+              <w:t xml:space="preserve">uration="30" </w:t>
             </w:r>
             <w:proofErr w:type="spellStart"/>
             <w:r>
@@ -3767,7 +3524,22 @@
                 <w:rFonts w:ascii="Courier New CYR" w:hAnsi="Courier New CYR" w:cs="Courier New CYR"/>
                 <w:lang w:val="en-US"/>
               </w:rPr>
-              <w:t>="6"&gt;</w:t>
+              <w:t xml:space="preserve">="6" </w:t>
+            </w:r>
+            <w:r>
+              <w:rPr>
+                <w:rFonts w:ascii="Courier New CYR" w:hAnsi="Courier New CYR" w:cs="Courier New CYR"/>
+                <w:b/>
+                <w:lang w:val="en-US"/>
+              </w:rPr>
+              <w:t>Previous id="12"</w:t>
+            </w:r>
+            <w:r>
+              <w:rPr>
+                <w:rFonts w:ascii="Courier New CYR" w:hAnsi="Courier New CYR" w:cs="Courier New CYR"/>
+                <w:lang w:val="en-US"/>
+              </w:rPr>
+              <w:t xml:space="preserve"> </w:t>
             </w:r>
           </w:p>
           <w:p>
@@ -3776,52 +3548,8 @@
               <w:autoSpaceDN w:val="0"/>
               <w:adjustRightInd w:val="0"/>
               <w:rPr>
-                <w:rFonts w:ascii="Courier New CYR" w:hAnsi="Courier New CYR" w:cs="Courier New CYR"/>
-                <w:lang w:val="en-US"/>
-              </w:rPr>
-            </w:pPr>
-            <w:r>
-              <w:rPr>
-                <w:rFonts w:ascii="Courier New CYR" w:hAnsi="Courier New CYR" w:cs="Courier New CYR"/>
-                <w:lang w:val="en-US"/>
-              </w:rPr>
-              <w:t>&lt;</w:t>
-            </w:r>
-            <w:r>
-              <w:rPr>
-                <w:rFonts w:ascii="Courier New CYR" w:hAnsi="Courier New CYR" w:cs="Courier New CYR"/>
-                <w:b/>
-                <w:lang w:val="en-US"/>
-              </w:rPr>
-              <w:t>Previous id="12"</w:t>
-            </w:r>
-            <w:r>
-              <w:rPr>
-                <w:rFonts w:ascii="Courier New CYR" w:hAnsi="Courier New CYR" w:cs="Courier New CYR"/>
-                <w:lang w:val="en-US"/>
-              </w:rPr>
-              <w:t xml:space="preserve"> /&gt;</w:t>
-            </w:r>
-          </w:p>
-          <w:p>
-            <w:pPr>
-              <w:autoSpaceDE w:val="0"/>
-              <w:autoSpaceDN w:val="0"/>
-              <w:adjustRightInd w:val="0"/>
-            </w:pPr>
-            <w:r>
-              <w:rPr>
-                <w:rFonts w:ascii="Courier New CYR" w:hAnsi="Courier New CYR" w:cs="Courier New CYR"/>
-                <w:lang w:val="en-US"/>
-              </w:rPr>
-              <w:t>&lt;/Operation&gt;</w:t>
-            </w:r>
-          </w:p>
-          <w:p>
-            <w:pPr>
-              <w:autoSpaceDE w:val="0"/>
-              <w:autoSpaceDN w:val="0"/>
-              <w:adjustRightInd w:val="0"/>
+                <w:lang w:val="en-US"/>
+              </w:rPr>
             </w:pPr>
           </w:p>
         </w:tc>
@@ -3837,6 +3565,9 @@
           <w:p>
             <w:pPr>
               <w:jc w:val="center"/>
+              <w:rPr>
+                <w:lang w:val="en-US"/>
+              </w:rPr>
             </w:pPr>
           </w:p>
         </w:tc>
@@ -4068,20 +3799,23 @@
                 <w:lang w:val="en-US"/>
               </w:rPr>
             </w:pPr>
-            <w:r>
-              <w:rPr>
-                <w:rFonts w:ascii="Courier New CYR" w:hAnsi="Courier New CYR" w:cs="Courier New CYR"/>
-                <w:lang w:val="en-US"/>
-              </w:rPr>
-              <w:t>&lt;</w:t>
-            </w:r>
-            <w:r>
-              <w:rPr>
-                <w:rFonts w:ascii="Courier New CYR" w:hAnsi="Courier New CYR" w:cs="Courier New CYR"/>
-                <w:b/>
-                <w:lang w:val="en-US"/>
-              </w:rPr>
-              <w:t>Operationid="12"</w:t>
+            <w:proofErr w:type="spellStart"/>
+            <w:r>
+              <w:rPr>
+                <w:rFonts w:ascii="Courier New CYR" w:hAnsi="Courier New CYR" w:cs="Courier New CYR"/>
+                <w:b/>
+                <w:lang w:val="en-US"/>
+              </w:rPr>
+              <w:t>Operationid</w:t>
+            </w:r>
+            <w:proofErr w:type="spellEnd"/>
+            <w:r>
+              <w:rPr>
+                <w:rFonts w:ascii="Courier New CYR" w:hAnsi="Courier New CYR" w:cs="Courier New CYR"/>
+                <w:b/>
+                <w:lang w:val="en-US"/>
+              </w:rPr>
+              <w:t>="12"</w:t>
             </w:r>
             <w:r>
               <w:rPr>
@@ -4144,7 +3878,7 @@
                 <w:rFonts w:ascii="Courier New CYR" w:hAnsi="Courier New CYR" w:cs="Courier New CYR"/>
                 <w:lang w:val="en-US"/>
               </w:rPr>
-              <w:t xml:space="preserve"> duration="20"&gt;</w:t>
+              <w:t xml:space="preserve"> duration="20"</w:t>
             </w:r>
           </w:p>
           <w:p>
@@ -4154,17 +3888,10 @@
               <w:adjustRightInd w:val="0"/>
               <w:rPr>
                 <w:rFonts w:ascii="Courier New CYR" w:hAnsi="Courier New CYR" w:cs="Courier New CYR"/>
-                <w:lang w:val="en-US"/>
-              </w:rPr>
-            </w:pPr>
-            <w:r>
-              <w:rPr>
-                <w:rFonts w:ascii="Courier New CYR" w:hAnsi="Courier New CYR" w:cs="Courier New CYR"/>
-                <w:lang w:val="en-US"/>
-              </w:rPr>
-              <w:lastRenderedPageBreak/>
-              <w:t>&lt;/Operation&gt;</w:t>
-            </w:r>
+                <w:b/>
+                <w:lang w:val="en-US"/>
+              </w:rPr>
+            </w:pPr>
           </w:p>
           <w:p>
             <w:pPr>
@@ -4176,6 +3903,91 @@
                 <w:lang w:val="en-US"/>
               </w:rPr>
             </w:pPr>
+            <w:r>
+              <w:rPr>
+                <w:rFonts w:ascii="Courier New CYR" w:hAnsi="Courier New CYR" w:cs="Courier New CYR"/>
+                <w:b/>
+                <w:lang w:val="en-US"/>
+              </w:rPr>
+              <w:t>Operation id="14"</w:t>
+            </w:r>
+            <w:r>
+              <w:rPr>
+                <w:rFonts w:ascii="Courier New CYR" w:hAnsi="Courier New CYR" w:cs="Courier New CYR"/>
+                <w:lang w:val="en-US"/>
+              </w:rPr>
+              <w:t xml:space="preserve"> name="</w:t>
+            </w:r>
+            <w:r>
+              <w:rPr>
+                <w:rFonts w:ascii="Courier New CYR" w:hAnsi="Courier New CYR" w:cs="Courier New CYR"/>
+              </w:rPr>
+              <w:t>Операция</w:t>
+            </w:r>
+            <w:r>
+              <w:rPr>
+                <w:rFonts w:ascii="Courier New CYR" w:hAnsi="Courier New CYR" w:cs="Courier New CYR"/>
+                <w:lang w:val="en-US"/>
+              </w:rPr>
+              <w:t xml:space="preserve"> 4</w:t>
+            </w:r>
+            <w:r>
+              <w:rPr>
+                <w:rFonts w:ascii="Courier New CYR" w:hAnsi="Courier New CYR" w:cs="Courier New CYR"/>
+                <w:lang w:val="en-US"/>
+              </w:rPr>
+              <w:t xml:space="preserve">" state="SCHEDULED" </w:t>
+            </w:r>
+            <w:proofErr w:type="spellStart"/>
+            <w:r>
+              <w:rPr>
+                <w:rFonts w:ascii="Courier New CYR" w:hAnsi="Courier New CYR" w:cs="Courier New CYR"/>
+                <w:b/>
+                <w:lang w:val="en-US"/>
+              </w:rPr>
+              <w:t>date_begin</w:t>
+            </w:r>
+            <w:proofErr w:type="spellEnd"/>
+            <w:r>
+              <w:rPr>
+                <w:rFonts w:ascii="Courier New CYR" w:hAnsi="Courier New CYR" w:cs="Courier New CYR"/>
+                <w:b/>
+                <w:lang w:val="en-US"/>
+              </w:rPr>
+              <w:t xml:space="preserve">="11.04.2016 09:00:00" </w:t>
+            </w:r>
+            <w:proofErr w:type="spellStart"/>
+            <w:r>
+              <w:rPr>
+                <w:rFonts w:ascii="Courier New CYR" w:hAnsi="Courier New CYR" w:cs="Courier New CYR"/>
+                <w:b/>
+                <w:lang w:val="en-US"/>
+              </w:rPr>
+              <w:t>date_end</w:t>
+            </w:r>
+            <w:proofErr w:type="spellEnd"/>
+            <w:r>
+              <w:rPr>
+                <w:rFonts w:ascii="Courier New CYR" w:hAnsi="Courier New CYR" w:cs="Courier New CYR"/>
+                <w:b/>
+                <w:lang w:val="en-US"/>
+              </w:rPr>
+              <w:t>="13.04.2016 11:00:00"equipment="2"</w:t>
+            </w:r>
+            <w:r>
+              <w:rPr>
+                <w:rFonts w:ascii="Courier New CYR" w:hAnsi="Courier New CYR" w:cs="Courier New CYR"/>
+                <w:lang w:val="en-US"/>
+              </w:rPr>
+              <w:t xml:space="preserve"> duration="1</w:t>
+            </w:r>
+            <w:r>
+              <w:rPr>
+                <w:rFonts w:ascii="Courier New CYR" w:hAnsi="Courier New CYR" w:cs="Courier New CYR"/>
+                <w:lang w:val="en-US"/>
+              </w:rPr>
+              <w:t>0"</w:t>
+            </w:r>
           </w:p>
           <w:p>
             <w:pPr>
@@ -4183,122 +3995,9 @@
               <w:autoSpaceDN w:val="0"/>
               <w:adjustRightInd w:val="0"/>
               <w:rPr>
-                <w:rFonts w:ascii="Courier New CYR" w:hAnsi="Courier New CYR" w:cs="Courier New CYR"/>
-                <w:lang w:val="en-US"/>
-              </w:rPr>
-            </w:pPr>
-            <w:r>
-              <w:rPr>
-                <w:rFonts w:ascii="Courier New CYR" w:hAnsi="Courier New CYR" w:cs="Courier New CYR"/>
-                <w:b/>
-                <w:lang w:val="en-US"/>
-              </w:rPr>
-              <w:t>&lt;Operation id="14"</w:t>
-            </w:r>
-            <w:r>
-              <w:rPr>
-                <w:rFonts w:ascii="Courier New CYR" w:hAnsi="Courier New CYR" w:cs="Courier New CYR"/>
-                <w:lang w:val="en-US"/>
-              </w:rPr>
-              <w:t xml:space="preserve"> name="</w:t>
-            </w:r>
-            <w:r>
-              <w:rPr>
-                <w:rFonts w:ascii="Courier New CYR" w:hAnsi="Courier New CYR" w:cs="Courier New CYR"/>
-              </w:rPr>
-              <w:t>Операция</w:t>
-            </w:r>
-            <w:r>
-              <w:rPr>
-                <w:rFonts w:ascii="Courier New CYR" w:hAnsi="Courier New CYR" w:cs="Courier New CYR"/>
-                <w:lang w:val="en-US"/>
-              </w:rPr>
-              <w:t xml:space="preserve"> 4</w:t>
-            </w:r>
-            <w:r>
-              <w:rPr>
-                <w:rFonts w:ascii="Courier New CYR" w:hAnsi="Courier New CYR" w:cs="Courier New CYR"/>
-                <w:lang w:val="en-US"/>
-              </w:rPr>
-              <w:t xml:space="preserve">" state="SCHEDULED" </w:t>
-            </w:r>
-            <w:proofErr w:type="spellStart"/>
-            <w:r>
-              <w:rPr>
-                <w:rFonts w:ascii="Courier New CYR" w:hAnsi="Courier New CYR" w:cs="Courier New CYR"/>
-                <w:b/>
-                <w:lang w:val="en-US"/>
-              </w:rPr>
-              <w:t>date_begin</w:t>
-            </w:r>
-            <w:proofErr w:type="spellEnd"/>
-            <w:r>
-              <w:rPr>
-                <w:rFonts w:ascii="Courier New CYR" w:hAnsi="Courier New CYR" w:cs="Courier New CYR"/>
-                <w:b/>
-                <w:lang w:val="en-US"/>
-              </w:rPr>
-              <w:t xml:space="preserve">="11.04.2016 09:00:00" </w:t>
-            </w:r>
-            <w:proofErr w:type="spellStart"/>
-            <w:r>
-              <w:rPr>
-                <w:rFonts w:ascii="Courier New CYR" w:hAnsi="Courier New CYR" w:cs="Courier New CYR"/>
-                <w:b/>
-                <w:lang w:val="en-US"/>
-              </w:rPr>
-              <w:t>date_end</w:t>
-            </w:r>
-            <w:proofErr w:type="spellEnd"/>
-            <w:r>
-              <w:rPr>
-                <w:rFonts w:ascii="Courier New CYR" w:hAnsi="Courier New CYR" w:cs="Courier New CYR"/>
-                <w:b/>
-                <w:lang w:val="en-US"/>
-              </w:rPr>
-              <w:t>="13.04.2016 11:00:00"equipment="2"</w:t>
-            </w:r>
-            <w:r>
-              <w:rPr>
-                <w:rFonts w:ascii="Courier New CYR" w:hAnsi="Courier New CYR" w:cs="Courier New CYR"/>
-                <w:lang w:val="en-US"/>
-              </w:rPr>
-              <w:t xml:space="preserve"> duration="1</w:t>
-            </w:r>
-            <w:r>
-              <w:rPr>
-                <w:rFonts w:ascii="Courier New CYR" w:hAnsi="Courier New CYR" w:cs="Courier New CYR"/>
-                <w:lang w:val="en-US"/>
-              </w:rPr>
-              <w:t>0"&gt;</w:t>
-            </w:r>
-          </w:p>
-          <w:p>
-            <w:pPr>
-              <w:autoSpaceDE w:val="0"/>
-              <w:autoSpaceDN w:val="0"/>
-              <w:adjustRightInd w:val="0"/>
-            </w:pPr>
-            <w:r>
-              <w:rPr>
-                <w:rFonts w:ascii="Courier New CYR" w:hAnsi="Courier New CYR" w:cs="Courier New CYR"/>
-              </w:rPr>
-              <w:t>&lt;/</w:t>
-            </w:r>
-            <w:proofErr w:type="spellStart"/>
-            <w:r>
-              <w:rPr>
-                <w:rFonts w:ascii="Courier New CYR" w:hAnsi="Courier New CYR" w:cs="Courier New CYR"/>
-              </w:rPr>
-              <w:t>Operation</w:t>
-            </w:r>
-            <w:proofErr w:type="spellEnd"/>
-            <w:r>
-              <w:rPr>
-                <w:rFonts w:ascii="Courier New CYR" w:hAnsi="Courier New CYR" w:cs="Courier New CYR"/>
-              </w:rPr>
-              <w:t>&gt;</w:t>
-            </w:r>
+                <w:lang w:val="en-US"/>
+              </w:rPr>
+            </w:pPr>
           </w:p>
         </w:tc>
       </w:tr>
@@ -4315,6 +4014,7 @@
               <w:jc w:val="center"/>
               <w:rPr>
                 <w:color w:val="FFC000"/>
+                <w:lang w:val="en-US"/>
               </w:rPr>
             </w:pPr>
           </w:p>
@@ -4566,15 +4266,23 @@
                 <w:color w:val="000000" w:themeColor="text1"/>
                 <w:lang w:val="en-US"/>
               </w:rPr>
-              <w:t>&lt;</w:t>
-            </w:r>
-            <w:r>
-              <w:rPr>
-                <w:rFonts w:ascii="Courier New CYR" w:hAnsi="Courier New CYR" w:cs="Courier New CYR"/>
-                <w:color w:val="000000" w:themeColor="text1"/>
-                <w:lang w:val="en-US"/>
-              </w:rPr>
-              <w:t>Operationid</w:t>
+              <w:t>Operation</w:t>
+            </w:r>
+            <w:r>
+              <w:rPr>
+                <w:rFonts w:ascii="Courier New CYR" w:hAnsi="Courier New CYR" w:cs="Courier New CYR"/>
+                <w:color w:val="000000" w:themeColor="text1"/>
+                <w:lang w:val="en-US"/>
+              </w:rPr>
+              <w:t xml:space="preserve"> </w:t>
+            </w:r>
+            <w:r>
+              <w:rPr>
+                <w:rFonts w:ascii="Courier New CYR" w:hAnsi="Courier New CYR" w:cs="Courier New CYR"/>
+                <w:color w:val="000000" w:themeColor="text1"/>
+                <w:lang w:val="en-US"/>
+              </w:rPr>
+              <w:t>id</w:t>
             </w:r>
             <w:r>
               <w:rPr>
@@ -4693,7 +4401,7 @@
                 <w:color w:val="000000" w:themeColor="text1"/>
                 <w:lang w:val="en-US"/>
               </w:rPr>
-              <w:t xml:space="preserve"> equipment="2" duration="20"&gt;</w:t>
+              <w:t xml:space="preserve"> equipment="2" duration="20"</w:t>
             </w:r>
           </w:p>
           <w:p>
@@ -4702,24 +4410,8 @@
               <w:autoSpaceDN w:val="0"/>
               <w:adjustRightInd w:val="0"/>
               <w:rPr>
-                <w:rFonts w:ascii="Courier New CYR" w:hAnsi="Courier New CYR" w:cs="Courier New CYR"/>
-                <w:color w:val="000000" w:themeColor="text1"/>
-                <w:lang w:val="en-US"/>
-              </w:rPr>
-            </w:pPr>
-            <w:r>
-              <w:rPr>
-                <w:rFonts w:ascii="Courier New CYR" w:hAnsi="Courier New CYR" w:cs="Courier New CYR"/>
-                <w:color w:val="000000" w:themeColor="text1"/>
-                <w:lang w:val="en-US"/>
-              </w:rPr>
-              <w:t>&lt;/Operation&gt;</w:t>
-            </w:r>
-          </w:p>
-          <w:p>
-            <w:pPr>
-              <w:rPr>
-                <w:color w:val="000000" w:themeColor="text1"/>
+                <w:color w:val="000000" w:themeColor="text1"/>
+                <w:lang w:val="en-US"/>
               </w:rPr>
             </w:pPr>
           </w:p>
@@ -4738,6 +4430,7 @@
               <w:jc w:val="center"/>
               <w:rPr>
                 <w:color w:val="FFC000"/>
+                <w:lang w:val="en-US"/>
               </w:rPr>
             </w:pPr>
           </w:p>
@@ -5344,13 +5037,6 @@
                 <w:lang w:val="en-US"/>
               </w:rPr>
             </w:pPr>
-            <w:r>
-              <w:rPr>
-                <w:rFonts w:ascii="Courier New" w:hAnsi="Courier New" w:cs="Courier New"/>
-                <w:lang w:val="en-US"/>
-              </w:rPr>
-              <w:t>&lt;</w:t>
-            </w:r>
             <w:proofErr w:type="spellStart"/>
             <w:r>
               <w:rPr>
@@ -5374,7 +5060,7 @@
                 <w:b/>
                 <w:lang w:val="en-US"/>
               </w:rPr>
-              <w:t xml:space="preserve"> ="1"&gt;</w:t>
+              <w:t xml:space="preserve"> ="1"</w:t>
             </w:r>
           </w:p>
           <w:p>
@@ -5393,14 +5079,6 @@
                 <w:b/>
                 <w:lang w:val="en-US"/>
               </w:rPr>
-              <w:t>&lt;</w:t>
-            </w:r>
-            <w:r>
-              <w:rPr>
-                <w:rFonts w:ascii="Courier New" w:hAnsi="Courier New" w:cs="Courier New"/>
-                <w:b/>
-                <w:lang w:val="en-US"/>
-              </w:rPr>
               <w:t>Include</w:t>
             </w:r>
             <w:r>
@@ -5491,7 +5169,7 @@
                 <w:rFonts w:ascii="Courier New" w:hAnsi="Courier New" w:cs="Courier New"/>
                 <w:lang w:val="en-US"/>
               </w:rPr>
-              <w:t xml:space="preserve"> /&gt;</w:t>
+              <w:t xml:space="preserve"> </w:t>
             </w:r>
           </w:p>
           <w:p>
@@ -5504,29 +5182,6 @@
                 <w:lang w:val="en-US"/>
               </w:rPr>
             </w:pPr>
-            <w:r>
-              <w:rPr>
-                <w:rFonts w:ascii="Courier New" w:hAnsi="Courier New" w:cs="Courier New"/>
-                <w:lang w:val="en-US"/>
-              </w:rPr>
-              <w:t>&lt;/</w:t>
-            </w:r>
-            <w:proofErr w:type="spellStart"/>
-            <w:r>
-              <w:rPr>
-                <w:rFonts w:ascii="Courier New" w:hAnsi="Courier New" w:cs="Courier New"/>
-                <w:lang w:val="en-US"/>
-              </w:rPr>
-              <w:t>EquipmentGroup</w:t>
-            </w:r>
-            <w:proofErr w:type="spellEnd"/>
-            <w:r>
-              <w:rPr>
-                <w:rFonts w:ascii="Courier New" w:hAnsi="Courier New" w:cs="Courier New"/>
-                <w:lang w:val="en-US"/>
-              </w:rPr>
-              <w:t>&gt;</w:t>
-            </w:r>
           </w:p>
           <w:p>
             <w:pPr>
@@ -5534,10 +5189,18 @@
               <w:autoSpaceDN w:val="0"/>
               <w:adjustRightInd w:val="0"/>
               <w:rPr>
-                <w:rFonts w:ascii="Courier New" w:hAnsi="Courier New" w:cs="Courier New"/>
-                <w:lang w:val="en-US"/>
-              </w:rPr>
-            </w:pPr>
+                <w:lang w:val="en-US"/>
+              </w:rPr>
+            </w:pPr>
+            <w:r>
+              <w:t>Расписание</w:t>
+            </w:r>
+            <w:r>
+              <w:rPr>
+                <w:lang w:val="en-US"/>
+              </w:rPr>
+              <w:t>:</w:t>
+            </w:r>
           </w:p>
           <w:p>
             <w:pPr>
@@ -5545,35 +5208,16 @@
               <w:autoSpaceDN w:val="0"/>
               <w:adjustRightInd w:val="0"/>
               <w:rPr>
-                <w:lang w:val="en-US"/>
-              </w:rPr>
-            </w:pPr>
-            <w:r>
-              <w:t>Расписание</w:t>
-            </w:r>
-            <w:r>
-              <w:rPr>
-                <w:lang w:val="en-US"/>
-              </w:rPr>
-              <w:t>:</w:t>
-            </w:r>
-          </w:p>
-          <w:p>
-            <w:pPr>
-              <w:autoSpaceDE w:val="0"/>
-              <w:autoSpaceDN w:val="0"/>
-              <w:adjustRightInd w:val="0"/>
-              <w:rPr>
-                <w:rFonts w:ascii="Courier New CYR" w:hAnsi="Courier New CYR" w:cs="Courier New CYR"/>
-                <w:lang w:val="en-US"/>
-              </w:rPr>
-            </w:pPr>
-            <w:r>
-              <w:rPr>
-                <w:rFonts w:ascii="Courier New CYR" w:hAnsi="Courier New CYR" w:cs="Courier New CYR"/>
-                <w:lang w:val="en-US"/>
-              </w:rPr>
-              <w:t>&lt;Operation id="12" name="</w:t>
+                <w:rFonts w:ascii="Courier New CYR" w:hAnsi="Courier New CYR" w:cs="Courier New CYR"/>
+                <w:lang w:val="en-US"/>
+              </w:rPr>
+            </w:pPr>
+            <w:r>
+              <w:rPr>
+                <w:rFonts w:ascii="Courier New CYR" w:hAnsi="Courier New CYR" w:cs="Courier New CYR"/>
+                <w:lang w:val="en-US"/>
+              </w:rPr>
+              <w:t>Operation id="12" name="</w:t>
             </w:r>
             <w:r>
               <w:rPr>
@@ -5626,39 +5270,7 @@
                 <w:rFonts w:ascii="Courier New CYR" w:hAnsi="Courier New CYR" w:cs="Courier New CYR"/>
                 <w:lang w:val="en-US"/>
               </w:rPr>
-              <w:t xml:space="preserve"> duration="20"&gt;</w:t>
-            </w:r>
-          </w:p>
-          <w:p>
-            <w:pPr>
-              <w:autoSpaceDE w:val="0"/>
-              <w:autoSpaceDN w:val="0"/>
-              <w:adjustRightInd w:val="0"/>
-              <w:rPr>
-                <w:rFonts w:ascii="Courier New CYR" w:hAnsi="Courier New CYR" w:cs="Courier New CYR"/>
-                <w:lang w:val="en-US"/>
-              </w:rPr>
-            </w:pPr>
-            <w:r>
-              <w:rPr>
-                <w:rFonts w:ascii="Courier New CYR" w:hAnsi="Courier New CYR" w:cs="Courier New CYR"/>
-              </w:rPr>
-              <w:lastRenderedPageBreak/>
-              <w:t>&lt;/</w:t>
-            </w:r>
-            <w:proofErr w:type="spellStart"/>
-            <w:r>
-              <w:rPr>
-                <w:rFonts w:ascii="Courier New CYR" w:hAnsi="Courier New CYR" w:cs="Courier New CYR"/>
-              </w:rPr>
-              <w:t>Operation</w:t>
-            </w:r>
-            <w:proofErr w:type="spellEnd"/>
-            <w:r>
-              <w:rPr>
-                <w:rFonts w:ascii="Courier New CYR" w:hAnsi="Courier New CYR" w:cs="Courier New CYR"/>
-              </w:rPr>
-              <w:t>&gt;</w:t>
+              <w:t xml:space="preserve"> duration="20"</w:t>
             </w:r>
           </w:p>
           <w:p>
@@ -5885,17 +5497,22 @@
                 <w:rFonts w:ascii="Courier New CYR" w:hAnsi="Courier New CYR" w:cs="Courier New CYR"/>
                 <w:lang w:val="en-US"/>
               </w:rPr>
-              <w:t>&lt;</w:t>
-            </w:r>
-            <w:proofErr w:type="spellStart"/>
-            <w:r>
-              <w:rPr>
-                <w:rFonts w:ascii="Courier New CYR" w:hAnsi="Courier New CYR" w:cs="Courier New CYR"/>
-                <w:lang w:val="en-US"/>
-              </w:rPr>
-              <w:t>Operationid</w:t>
-            </w:r>
-            <w:proofErr w:type="spellEnd"/>
+              <w:t>Operation</w:t>
+            </w:r>
+            <w:r>
+              <w:rPr>
+                <w:rFonts w:ascii="Courier New CYR" w:hAnsi="Courier New CYR" w:cs="Courier New CYR"/>
+                <w:lang w:val="en-US"/>
+              </w:rPr>
+              <w:t xml:space="preserve"> </w:t>
+            </w:r>
+            <w:r>
+              <w:rPr>
+                <w:rFonts w:ascii="Courier New CYR" w:hAnsi="Courier New CYR" w:cs="Courier New CYR"/>
+                <w:lang w:val="en-US"/>
+              </w:rPr>
+              <w:t>id</w:t>
+            </w:r>
             <w:r>
               <w:rPr>
                 <w:rFonts w:ascii="Courier New CYR" w:hAnsi="Courier New CYR" w:cs="Courier New CYR"/>
@@ -5946,7 +5563,6 @@
               </w:rPr>
               <w:t>="</w:t>
             </w:r>
-            <w:proofErr w:type="spellStart"/>
             <w:r>
               <w:rPr>
                 <w:rFonts w:ascii="Courier New CYR" w:hAnsi="Courier New CYR" w:cs="Courier New CYR"/>
@@ -5974,17 +5590,17 @@
             <w:r>
               <w:rPr>
                 <w:rFonts w:ascii="Courier New CYR" w:hAnsi="Courier New CYR" w:cs="Courier New CYR"/>
-                <w:lang w:val="en-US"/>
-              </w:rPr>
-              <w:t>duration</w:t>
-            </w:r>
-            <w:proofErr w:type="spellEnd"/>
-            <w:r>
-              <w:rPr>
-                <w:rFonts w:ascii="Courier New CYR" w:hAnsi="Courier New CYR" w:cs="Courier New CYR"/>
-                <w:lang w:val="en-US"/>
-              </w:rPr>
-              <w:t xml:space="preserve">="20" </w:t>
+                <w:b/>
+                <w:lang w:val="en-US"/>
+              </w:rPr>
+              <w:t xml:space="preserve"> </w:t>
+            </w:r>
+            <w:r>
+              <w:rPr>
+                <w:rFonts w:ascii="Courier New CYR" w:hAnsi="Courier New CYR" w:cs="Courier New CYR"/>
+                <w:lang w:val="en-US"/>
+              </w:rPr>
+              <w:t xml:space="preserve">duration="20" </w:t>
             </w:r>
             <w:proofErr w:type="spellStart"/>
             <w:r>
@@ -6001,37 +5617,6 @@
                 <w:lang w:val="en-US"/>
               </w:rPr>
               <w:t>="2"&gt;</w:t>
-            </w:r>
-          </w:p>
-          <w:p>
-            <w:pPr>
-              <w:autoSpaceDE w:val="0"/>
-              <w:autoSpaceDN w:val="0"/>
-              <w:adjustRightInd w:val="0"/>
-              <w:rPr>
-                <w:rFonts w:ascii="Courier New CYR" w:hAnsi="Courier New CYR" w:cs="Courier New CYR"/>
-                <w:lang w:val="en-US"/>
-              </w:rPr>
-            </w:pPr>
-            <w:r>
-              <w:rPr>
-                <w:rFonts w:ascii="Courier New CYR" w:hAnsi="Courier New CYR" w:cs="Courier New CYR"/>
-              </w:rPr>
-              <w:t>&lt;/</w:t>
-            </w:r>
-            <w:proofErr w:type="spellStart"/>
-            <w:r>
-              <w:rPr>
-                <w:rFonts w:ascii="Courier New CYR" w:hAnsi="Courier New CYR" w:cs="Courier New CYR"/>
-              </w:rPr>
-              <w:t>Operation</w:t>
-            </w:r>
-            <w:proofErr w:type="spellEnd"/>
-            <w:r>
-              <w:rPr>
-                <w:rFonts w:ascii="Courier New CYR" w:hAnsi="Courier New CYR" w:cs="Courier New CYR"/>
-              </w:rPr>
-              <w:t>&gt;</w:t>
             </w:r>
           </w:p>
           <w:p>
@@ -6500,13 +6085,6 @@
                 <w:lang w:val="en-US"/>
               </w:rPr>
             </w:pPr>
-            <w:r>
-              <w:rPr>
-                <w:rFonts w:ascii="Courier New" w:hAnsi="Courier New" w:cs="Courier New"/>
-                <w:lang w:val="en-US"/>
-              </w:rPr>
-              <w:t>&lt;</w:t>
-            </w:r>
             <w:proofErr w:type="spellStart"/>
             <w:r>
               <w:rPr>
@@ -6582,29 +6160,6 @@
                 <w:lang w:val="en-US"/>
               </w:rPr>
             </w:pPr>
-            <w:r>
-              <w:rPr>
-                <w:rFonts w:ascii="Courier New" w:hAnsi="Courier New" w:cs="Courier New"/>
-                <w:lang w:val="en-US"/>
-              </w:rPr>
-              <w:t>&lt;/</w:t>
-            </w:r>
-            <w:proofErr w:type="spellStart"/>
-            <w:r>
-              <w:rPr>
-                <w:rFonts w:ascii="Courier New" w:hAnsi="Courier New" w:cs="Courier New"/>
-                <w:lang w:val="en-US"/>
-              </w:rPr>
-              <w:t>InformationModel</w:t>
-            </w:r>
-            <w:proofErr w:type="spellEnd"/>
-            <w:r>
-              <w:rPr>
-                <w:rFonts w:ascii="Courier New" w:hAnsi="Courier New" w:cs="Courier New"/>
-                <w:lang w:val="en-US"/>
-              </w:rPr>
-              <w:t>&gt;</w:t>
-            </w:r>
           </w:p>
           <w:p>
             <w:pPr>
@@ -6612,10 +6167,26 @@
               <w:autoSpaceDN w:val="0"/>
               <w:adjustRightInd w:val="0"/>
               <w:rPr>
-                <w:rFonts w:ascii="Courier New" w:hAnsi="Courier New" w:cs="Courier New"/>
-                <w:lang w:val="en-US"/>
-              </w:rPr>
-            </w:pPr>
+                <w:rFonts w:ascii="Courier New CYR" w:hAnsi="Courier New CYR" w:cs="Courier New CYR"/>
+                <w:lang w:val="en-US"/>
+              </w:rPr>
+            </w:pPr>
+          </w:p>
+          <w:p>
+            <w:pPr>
+              <w:rPr>
+                <w:lang w:val="en-US"/>
+              </w:rPr>
+            </w:pPr>
+            <w:r>
+              <w:t>Расписание</w:t>
+            </w:r>
+            <w:r>
+              <w:rPr>
+                <w:lang w:val="en-US"/>
+              </w:rPr>
+              <w:t>:</w:t>
+            </w:r>
           </w:p>
           <w:p>
             <w:pPr>
@@ -6623,51 +6194,33 @@
               <w:autoSpaceDN w:val="0"/>
               <w:adjustRightInd w:val="0"/>
               <w:rPr>
-                <w:rFonts w:ascii="Courier New CYR" w:hAnsi="Courier New CYR" w:cs="Courier New CYR"/>
-                <w:lang w:val="en-US"/>
-              </w:rPr>
-            </w:pPr>
-          </w:p>
-          <w:p>
-            <w:pPr>
-              <w:rPr>
-                <w:lang w:val="en-US"/>
-              </w:rPr>
-            </w:pPr>
-            <w:r>
-              <w:t>Расписание</w:t>
-            </w:r>
-            <w:r>
-              <w:rPr>
-                <w:lang w:val="en-US"/>
-              </w:rPr>
-              <w:t>:</w:t>
-            </w:r>
-          </w:p>
-          <w:p>
-            <w:pPr>
-              <w:autoSpaceDE w:val="0"/>
-              <w:autoSpaceDN w:val="0"/>
-              <w:adjustRightInd w:val="0"/>
-              <w:rPr>
-                <w:rFonts w:ascii="Courier New" w:hAnsi="Courier New" w:cs="Courier New"/>
-                <w:lang w:val="en-US"/>
-              </w:rPr>
-            </w:pPr>
-            <w:r>
-              <w:rPr>
-                <w:rFonts w:ascii="Courier New" w:hAnsi="Courier New" w:cs="Courier New"/>
-                <w:lang w:val="en-US"/>
-              </w:rPr>
-              <w:t>&lt;</w:t>
-            </w:r>
-            <w:proofErr w:type="spellStart"/>
-            <w:r>
-              <w:rPr>
-                <w:rFonts w:ascii="Courier New" w:hAnsi="Courier New" w:cs="Courier New"/>
-                <w:lang w:val="en-US"/>
-              </w:rPr>
-              <w:t>InformationModeldate_begin</w:t>
+                <w:rFonts w:ascii="Courier New" w:hAnsi="Courier New" w:cs="Courier New"/>
+                <w:lang w:val="en-US"/>
+              </w:rPr>
+            </w:pPr>
+            <w:proofErr w:type="spellStart"/>
+            <w:r>
+              <w:rPr>
+                <w:rFonts w:ascii="Courier New" w:hAnsi="Courier New" w:cs="Courier New"/>
+                <w:lang w:val="en-US"/>
+              </w:rPr>
+              <w:t>InformationModel</w:t>
+            </w:r>
+            <w:proofErr w:type="spellEnd"/>
+            <w:r>
+              <w:rPr>
+                <w:rFonts w:ascii="Courier New" w:hAnsi="Courier New" w:cs="Courier New"/>
+                <w:lang w:val="en-US"/>
+              </w:rPr>
+              <w:t xml:space="preserve"> </w:t>
+            </w:r>
+            <w:proofErr w:type="spellStart"/>
+            <w:r>
+              <w:rPr>
+                <w:rFonts w:ascii="Courier New" w:hAnsi="Courier New" w:cs="Courier New"/>
+                <w:lang w:val="en-US"/>
+              </w:rPr>
+              <w:t>date_begin</w:t>
             </w:r>
             <w:proofErr w:type="spellEnd"/>
             <w:r>
@@ -6694,40 +6247,6 @@
                 <w:lang w:val="en-US"/>
               </w:rPr>
               <w:t>="26.12.2016 17:00:00"</w:t>
-            </w:r>
-          </w:p>
-          <w:p>
-            <w:pPr>
-              <w:autoSpaceDE w:val="0"/>
-              <w:autoSpaceDN w:val="0"/>
-              <w:adjustRightInd w:val="0"/>
-              <w:rPr>
-                <w:rFonts w:ascii="Courier New" w:hAnsi="Courier New" w:cs="Courier New"/>
-                <w:lang w:val="en-US"/>
-              </w:rPr>
-            </w:pPr>
-            <w:r>
-              <w:rPr>
-                <w:rFonts w:ascii="Courier New" w:hAnsi="Courier New" w:cs="Courier New"/>
-                <w:lang w:val="en-US"/>
-              </w:rPr>
-              <w:t>&lt;/</w:t>
-            </w:r>
-            <w:proofErr w:type="spellStart"/>
-            <w:r>
-              <w:rPr>
-                <w:rFonts w:ascii="Courier New" w:hAnsi="Courier New" w:cs="Courier New"/>
-                <w:lang w:val="en-US"/>
-              </w:rPr>
-              <w:t>InformationModel</w:t>
-            </w:r>
-            <w:proofErr w:type="spellEnd"/>
-            <w:r>
-              <w:rPr>
-                <w:rFonts w:ascii="Courier New" w:hAnsi="Courier New" w:cs="Courier New"/>
-                <w:lang w:val="en-US"/>
-              </w:rPr>
-              <w:t>&gt;</w:t>
             </w:r>
           </w:p>
           <w:p>
@@ -6775,11 +6294,11 @@
           </w:tcPr>
           <w:p>
             <w:r>
-              <w:t xml:space="preserve">В построенном расписании имеются простои </w:t>
+              <w:t xml:space="preserve">В построенном расписании имеются простои оборудования, тогда </w:t>
             </w:r>
             <w:r>
               <w:lastRenderedPageBreak/>
-              <w:t xml:space="preserve">оборудования, тогда как </w:t>
+              <w:t xml:space="preserve">как </w:t>
             </w:r>
             <w:r>
               <w:t>существует вероятность</w:t>
@@ -6807,7 +6326,155 @@
                 <w:i/>
                 <w:lang w:val="en-US"/>
               </w:rPr>
+              <w:t>timesegment</w:t>
+            </w:r>
+            <w:proofErr w:type="spellEnd"/>
+            <w:r>
+              <w:t xml:space="preserve"> </w:t>
+            </w:r>
+            <w:r>
+              <w:t xml:space="preserve">времени: </w:t>
+            </w:r>
+            <w:r>
               <w:lastRenderedPageBreak/>
+              <w:t xml:space="preserve">началом является дата начала планирования </w:t>
+            </w:r>
+            <w:proofErr w:type="spellStart"/>
+            <w:r>
+              <w:rPr>
+                <w:i/>
+                <w:lang w:val="en-US"/>
+              </w:rPr>
+              <w:t>plannedbegindate</w:t>
+            </w:r>
+            <w:proofErr w:type="spellEnd"/>
+            <w:r>
+              <w:t xml:space="preserve"> </w:t>
+            </w:r>
+            <w:r>
+              <w:t>(см. исходные данные), концом – дата окончания планирования</w:t>
+            </w:r>
+            <w:r>
+              <w:t xml:space="preserve"> </w:t>
+            </w:r>
+            <w:proofErr w:type="spellStart"/>
+            <w:r>
+              <w:rPr>
+                <w:i/>
+                <w:lang w:val="en-US"/>
+              </w:rPr>
+              <w:t>planned</w:t>
+            </w:r>
+            <w:r>
+              <w:rPr>
+                <w:i/>
+                <w:lang w:val="en-US"/>
+              </w:rPr>
+              <w:t>end</w:t>
+            </w:r>
+            <w:r>
+              <w:rPr>
+                <w:i/>
+                <w:lang w:val="en-US"/>
+              </w:rPr>
+              <w:t>date</w:t>
+            </w:r>
+            <w:proofErr w:type="spellEnd"/>
+            <w:r>
+              <w:t xml:space="preserve">. </w:t>
+            </w:r>
+            <w:proofErr w:type="gramStart"/>
+            <w:r>
+              <w:t>На таком отрезке отмечаем «занятые» участки (отрезки)</w:t>
+            </w:r>
+            <w:r>
+              <w:t xml:space="preserve"> </w:t>
+            </w:r>
+            <w:proofErr w:type="spellStart"/>
+            <w:r>
+              <w:rPr>
+                <w:i/>
+                <w:lang w:val="en-US"/>
+              </w:rPr>
+              <w:t>occupiedsegment</w:t>
+            </w:r>
+            <w:proofErr w:type="spellEnd"/>
+            <w:r>
+              <w:t xml:space="preserve"> </w:t>
+            </w:r>
+            <w:r>
+              <w:t>и «свободные» участки (отрезки)</w:t>
+            </w:r>
+            <w:r>
+              <w:t xml:space="preserve"> времени</w:t>
+            </w:r>
+            <w:r>
+              <w:t xml:space="preserve"> </w:t>
+            </w:r>
+            <w:proofErr w:type="spellStart"/>
+            <w:r>
+              <w:rPr>
+                <w:i/>
+                <w:lang w:val="en-US"/>
+              </w:rPr>
+              <w:t>vacants</w:t>
+            </w:r>
+            <w:r>
+              <w:rPr>
+                <w:i/>
+                <w:lang w:val="en-US"/>
+              </w:rPr>
+              <w:t>egment</w:t>
+            </w:r>
+            <w:proofErr w:type="spellEnd"/>
+            <w:r>
+              <w:t>.</w:t>
+            </w:r>
+            <w:r>
+              <w:t xml:space="preserve"> </w:t>
+            </w:r>
+            <w:proofErr w:type="gramEnd"/>
+          </w:p>
+          <w:p/>
+          <w:p>
+            <w:r>
+              <w:t>«Занимаем» какой-либо отрезок времени</w:t>
+            </w:r>
+            <w:r>
+              <w:t xml:space="preserve"> </w:t>
+            </w:r>
+            <w:proofErr w:type="spellStart"/>
+            <w:r>
+              <w:rPr>
+                <w:i/>
+                <w:lang w:val="en-US"/>
+              </w:rPr>
+              <w:t>occupiedsegment</w:t>
+            </w:r>
+            <w:proofErr w:type="spellEnd"/>
+            <w:r>
+              <w:t xml:space="preserve"> </w:t>
+            </w:r>
+            <w:r>
+              <w:t xml:space="preserve">следующим образом: </w:t>
+            </w:r>
+          </w:p>
+          <w:p>
+            <w:r>
+              <w:t xml:space="preserve">1) для каждой операции </w:t>
+            </w:r>
+            <w:r>
+              <w:t xml:space="preserve">в </w:t>
+            </w:r>
+            <w:r>
+              <w:t xml:space="preserve">построенном расписании отмечаем на временном отрезке </w:t>
+            </w:r>
+            <w:proofErr w:type="spellStart"/>
+            <w:r>
+              <w:rPr>
+                <w:i/>
+                <w:lang w:val="en-US"/>
+              </w:rPr>
               <w:t>timesegment</w:t>
             </w:r>
             <w:proofErr w:type="spellEnd"/>
@@ -6815,34 +6482,24 @@
               <w:t xml:space="preserve"> </w:t>
             </w:r>
             <w:r>
-              <w:t xml:space="preserve">времени: началом является дата начала планирования </w:t>
-            </w:r>
-            <w:proofErr w:type="spellStart"/>
-            <w:r>
-              <w:rPr>
-                <w:i/>
-                <w:lang w:val="en-US"/>
-              </w:rPr>
-              <w:t>plannedbegindate</w:t>
-            </w:r>
-            <w:proofErr w:type="spellEnd"/>
-            <w:r>
-              <w:t xml:space="preserve"> </w:t>
-            </w:r>
-            <w:r>
-              <w:t>(см. исходные данные), концом – дата окончания планирования</w:t>
-            </w:r>
-            <w:r>
-              <w:t xml:space="preserve"> </w:t>
-            </w:r>
-            <w:proofErr w:type="spellStart"/>
-            <w:r>
-              <w:rPr>
-                <w:i/>
-                <w:lang w:val="en-US"/>
-              </w:rPr>
-              <w:t>planned</w:t>
-            </w:r>
+              <w:t xml:space="preserve">свой отрезок  - </w:t>
+            </w:r>
+            <w:r>
+              <w:t xml:space="preserve">время начала операции </w:t>
+            </w:r>
+            <w:proofErr w:type="spellStart"/>
+            <w:r>
+              <w:rPr>
+                <w:i/>
+                <w:lang w:val="en-US"/>
+              </w:rPr>
+              <w:t>begindate</w:t>
+            </w:r>
+            <w:proofErr w:type="spellEnd"/>
+            <w:r>
+              <w:t xml:space="preserve"> будет левой границей отрезка на глобальной оси (отрезке) времени, время окончания </w:t>
+            </w:r>
+            <w:proofErr w:type="spellStart"/>
             <w:r>
               <w:rPr>
                 <w:i/>
@@ -6859,141 +6516,6 @@
             </w:r>
             <w:proofErr w:type="spellEnd"/>
             <w:r>
-              <w:t xml:space="preserve">. </w:t>
-            </w:r>
-            <w:proofErr w:type="gramStart"/>
-            <w:r>
-              <w:t>На таком отрезке отмечаем «занятые» участки (отрезки)</w:t>
-            </w:r>
-            <w:r>
-              <w:t xml:space="preserve"> </w:t>
-            </w:r>
-            <w:proofErr w:type="spellStart"/>
-            <w:r>
-              <w:rPr>
-                <w:i/>
-                <w:lang w:val="en-US"/>
-              </w:rPr>
-              <w:t>occupiedsegment</w:t>
-            </w:r>
-            <w:proofErr w:type="spellEnd"/>
-            <w:r>
-              <w:t xml:space="preserve"> </w:t>
-            </w:r>
-            <w:r>
-              <w:t>и «свободные» участки (отрезки)</w:t>
-            </w:r>
-            <w:r>
-              <w:t xml:space="preserve"> времени</w:t>
-            </w:r>
-            <w:r>
-              <w:t xml:space="preserve"> </w:t>
-            </w:r>
-            <w:proofErr w:type="spellStart"/>
-            <w:r>
-              <w:rPr>
-                <w:i/>
-                <w:lang w:val="en-US"/>
-              </w:rPr>
-              <w:t>vacants</w:t>
-            </w:r>
-            <w:r>
-              <w:rPr>
-                <w:i/>
-                <w:lang w:val="en-US"/>
-              </w:rPr>
-              <w:t>egment</w:t>
-            </w:r>
-            <w:proofErr w:type="spellEnd"/>
-            <w:r>
-              <w:t>.</w:t>
-            </w:r>
-            <w:r>
-              <w:t xml:space="preserve"> </w:t>
-            </w:r>
-            <w:proofErr w:type="gramEnd"/>
-          </w:p>
-          <w:p/>
-          <w:p>
-            <w:r>
-              <w:t>«Занимаем» какой-либо отрезок времени</w:t>
-            </w:r>
-            <w:r>
-              <w:t xml:space="preserve"> </w:t>
-            </w:r>
-            <w:proofErr w:type="spellStart"/>
-            <w:r>
-              <w:rPr>
-                <w:i/>
-                <w:lang w:val="en-US"/>
-              </w:rPr>
-              <w:t>occupiedsegment</w:t>
-            </w:r>
-            <w:proofErr w:type="spellEnd"/>
-            <w:r>
-              <w:t xml:space="preserve"> </w:t>
-            </w:r>
-            <w:r>
-              <w:t xml:space="preserve">следующим образом: </w:t>
-            </w:r>
-          </w:p>
-          <w:p>
-            <w:r>
-              <w:t xml:space="preserve">1) для каждой операции </w:t>
-            </w:r>
-            <w:r>
-              <w:t xml:space="preserve">в </w:t>
-            </w:r>
-            <w:r>
-              <w:t xml:space="preserve">построенном расписании отмечаем на временном отрезке </w:t>
-            </w:r>
-            <w:proofErr w:type="spellStart"/>
-            <w:r>
-              <w:rPr>
-                <w:i/>
-                <w:lang w:val="en-US"/>
-              </w:rPr>
-              <w:t>timesegment</w:t>
-            </w:r>
-            <w:proofErr w:type="spellEnd"/>
-            <w:r>
-              <w:t xml:space="preserve"> </w:t>
-            </w:r>
-            <w:r>
-              <w:t xml:space="preserve">свой отрезок  - </w:t>
-            </w:r>
-            <w:r>
-              <w:t xml:space="preserve">время начала операции </w:t>
-            </w:r>
-            <w:proofErr w:type="spellStart"/>
-            <w:r>
-              <w:rPr>
-                <w:i/>
-                <w:lang w:val="en-US"/>
-              </w:rPr>
-              <w:t>begindate</w:t>
-            </w:r>
-            <w:proofErr w:type="spellEnd"/>
-            <w:r>
-              <w:t xml:space="preserve"> будет левой границей отрезка на глобальной оси (отрезке) времени, время окончания </w:t>
-            </w:r>
-            <w:proofErr w:type="spellStart"/>
-            <w:r>
-              <w:rPr>
-                <w:i/>
-                <w:lang w:val="en-US"/>
-              </w:rPr>
-              <w:t>end</w:t>
-            </w:r>
-            <w:r>
-              <w:rPr>
-                <w:i/>
-                <w:lang w:val="en-US"/>
-              </w:rPr>
-              <w:t>date</w:t>
-            </w:r>
-            <w:proofErr w:type="spellEnd"/>
-            <w:r>
               <w:t xml:space="preserve"> </w:t>
             </w:r>
             <w:r>
@@ -7018,14 +6540,14 @@
               <w:t xml:space="preserve">2) </w:t>
             </w:r>
             <w:r>
-              <w:t xml:space="preserve">для каждого используемого </w:t>
+              <w:t>для каждого используемого оборудования</w:t>
+            </w:r>
+            <w:r>
+              <w:t xml:space="preserve"> в файле с </w:t>
             </w:r>
             <w:r>
               <w:lastRenderedPageBreak/>
-              <w:t>оборудования</w:t>
-            </w:r>
-            <w:r>
-              <w:t xml:space="preserve"> в файле с исходными данными смотрим «выходные» дни и отмечаем их на временном отрезке</w:t>
+              <w:t>исходными данными смотрим «выходные» дни и отмечаем их на временном отрезке</w:t>
             </w:r>
             <w:r>
               <w:t xml:space="preserve"> </w:t>
@@ -7239,7 +6761,6 @@
               <w:t>я</w:t>
             </w:r>
             <w:r>
-              <w:lastRenderedPageBreak/>
               <w:t>»</w:t>
             </w:r>
           </w:p>
@@ -7256,7 +6777,6 @@
               </w:rPr>
             </w:pPr>
             <w:r>
-              <w:lastRenderedPageBreak/>
               <w:t>Расписание</w:t>
             </w:r>
             <w:r>
@@ -7281,13 +6801,6 @@
                 <w:rFonts w:ascii="Courier New CYR" w:hAnsi="Courier New CYR" w:cs="Courier New CYR"/>
                 <w:lang w:val="en-US"/>
               </w:rPr>
-              <w:t>&lt;</w:t>
-            </w:r>
-            <w:r>
-              <w:rPr>
-                <w:rFonts w:ascii="Courier New CYR" w:hAnsi="Courier New CYR" w:cs="Courier New CYR"/>
-                <w:lang w:val="en-US"/>
-              </w:rPr>
               <w:t>Operation</w:t>
             </w:r>
             <w:r>
@@ -7422,7 +6935,7 @@
                 <w:rFonts w:ascii="Courier New CYR" w:hAnsi="Courier New CYR" w:cs="Courier New CYR"/>
                 <w:lang w:val="en-US"/>
               </w:rPr>
-              <w:t xml:space="preserve"> duration="50"&gt;</w:t>
+              <w:t xml:space="preserve"> duration="50"</w:t>
             </w:r>
           </w:p>
           <w:p>
@@ -7435,13 +6948,6 @@
                 <w:lang w:val="en-US"/>
               </w:rPr>
             </w:pPr>
-            <w:r>
-              <w:rPr>
-                <w:rFonts w:ascii="Courier New CYR" w:hAnsi="Courier New CYR" w:cs="Courier New CYR"/>
-                <w:lang w:val="en-US"/>
-              </w:rPr>
-              <w:t>&lt;/Operation&gt;</w:t>
-            </w:r>
           </w:p>
           <w:p>
             <w:pPr>
@@ -7449,10 +6955,28 @@
               <w:autoSpaceDN w:val="0"/>
               <w:adjustRightInd w:val="0"/>
               <w:rPr>
-                <w:rFonts w:ascii="Courier New CYR" w:hAnsi="Courier New CYR" w:cs="Courier New CYR"/>
-                <w:lang w:val="en-US"/>
-              </w:rPr>
-            </w:pPr>
+                <w:rFonts w:ascii="Courier New" w:hAnsi="Courier New" w:cs="Courier New"/>
+                <w:lang w:val="en-US"/>
+              </w:rPr>
+            </w:pPr>
+            <w:r>
+              <w:t>Исходный</w:t>
+            </w:r>
+            <w:r>
+              <w:rPr>
+                <w:lang w:val="en-US"/>
+              </w:rPr>
+              <w:t xml:space="preserve"> </w:t>
+            </w:r>
+            <w:r>
+              <w:t>файл</w:t>
+            </w:r>
+            <w:r>
+              <w:rPr>
+                <w:lang w:val="en-US"/>
+              </w:rPr>
+              <w:t>:</w:t>
+            </w:r>
           </w:p>
           <w:p>
             <w:pPr>
@@ -7464,23 +6988,57 @@
                 <w:lang w:val="en-US"/>
               </w:rPr>
             </w:pPr>
-            <w:r>
-              <w:t>Исходный</w:t>
-            </w:r>
-            <w:r>
-              <w:rPr>
-                <w:lang w:val="en-US"/>
-              </w:rPr>
-              <w:t xml:space="preserve"> </w:t>
-            </w:r>
-            <w:r>
-              <w:t>файл</w:t>
-            </w:r>
-            <w:r>
-              <w:rPr>
-                <w:lang w:val="en-US"/>
-              </w:rPr>
-              <w:t>:</w:t>
+            <w:proofErr w:type="spellStart"/>
+            <w:r>
+              <w:rPr>
+                <w:rFonts w:ascii="Courier New" w:hAnsi="Courier New" w:cs="Courier New"/>
+                <w:lang w:val="en-US"/>
+              </w:rPr>
+              <w:t>CalendarInformation</w:t>
+            </w:r>
+            <w:proofErr w:type="spellEnd"/>
+            <w:r>
+              <w:rPr>
+                <w:rFonts w:ascii="Courier New" w:hAnsi="Courier New" w:cs="Courier New"/>
+                <w:lang w:val="en-US"/>
+              </w:rPr>
+              <w:t xml:space="preserve"> </w:t>
+            </w:r>
+            <w:proofErr w:type="spellStart"/>
+            <w:r>
+              <w:rPr>
+                <w:rFonts w:ascii="Courier New" w:hAnsi="Courier New" w:cs="Courier New"/>
+                <w:b/>
+                <w:lang w:val="en-US"/>
+              </w:rPr>
+              <w:t>date_begin</w:t>
+            </w:r>
+            <w:proofErr w:type="spellEnd"/>
+            <w:r>
+              <w:rPr>
+                <w:rFonts w:ascii="Courier New" w:hAnsi="Courier New" w:cs="Courier New"/>
+                <w:b/>
+                <w:lang w:val="en-US"/>
+              </w:rPr>
+              <w:t xml:space="preserve">="01.04.2016" </w:t>
+            </w:r>
+            <w:proofErr w:type="spellStart"/>
+            <w:r>
+              <w:rPr>
+                <w:rFonts w:ascii="Courier New" w:hAnsi="Courier New" w:cs="Courier New"/>
+                <w:b/>
+                <w:lang w:val="en-US"/>
+              </w:rPr>
+              <w:t>date_end</w:t>
+            </w:r>
+            <w:proofErr w:type="spellEnd"/>
+            <w:r>
+              <w:rPr>
+                <w:rFonts w:ascii="Courier New" w:hAnsi="Courier New" w:cs="Courier New"/>
+                <w:b/>
+                <w:lang w:val="en-US"/>
+              </w:rPr>
+              <w:t>="25.12.2016"&gt;</w:t>
             </w:r>
           </w:p>
           <w:p>
@@ -7498,59 +7056,30 @@
                 <w:rFonts w:ascii="Courier New" w:hAnsi="Courier New" w:cs="Courier New"/>
                 <w:lang w:val="en-US"/>
               </w:rPr>
-              <w:t xml:space="preserve"> &lt;</w:t>
-            </w:r>
-            <w:proofErr w:type="spellStart"/>
-            <w:r>
-              <w:rPr>
-                <w:rFonts w:ascii="Courier New" w:hAnsi="Courier New" w:cs="Courier New"/>
-                <w:lang w:val="en-US"/>
-              </w:rPr>
-              <w:t>CalendarInformation</w:t>
-            </w:r>
-            <w:proofErr w:type="spellEnd"/>
-            <w:r>
-              <w:rPr>
-                <w:rFonts w:ascii="Courier New" w:hAnsi="Courier New" w:cs="Courier New"/>
-                <w:lang w:val="en-US"/>
-              </w:rPr>
-              <w:t xml:space="preserve"> </w:t>
-            </w:r>
-            <w:proofErr w:type="spellStart"/>
-            <w:r>
-              <w:rPr>
-                <w:rFonts w:ascii="Courier New" w:hAnsi="Courier New" w:cs="Courier New"/>
-                <w:b/>
-                <w:lang w:val="en-US"/>
-              </w:rPr>
-              <w:t>date_begin</w:t>
-            </w:r>
-            <w:proofErr w:type="spellEnd"/>
-            <w:r>
-              <w:rPr>
-                <w:rFonts w:ascii="Courier New" w:hAnsi="Courier New" w:cs="Courier New"/>
-                <w:b/>
-                <w:lang w:val="en-US"/>
-              </w:rPr>
-              <w:t xml:space="preserve">="01.04.2016" </w:t>
-            </w:r>
-            <w:proofErr w:type="spellStart"/>
-            <w:r>
-              <w:rPr>
-                <w:rFonts w:ascii="Courier New" w:hAnsi="Courier New" w:cs="Courier New"/>
-                <w:b/>
-                <w:lang w:val="en-US"/>
-              </w:rPr>
-              <w:t>date_end</w:t>
-            </w:r>
-            <w:proofErr w:type="spellEnd"/>
-            <w:r>
-              <w:rPr>
-                <w:rFonts w:ascii="Courier New" w:hAnsi="Courier New" w:cs="Courier New"/>
-                <w:b/>
-                <w:lang w:val="en-US"/>
-              </w:rPr>
-              <w:t>="25.12.2016"&gt;</w:t>
+              <w:t xml:space="preserve">  </w:t>
+            </w:r>
+            <w:proofErr w:type="spellStart"/>
+            <w:r>
+              <w:rPr>
+                <w:rFonts w:ascii="Courier New" w:hAnsi="Courier New" w:cs="Courier New"/>
+                <w:lang w:val="en-US"/>
+              </w:rPr>
+              <w:t>EquipmentGroup</w:t>
+            </w:r>
+            <w:proofErr w:type="spellEnd"/>
+            <w:r>
+              <w:rPr>
+                <w:rFonts w:ascii="Courier New" w:hAnsi="Courier New" w:cs="Courier New"/>
+                <w:lang w:val="en-US"/>
+              </w:rPr>
+              <w:t xml:space="preserve"> type="01"</w:t>
+            </w:r>
+            <w:r>
+              <w:rPr>
+                <w:rFonts w:ascii="Courier New" w:hAnsi="Courier New" w:cs="Courier New"/>
+                <w:lang w:val="en-US"/>
+              </w:rPr>
+              <w:t xml:space="preserve">      </w:t>
             </w:r>
           </w:p>
           <w:p>
@@ -7568,23 +7097,59 @@
                 <w:rFonts w:ascii="Courier New" w:hAnsi="Courier New" w:cs="Courier New"/>
                 <w:lang w:val="en-US"/>
               </w:rPr>
-              <w:t xml:space="preserve">  &lt;</w:t>
-            </w:r>
-            <w:proofErr w:type="spellStart"/>
-            <w:r>
-              <w:rPr>
-                <w:rFonts w:ascii="Courier New" w:hAnsi="Courier New" w:cs="Courier New"/>
-                <w:lang w:val="en-US"/>
-              </w:rPr>
-              <w:t>EquipmentGroup</w:t>
-            </w:r>
-            <w:proofErr w:type="spellEnd"/>
-            <w:r>
-              <w:rPr>
-                <w:rFonts w:ascii="Courier New" w:hAnsi="Courier New" w:cs="Courier New"/>
-                <w:lang w:val="en-US"/>
-              </w:rPr>
-              <w:t xml:space="preserve"> type="01"&gt;      </w:t>
+              <w:t xml:space="preserve">   </w:t>
+            </w:r>
+            <w:r>
+              <w:rPr>
+                <w:rFonts w:ascii="Courier New" w:hAnsi="Courier New" w:cs="Courier New"/>
+                <w:b/>
+                <w:lang w:val="en-US"/>
+              </w:rPr>
+              <w:t xml:space="preserve">Exclude </w:t>
+            </w:r>
+            <w:proofErr w:type="spellStart"/>
+            <w:r>
+              <w:rPr>
+                <w:rFonts w:ascii="Courier New" w:hAnsi="Courier New" w:cs="Courier New"/>
+                <w:b/>
+                <w:lang w:val="en-US"/>
+              </w:rPr>
+              <w:t>day_of_week</w:t>
+            </w:r>
+            <w:proofErr w:type="spellEnd"/>
+            <w:r>
+              <w:rPr>
+                <w:rFonts w:ascii="Courier New" w:hAnsi="Courier New" w:cs="Courier New"/>
+                <w:b/>
+                <w:lang w:val="en-US"/>
+              </w:rPr>
+              <w:t xml:space="preserve">="1"  </w:t>
+            </w:r>
+            <w:proofErr w:type="spellStart"/>
+            <w:r>
+              <w:rPr>
+                <w:rFonts w:ascii="Courier New" w:hAnsi="Courier New" w:cs="Courier New"/>
+                <w:b/>
+                <w:lang w:val="en-US"/>
+              </w:rPr>
+              <w:t>t</w:t>
+            </w:r>
+            <w:r>
+              <w:rPr>
+                <w:rFonts w:ascii="Courier New" w:hAnsi="Courier New" w:cs="Courier New"/>
+                <w:b/>
+                <w:lang w:val="en-US"/>
+              </w:rPr>
+              <w:t>ime_period</w:t>
+            </w:r>
+            <w:proofErr w:type="spellEnd"/>
+            <w:r>
+              <w:rPr>
+                <w:rFonts w:ascii="Courier New" w:hAnsi="Courier New" w:cs="Courier New"/>
+                <w:b/>
+                <w:lang w:val="en-US"/>
+              </w:rPr>
+              <w:t>="13:00:00-14:00:00"</w:t>
             </w:r>
           </w:p>
           <w:p>
@@ -7592,126 +7157,9 @@
               <w:autoSpaceDE w:val="0"/>
               <w:autoSpaceDN w:val="0"/>
               <w:adjustRightInd w:val="0"/>
-              <w:rPr>
-                <w:rFonts w:ascii="Courier New" w:hAnsi="Courier New" w:cs="Courier New"/>
-                <w:lang w:val="en-US"/>
-              </w:rPr>
-            </w:pPr>
-            <w:r>
-              <w:rPr>
-                <w:rFonts w:ascii="Courier New" w:hAnsi="Courier New" w:cs="Courier New"/>
-                <w:lang w:val="en-US"/>
-              </w:rPr>
-              <w:t xml:space="preserve">   &lt;</w:t>
-            </w:r>
-            <w:r>
-              <w:rPr>
-                <w:rFonts w:ascii="Courier New" w:hAnsi="Courier New" w:cs="Courier New"/>
-                <w:b/>
-                <w:lang w:val="en-US"/>
-              </w:rPr>
-              <w:t xml:space="preserve">Exclude </w:t>
-            </w:r>
-            <w:proofErr w:type="spellStart"/>
-            <w:r>
-              <w:rPr>
-                <w:rFonts w:ascii="Courier New" w:hAnsi="Courier New" w:cs="Courier New"/>
-                <w:b/>
-                <w:lang w:val="en-US"/>
-              </w:rPr>
-              <w:t>day_of_week</w:t>
-            </w:r>
-            <w:proofErr w:type="spellEnd"/>
-            <w:r>
-              <w:rPr>
-                <w:rFonts w:ascii="Courier New" w:hAnsi="Courier New" w:cs="Courier New"/>
-                <w:b/>
-                <w:lang w:val="en-US"/>
-              </w:rPr>
-              <w:t xml:space="preserve">="1"  </w:t>
-            </w:r>
-            <w:proofErr w:type="spellStart"/>
-            <w:r>
-              <w:rPr>
-                <w:rFonts w:ascii="Courier New" w:hAnsi="Courier New" w:cs="Courier New"/>
-                <w:b/>
-                <w:lang w:val="en-US"/>
-              </w:rPr>
-              <w:t>time_period</w:t>
-            </w:r>
-            <w:proofErr w:type="spellEnd"/>
-            <w:r>
-              <w:rPr>
-                <w:rFonts w:ascii="Courier New" w:hAnsi="Courier New" w:cs="Courier New"/>
-                <w:b/>
-                <w:lang w:val="en-US"/>
-              </w:rPr>
-              <w:t>="13:00:00-14:00:00"/&gt;</w:t>
-            </w:r>
-          </w:p>
-          <w:p>
-            <w:pPr>
-              <w:autoSpaceDE w:val="0"/>
-              <w:autoSpaceDN w:val="0"/>
-              <w:adjustRightInd w:val="0"/>
-              <w:rPr>
-                <w:rFonts w:ascii="Courier New" w:hAnsi="Courier New" w:cs="Courier New"/>
-                <w:lang w:val="en-US"/>
-              </w:rPr>
-            </w:pPr>
-            <w:r>
-              <w:rPr>
-                <w:rFonts w:ascii="Courier New" w:hAnsi="Courier New" w:cs="Courier New"/>
-                <w:lang w:val="en-US"/>
-              </w:rPr>
-              <w:t xml:space="preserve">  &lt;/</w:t>
-            </w:r>
-            <w:proofErr w:type="spellStart"/>
-            <w:r>
-              <w:rPr>
-                <w:rFonts w:ascii="Courier New" w:hAnsi="Courier New" w:cs="Courier New"/>
-                <w:lang w:val="en-US"/>
-              </w:rPr>
-              <w:t>EquipmentGroup</w:t>
-            </w:r>
-            <w:proofErr w:type="spellEnd"/>
-            <w:r>
-              <w:rPr>
-                <w:rFonts w:ascii="Courier New" w:hAnsi="Courier New" w:cs="Courier New"/>
-                <w:lang w:val="en-US"/>
-              </w:rPr>
-              <w:t>&gt;</w:t>
-            </w:r>
-          </w:p>
-          <w:p>
-            <w:pPr>
-              <w:autoSpaceDE w:val="0"/>
-              <w:autoSpaceDN w:val="0"/>
-              <w:adjustRightInd w:val="0"/>
-            </w:pPr>
-            <w:r>
-              <w:rPr>
-                <w:rFonts w:ascii="Courier New" w:hAnsi="Courier New" w:cs="Courier New"/>
-                <w:lang w:val="en-US"/>
-              </w:rPr>
-              <w:t>&lt;/</w:t>
-            </w:r>
-            <w:proofErr w:type="spellStart"/>
-            <w:r>
-              <w:rPr>
-                <w:rFonts w:ascii="Courier New" w:hAnsi="Courier New" w:cs="Courier New"/>
-                <w:lang w:val="en-US"/>
-              </w:rPr>
-              <w:t>CalendarInformation</w:t>
-            </w:r>
-            <w:proofErr w:type="spellEnd"/>
-            <w:r>
-              <w:rPr>
-                <w:rFonts w:ascii="Courier New" w:hAnsi="Courier New" w:cs="Courier New"/>
-                <w:lang w:val="en-US"/>
-              </w:rPr>
-              <w:t>&gt;</w:t>
-            </w:r>
+            </w:pPr>
+            <w:bookmarkStart w:id="0" w:name="_GoBack"/>
+            <w:bookmarkEnd w:id="0"/>
           </w:p>
         </w:tc>
       </w:tr>
@@ -8530,7 +7978,7 @@
 </file>
 
 <file path=customXml/itemProps1.xml><?xml version="1.0" encoding="utf-8"?>
-<ds:datastoreItem xmlns:ds="http://schemas.openxmlformats.org/officeDocument/2006/customXml" ds:itemID="{10D2E823-BD73-4D43-A25B-33D34231C5A8}">
+<ds:datastoreItem xmlns:ds="http://schemas.openxmlformats.org/officeDocument/2006/customXml" ds:itemID="{4E9FDDB0-640D-4E36-A211-5E0EFE30BF91}">
   <ds:schemaRefs>
     <ds:schemaRef ds:uri="http://schemas.openxmlformats.org/officeDocument/2006/bibliography"/>
   </ds:schemaRefs>

</xml_diff>